<commit_message>
Integrate information from Carnegie people
</commit_message>
<xml_diff>
--- a/composition-of-the-Carnegie-Diplodocus.docx
+++ b/composition-of-the-Carnegie-Diplodocus.docx
@@ -17,14 +17,7 @@
           <w:i w:val="false"/>
           <w:iCs w:val="false"/>
         </w:rPr>
-        <w:t>co</w:t>
-      </w:r>
-      <w:r>
-        <w:rPr>
-          <w:i w:val="false"/>
-          <w:iCs w:val="false"/>
-        </w:rPr>
-        <w:t xml:space="preserve">mposition of the Carnegie </w:t>
+        <w:t xml:space="preserve">composition of the Carnegie </w:t>
       </w:r>
       <w:r>
         <w:rPr>
@@ -85,23 +78,109 @@
     <w:p>
       <w:pPr>
         <w:pStyle w:val="Author"/>
+        <w:rPr/>
+      </w:pPr>
+      <w:r>
+        <w:rPr>
+          <w:b/>
+          <w:bCs/>
+          <w:i w:val="false"/>
+          <w:iCs w:val="false"/>
+        </w:rPr>
+        <w:t>Matthew C. Lamanna.</w:t>
+      </w:r>
+      <w:r>
+        <w:rPr>
+          <w:i w:val="false"/>
+          <w:iCs w:val="false"/>
+        </w:rPr>
+        <w:t xml:space="preserve"> Section of Vertebrate Paleontology, Carnegie Museum of Natural History, Pittsburgh, P</w:t>
+      </w:r>
+      <w:r>
+        <w:rPr>
+          <w:i w:val="false"/>
+          <w:iCs w:val="false"/>
+        </w:rPr>
+        <w:t>ennsylvania, USA.</w:t>
+      </w:r>
+    </w:p>
+    <w:p>
+      <w:pPr>
+        <w:pStyle w:val="Author"/>
+        <w:rPr/>
+      </w:pPr>
+      <w:r>
+        <w:rPr>
+          <w:b/>
+          <w:bCs/>
+          <w:i w:val="false"/>
+          <w:iCs w:val="false"/>
+        </w:rPr>
+        <w:t>Amy Henrici.</w:t>
+      </w:r>
+      <w:r>
+        <w:rPr>
+          <w:i w:val="false"/>
+          <w:iCs w:val="false"/>
+        </w:rPr>
+        <w:t xml:space="preserve"> Section of Vertebrate Paleontology, Carnegie Museum of Natural History, Pittsburgh, P</w:t>
+      </w:r>
+      <w:r>
+        <w:rPr>
+          <w:i w:val="false"/>
+          <w:iCs w:val="false"/>
+        </w:rPr>
+        <w:t>ennsylvania, USA.</w:t>
+      </w:r>
+    </w:p>
+    <w:p>
+      <w:pPr>
+        <w:pStyle w:val="Author"/>
+        <w:rPr/>
+      </w:pPr>
+      <w:r>
+        <w:rPr>
+          <w:b/>
+          <w:bCs/>
+          <w:i w:val="false"/>
+          <w:iCs w:val="false"/>
+        </w:rPr>
+        <w:t>Linsly Church.</w:t>
+      </w:r>
+      <w:r>
+        <w:rPr>
+          <w:i w:val="false"/>
+          <w:iCs w:val="false"/>
+        </w:rPr>
+        <w:t xml:space="preserve"> Section of Vertebrate Paleontology, Carnegie Museum of Natural History, Pittsburgh, Pennsylvania, USA.</w:t>
+      </w:r>
+    </w:p>
+    <w:p>
+      <w:pPr>
+        <w:pStyle w:val="Author"/>
         <w:rPr>
           <w:b/>
           <w:b/>
           <w:bCs/>
-          <w:i/>
-          <w:i/>
-          <w:iCs/>
         </w:rPr>
       </w:pPr>
       <w:r>
         <w:rPr>
           <w:b/>
           <w:bCs/>
-          <w:i/>
-          <w:iCs/>
-        </w:rPr>
-        <w:t>[other authors: maybe some or all of Lamanna, Henrici, Church, Nieuwland]</w:t>
+          <w:i w:val="false"/>
+          <w:iCs w:val="false"/>
+        </w:rPr>
+        <w:t xml:space="preserve">XXX maybe Ilja </w:t>
+      </w:r>
+      <w:r>
+        <w:rPr>
+          <w:b/>
+          <w:bCs/>
+          <w:i w:val="false"/>
+          <w:iCs w:val="false"/>
+        </w:rPr>
+        <w:t>Nieuwland.</w:t>
       </w:r>
     </w:p>
     <w:p>
@@ -194,21 +273,7 @@
           <w:i w:val="false"/>
           <w:iCs w:val="false"/>
         </w:rPr>
-        <w:t xml:space="preserve">, sauropod, skeletal mount, </w:t>
-      </w:r>
-      <w:r>
-        <w:rPr>
-          <w:i w:val="false"/>
-          <w:iCs w:val="false"/>
-        </w:rPr>
-        <w:t xml:space="preserve">casting, </w:t>
-      </w:r>
-      <w:r>
-        <w:rPr>
-          <w:i w:val="false"/>
-          <w:iCs w:val="false"/>
-        </w:rPr>
-        <w:t>history, Carnegie</w:t>
+        <w:t>, sauropod, skeletal mount, casting, history, Carnegie</w:t>
       </w:r>
     </w:p>
     <w:p>
@@ -410,14 +475,14 @@
         </w:tabs>
         <w:rPr/>
       </w:pPr>
-      <w:hyperlink w:anchor="__RefHeading___Toc1840_55120580">
+      <w:hyperlink w:anchor="__RefHeading___Toc3280_55120580">
         <w:r>
           <w:rPr>
             <w:rStyle w:val="IndexLink"/>
           </w:rPr>
           <w:t>Changes made to the mount at the Carnegie Museum</w:t>
           <w:tab/>
-          <w:t>5</w:t>
+          <w:t>6</w:t>
         </w:r>
       </w:hyperlink>
     </w:p>
@@ -430,14 +495,14 @@
         </w:tabs>
         <w:rPr/>
       </w:pPr>
-      <w:hyperlink w:anchor="__RefHeading___Toc1842_55120580">
+      <w:hyperlink w:anchor="__RefHeading___Toc3282_55120580">
         <w:r>
           <w:rPr>
             <w:rStyle w:val="IndexLink"/>
           </w:rPr>
           <w:t>The casts made from the Carnegie molds</w:t>
           <w:tab/>
-          <w:t>6</w:t>
+          <w:t>7</w:t>
         </w:r>
       </w:hyperlink>
     </w:p>
@@ -456,7 +521,7 @@
           </w:rPr>
           <w:t>Discussion</w:t>
           <w:tab/>
-          <w:t>6</w:t>
+          <w:t>7</w:t>
         </w:r>
       </w:hyperlink>
     </w:p>
@@ -475,7 +540,7 @@
           </w:rPr>
           <w:t>Acknowledgements</w:t>
           <w:tab/>
-          <w:t>6</w:t>
+          <w:t>7</w:t>
         </w:r>
       </w:hyperlink>
     </w:p>
@@ -494,7 +559,7 @@
           </w:rPr>
           <w:t>References</w:t>
           <w:tab/>
-          <w:t>6</w:t>
+          <w:t>7</w:t>
         </w:r>
       </w:hyperlink>
     </w:p>
@@ -513,31 +578,719 @@
           </w:rPr>
           <w:t>Figure Captions</w:t>
           <w:tab/>
-          <w:t>7</w:t>
+          <w:t>8</w:t>
         </w:r>
       </w:hyperlink>
     </w:p>
     <w:p>
       <w:pPr>
-        <w:pStyle w:val="TextBody"/>
-        <w:rPr>
-          <w:i/>
-          <w:i/>
-          <w:iCs/>
-        </w:rPr>
-      </w:pPr>
-      <w:r>
-        <w:rPr>
-          <w:i/>
-          <w:iCs/>
-        </w:rPr>
-      </w:r>
-      <w:r>
-        <w:rPr>
-          <w:i/>
-          <w:iCs/>
-        </w:rPr>
+        <w:pStyle w:val="Heading1"/>
+        <w:numPr>
+          <w:ilvl w:val="0"/>
+          <w:numId w:val="3"/>
+        </w:numPr>
+        <w:ind w:left="0" w:right="0" w:hanging="0"/>
+        <w:rPr/>
+      </w:pPr>
+      <w:bookmarkStart w:id="0" w:name="__RefHeading___Toc1831_55120580"/>
+      <w:bookmarkEnd w:id="0"/>
+      <w:r>
+        <w:rPr/>
+        <w:t>Introduction</w:t>
+      </w:r>
+      <w:r>
+        <w:rPr/>
         <w:fldChar w:fldCharType="end"/>
+      </w:r>
+    </w:p>
+    <w:p>
+      <w:pPr>
+        <w:pStyle w:val="TextBody"/>
+        <w:rPr/>
+      </w:pPr>
+      <w:r>
+        <w:rPr>
+          <w:i/>
+          <w:iCs/>
+        </w:rPr>
+        <w:t>Diplodocus</w:t>
+      </w:r>
+      <w:r>
+        <w:rPr/>
+        <w:t xml:space="preserve"> is a sauropod dinosaur from the Late Jurassic of North America, found in the extensive Morrison Formation of the western states. Although larger and more complete sauropods are now known, </w:t>
+      </w:r>
+      <w:r>
+        <w:rPr>
+          <w:i/>
+          <w:iCs/>
+        </w:rPr>
+        <w:t>Diplodocus</w:t>
+      </w:r>
+      <w:r>
+        <w:rPr/>
+        <w:t xml:space="preserve"> was the first giant dinosaur known from a substantially complete skeleton: the Carnegie Museum’s iconic specimen CM 84 (Figure A). As explained below, casts of this important specimen were sent all around the globe, and as a result this individual became — and remains — the single best-known dinosaur in the world.</w:t>
+      </w:r>
+    </w:p>
+    <w:p>
+      <w:pPr>
+        <w:pStyle w:val="TextBody"/>
+        <w:rPr/>
+      </w:pPr>
+      <w:r>
+        <w:rPr/>
+        <w:t xml:space="preserve">However, although the mounted skeleton is often referred to as CM 84, it is actually a composite containing substantial portions of CM 94 and smaller parts of other specimens, and some sculpted elements. The precise composition of the mount has changed since its initial unveiling, and the eleven casts that were made from its molds used slightly different elements again. Documentation of the choice of elements has not been comprehensive, and as a result most of the museums around the world that are exhibiting a Carnegie </w:t>
+      </w:r>
+      <w:r>
+        <w:rPr>
+          <w:i/>
+          <w:iCs/>
+        </w:rPr>
+        <w:t>Diplodocus</w:t>
+      </w:r>
+      <w:r>
+        <w:rPr/>
+        <w:t xml:space="preserve"> do not know exactly what bones when into making it up.</w:t>
+      </w:r>
+    </w:p>
+    <w:p>
+      <w:pPr>
+        <w:pStyle w:val="TextBody"/>
+        <w:rPr/>
+      </w:pPr>
+      <w:r>
+        <w:rPr/>
+        <w:t xml:space="preserve">In this paper, we will summarise the history of the original Carnegie </w:t>
+      </w:r>
+      <w:r>
+        <w:rPr>
+          <w:i/>
+          <w:iCs/>
+        </w:rPr>
+        <w:t>Diplodocus</w:t>
+      </w:r>
+      <w:r>
+        <w:rPr/>
+        <w:t>, and determine which fossil elements are included both in the fossil mount at the Carnegie Museum and in the many mounted casts based on this material.</w:t>
+      </w:r>
+    </w:p>
+    <w:p>
+      <w:pPr>
+        <w:pStyle w:val="Heading2"/>
+        <w:rPr/>
+      </w:pPr>
+      <w:bookmarkStart w:id="1" w:name="__RefHeading___Toc943_1155462304"/>
+      <w:bookmarkEnd w:id="1"/>
+      <w:r>
+        <w:rPr/>
+        <w:t>Nomenclature</w:t>
+      </w:r>
+    </w:p>
+    <w:p>
+      <w:pPr>
+        <w:pStyle w:val="TextBody"/>
+        <w:rPr/>
+      </w:pPr>
+      <w:r>
+        <w:rPr/>
+        <w:t>A distinction is made between molds and casts. A mold is a negative structure made from an original  specimen (or, less commonly, a cast), in which the spaces inside the mold match the shapes of the original specimen. A cast is a positive structure, a copy made of a specimen made by filling a mold, and its shape matches that of the original specimen.</w:t>
+      </w:r>
+    </w:p>
+    <w:p>
+      <w:pPr>
+        <w:pStyle w:val="TextBody"/>
+        <w:rPr/>
+      </w:pPr>
+      <w:r>
+        <w:rPr/>
+        <w:t xml:space="preserve">Vertebrae are designated as follows, for a vertebra at position </w:t>
+      </w:r>
+      <w:r>
+        <w:rPr>
+          <w:i/>
+          <w:iCs/>
+        </w:rPr>
+        <w:t>n</w:t>
+      </w:r>
+      <w:r>
+        <w:rPr/>
+        <w:t xml:space="preserve"> in a part of the spinal column: cervical vertebrae C</w:t>
+      </w:r>
+      <w:r>
+        <w:rPr>
+          <w:i/>
+          <w:iCs/>
+        </w:rPr>
+        <w:t>n</w:t>
+      </w:r>
+      <w:r>
+        <w:rPr/>
+        <w:t>, dorsal vertebrae D</w:t>
+      </w:r>
+      <w:r>
+        <w:rPr>
+          <w:i/>
+          <w:iCs/>
+        </w:rPr>
+        <w:t>n</w:t>
+      </w:r>
+      <w:r>
+        <w:rPr/>
+        <w:t>, and caudal vertebrae Ca</w:t>
+      </w:r>
+      <w:r>
+        <w:rPr>
+          <w:i/>
+          <w:iCs/>
+        </w:rPr>
+        <w:t>n</w:t>
+      </w:r>
+      <w:r>
+        <w:rPr/>
+        <w:t>.</w:t>
+      </w:r>
+    </w:p>
+    <w:p>
+      <w:pPr>
+        <w:pStyle w:val="Heading2"/>
+        <w:rPr/>
+      </w:pPr>
+      <w:bookmarkStart w:id="2" w:name="__RefHeading___Toc5349_68767826"/>
+      <w:bookmarkEnd w:id="2"/>
+      <w:r>
+        <w:rPr/>
+        <w:t>Institutional abbreviations</w:t>
+      </w:r>
+    </w:p>
+    <w:p>
+      <w:pPr>
+        <w:pStyle w:val="TextBody"/>
+        <w:numPr>
+          <w:ilvl w:val="0"/>
+          <w:numId w:val="6"/>
+        </w:numPr>
+        <w:ind w:left="720" w:right="0" w:hanging="360"/>
+        <w:rPr/>
+      </w:pPr>
+      <w:r>
+        <w:rPr/>
+        <w:t>AMNH — American Museum of Natural History, New York, New York, USA.</w:t>
+      </w:r>
+    </w:p>
+    <w:p>
+      <w:pPr>
+        <w:pStyle w:val="TextBody"/>
+        <w:numPr>
+          <w:ilvl w:val="0"/>
+          <w:numId w:val="6"/>
+        </w:numPr>
+        <w:ind w:left="720" w:right="0" w:hanging="360"/>
+        <w:rPr/>
+      </w:pPr>
+      <w:r>
+        <w:rPr/>
+        <w:t>BMNH — British Museum of Natural History, London, England. (Now the Natural History Museum, using the abbreviation NHMUK.)</w:t>
+      </w:r>
+    </w:p>
+    <w:p>
+      <w:pPr>
+        <w:pStyle w:val="TextBody"/>
+        <w:numPr>
+          <w:ilvl w:val="0"/>
+          <w:numId w:val="6"/>
+        </w:numPr>
+        <w:ind w:left="720" w:right="0" w:hanging="360"/>
+        <w:rPr/>
+      </w:pPr>
+      <w:r>
+        <w:rPr/>
+        <w:t>CM — Carnegie Museum of Natural History, Pittsburgh, Pennsylvania, USA.</w:t>
+      </w:r>
+    </w:p>
+    <w:p>
+      <w:pPr>
+        <w:pStyle w:val="TextBody"/>
+        <w:numPr>
+          <w:ilvl w:val="0"/>
+          <w:numId w:val="6"/>
+        </w:numPr>
+        <w:ind w:left="720" w:right="0" w:hanging="360"/>
+        <w:rPr/>
+      </w:pPr>
+      <w:r>
+        <w:rPr>
+          <w:b/>
+          <w:bCs/>
+        </w:rPr>
+        <w:t>UNUSED</w:t>
+      </w:r>
+      <w:r>
+        <w:rPr/>
+        <w:t xml:space="preserve"> HMNS — Houston Museum of Nature and Science, Houston, Texas, USA.</w:t>
+      </w:r>
+    </w:p>
+    <w:p>
+      <w:pPr>
+        <w:pStyle w:val="TextBody"/>
+        <w:numPr>
+          <w:ilvl w:val="0"/>
+          <w:numId w:val="6"/>
+        </w:numPr>
+        <w:ind w:left="720" w:right="0" w:hanging="360"/>
+        <w:rPr/>
+      </w:pPr>
+      <w:r>
+        <w:rPr>
+          <w:b/>
+          <w:bCs/>
+        </w:rPr>
+        <w:t>UNUSED</w:t>
+      </w:r>
+      <w:r>
+        <w:rPr/>
+        <w:t xml:space="preserve"> USNM – United States National Museum, Washington DC, USA.</w:t>
+      </w:r>
+    </w:p>
+    <w:p>
+      <w:pPr>
+        <w:pStyle w:val="TextBody"/>
+        <w:numPr>
+          <w:ilvl w:val="0"/>
+          <w:numId w:val="6"/>
+        </w:numPr>
+        <w:ind w:left="720" w:right="0" w:hanging="360"/>
+        <w:rPr/>
+      </w:pPr>
+      <w:r>
+        <w:rPr>
+          <w:b/>
+          <w:bCs/>
+        </w:rPr>
+        <w:t>UNUSED</w:t>
+      </w:r>
+      <w:r>
+        <w:rPr/>
+        <w:t xml:space="preserve"> YPM — Yale Peabody Museum, New Haven, Connecticut, USA.</w:t>
+      </w:r>
+    </w:p>
+    <w:p>
+      <w:pPr>
+        <w:pStyle w:val="Heading1"/>
+        <w:numPr>
+          <w:ilvl w:val="0"/>
+          <w:numId w:val="4"/>
+        </w:numPr>
+        <w:ind w:left="0" w:right="0" w:hanging="0"/>
+        <w:rPr/>
+      </w:pPr>
+      <w:bookmarkStart w:id="3" w:name="__RefHeading___Toc4316_68767826"/>
+      <w:bookmarkEnd w:id="3"/>
+      <w:r>
+        <w:rPr/>
+        <w:t>Historical background</w:t>
+      </w:r>
+    </w:p>
+    <w:p>
+      <w:pPr>
+        <w:pStyle w:val="TextBody"/>
+        <w:rPr/>
+      </w:pPr>
+      <w:r>
+        <w:rPr/>
+        <w:t xml:space="preserve">On 11 December 1898, the </w:t>
+      </w:r>
+      <w:r>
+        <w:rPr>
+          <w:i/>
+          <w:iCs/>
+        </w:rPr>
+        <w:t>New York Journal and Advertiser</w:t>
+      </w:r>
+      <w:r>
+        <w:rPr/>
+        <w:t xml:space="preserve"> published an illustrated article about giant dinosaurs (Anonymous 1898), depicting a “Brontosaurus giganteus” in bipedal posture, peering into the an 11th story window. In fact, the dinosaur depicted in this article, “Most colossal animal ever on Earth just found out west”, was extrapolated from a single femur, described as being eight feet long, but shown in a photograph as being the same height as an adult man. Nevertheless, industrialist and philanthropist Andrew Carnegie was inspired by this article, and instructed the Pittsburgh museum that he founded and funded to obtain a giant dinosaur skeleton for exhibit. William J. Holland, director of the Carnegie Museum, used Carnegie’s money to hire experienced field palaeontologists away from other museums and sent them out to hunt sauropods.</w:t>
+      </w:r>
+    </w:p>
+    <w:p>
+      <w:pPr>
+        <w:pStyle w:val="TextBody"/>
+        <w:rPr/>
+      </w:pPr>
+      <w:r>
+        <w:rPr/>
+        <w:t>On 4 July 1899 — Independence Day — Dr. Jacob L. Wortman, working for the Carnegie Museum, found the first bones of a largely complete sauropod specimen at Sheep Creek in Albany County, Wyoming. He and his team collected it across a period of several months (Hatcher 1901:3–4, Nieuwland 2019:44). This specimen was designated CM 84. It consisted of 14 cervical vertebrae C2–15 (although see Taylor 2022:8–11 on uncertainties about the neck material), all 10 dorsal vertebrae D1–10, sacrum, caudal vertebrae Ca1–12, 18 ribs, both sternal plates, left scapulocoracoid (not right as stated by Hatcher), almost complete pelvis, right femur, and two thin bones of uncertain identity which Hatcher thought might be clavicles (McIntosh 1981:20).</w:t>
+      </w:r>
+    </w:p>
+    <w:p>
+      <w:pPr>
+        <w:pStyle w:val="TextBody"/>
+        <w:rPr/>
+      </w:pPr>
+      <w:r>
+        <w:rPr/>
+        <w:t>In 1900, Mr. Olof A. Peterson collected another, slightly smaller, specimen of the same species of sauropod from the same quarry (Hatcher 1901:3). This specimen was designated CM 94. It consisted of nine cervical vertebrae, nine dorsal vertebrae, sacrum, 39 caudal vertebrae, fragments of ribs, five chevrons, both sternal plates and scapulocoracoids, the complete pelvis, left femur, and right tibia, fibula, astralagus and pes (McIntosh 1981:20).</w:t>
+      </w:r>
+    </w:p>
+    <w:p>
+      <w:pPr>
+        <w:pStyle w:val="TextBody"/>
+        <w:rPr/>
+      </w:pPr>
+      <w:r>
+        <w:rPr/>
+        <w:t>Both specimens were prepared out of their matrix by a team led by Mr. Arthur S. Coggleshall.</w:t>
+      </w:r>
+    </w:p>
+    <w:p>
+      <w:pPr>
+        <w:pStyle w:val="TextBody"/>
+        <w:rPr/>
+      </w:pPr>
+      <w:r>
+        <w:rPr/>
+        <w:t xml:space="preserve">On 15 May 1901 (Niewland 2019:46), the classic description of both these specimens of </w:t>
+      </w:r>
+      <w:r>
+        <w:rPr>
+          <w:i/>
+          <w:iCs/>
+        </w:rPr>
+        <w:t>Diplodocus</w:t>
+      </w:r>
+      <w:r>
+        <w:rPr/>
+        <w:t xml:space="preserve"> was published (Hatcher 1901), written by John Bell Hatcher, the Carnegie Museum’s head of palaeontology. This monograph illustrated CM 84 in some detail and named it as the examplar of the new species </w:t>
+      </w:r>
+      <w:r>
+        <w:rPr>
+          <w:i/>
+          <w:iCs/>
+        </w:rPr>
+        <w:t>Diplodocus carnegii</w:t>
+      </w:r>
+      <w:r>
+        <w:rPr/>
+        <w:t xml:space="preserve"> in honour of the museum’s sponsor. The illustrations included a skeletal reconstruction of </w:t>
+      </w:r>
+      <w:r>
+        <w:rPr>
+          <w:i/>
+          <w:iCs/>
+        </w:rPr>
+        <w:t>Diplodocus</w:t>
+      </w:r>
+      <w:r>
+        <w:rPr/>
+        <w:t xml:space="preserve"> (Hatcher 1901:plate XIII; Figure B).</w:t>
+      </w:r>
+    </w:p>
+    <w:p>
+      <w:pPr>
+        <w:pStyle w:val="TextBody"/>
+        <w:rPr/>
+      </w:pPr>
+      <w:r>
+        <w:rPr/>
+        <w:t xml:space="preserve">At the start of October 1902, King Edward VII of England paid a surprise visit to Carnegie at Skibo Castle in Scotland. Seeing a framed copy of the skeletal reconstruction of </w:t>
+      </w:r>
+      <w:r>
+        <w:rPr>
+          <w:i/>
+          <w:iCs/>
+        </w:rPr>
+        <w:t>Diplodocus</w:t>
+      </w:r>
+      <w:r>
+        <w:rPr/>
+        <w:t xml:space="preserve">, he requested a specimen for the British Museum in London, England, of which he was a trustee (Nieuwland 2109:50). Carnegie, keen to gain favour with men of influence, happily promised to provide one as a gift, and on 2nd October wrote to Holland to ask him to excavate another </w:t>
+      </w:r>
+      <w:r>
+        <w:rPr>
+          <w:i/>
+          <w:iCs/>
+        </w:rPr>
+        <w:t>Diplodocus</w:t>
+      </w:r>
+      <w:r>
+        <w:rPr>
+          <w:i w:val="false"/>
+          <w:iCs w:val="false"/>
+        </w:rPr>
+        <w:t xml:space="preserve"> for the British Museum.</w:t>
+      </w:r>
+    </w:p>
+    <w:p>
+      <w:pPr>
+        <w:pStyle w:val="TextBody"/>
+        <w:rPr/>
+      </w:pPr>
+      <w:r>
+        <w:rPr/>
+        <w:t>In late December 1902, when Carnegie had returned to Pittsburgh, Holland explained that finding a comparable specimen was unlikely, and would be expensive even if luck was on their side. He was able to persuade Carnegie that a cast of their existing specimen would be a more practical gift (Nieuwland 2019:58). Holland arranged the details in correspondence with E. Ray Lankester, his counterpart at the British Museum (Natural History).</w:t>
+      </w:r>
+    </w:p>
+    <w:p>
+      <w:pPr>
+        <w:pStyle w:val="TextBody"/>
+        <w:rPr/>
+      </w:pPr>
+      <w:r>
+        <w:rPr/>
+        <w:t>To defray the high cost of producing the cast, Holland suggested that the molds could be used to create multiple casts which Carnegie could gift to other heads of state — and idea that appealed greatly to Carnegie.</w:t>
+      </w:r>
+    </w:p>
+    <w:p>
+      <w:pPr>
+        <w:pStyle w:val="TextBody"/>
+        <w:rPr/>
+      </w:pPr>
+      <w:r>
+        <w:rPr/>
+        <w:t xml:space="preserve">Starting in 1903 and running through into 1904, the Carnegie Museum made molds of the </w:t>
+      </w:r>
+      <w:r>
+        <w:rPr>
+          <w:i/>
+          <w:iCs/>
+        </w:rPr>
+        <w:t>Diplodocus</w:t>
+      </w:r>
+      <w:r>
+        <w:rPr/>
+        <w:t xml:space="preserve"> bones, and the first set of casts from these molds. (Some bones had to be sculpted, because the originals were either absent or in too poor a condition for the molding process.) The work was led by Arthur Coggeshall, the chief preparator of fossils at the Carnegie museum, who was also in charge of designing the armature to carry the cast bones. A crew of Italian plasterers led by Serafino Agostini was employed, thanks to their expertise in casting artworks and Agostini’s experience at the AMNH (Nieuwland 2019:71).</w:t>
+      </w:r>
+    </w:p>
+    <w:p>
+      <w:pPr>
+        <w:pStyle w:val="TextBody"/>
+        <w:rPr/>
+      </w:pPr>
+      <w:r>
+        <w:rPr/>
+        <w:t xml:space="preserve">In late June of 1904, the cast created for the British Museum was temporarily mounted as a trial at the Pittsburgh Exposition Society Hall — </w:t>
+      </w:r>
+      <w:bookmarkStart w:id="4" w:name="__DdeLink__1838_3070709084"/>
+      <w:r>
+        <w:rPr/>
+        <w:t>see photograph in Nieuwland 2019:figure 3.1</w:t>
+      </w:r>
+      <w:bookmarkEnd w:id="4"/>
+      <w:r>
+        <w:rPr/>
+        <w:t xml:space="preserve">. The skeleton was shown to an invited party on 29th June, then to the public on the 30th, before being disassembled again on the 2nd July. On the very next day, Hatcher died of typhoid fever at only 42 years of age — but he had at least seen the skeleton that he had described in its mounted state before his death (Holland 1906:226). The Carnegie Museum’s </w:t>
+      </w:r>
+      <w:r>
+        <w:rPr>
+          <w:i/>
+          <w:iCs/>
+        </w:rPr>
+        <w:t>Diplodocus</w:t>
+      </w:r>
+      <w:r>
+        <w:rPr/>
+        <w:t xml:space="preserve"> cast was therefore (albeit briefly) the first mounted sauropod in the world, six months ahead of the AMNH’s composite </w:t>
+      </w:r>
+      <w:r>
+        <w:rPr>
+          <w:i/>
+          <w:iCs/>
+        </w:rPr>
+        <w:t>Brontosaurus</w:t>
+      </w:r>
+      <w:r>
+        <w:rPr/>
+        <w:t>, AMNH 460, which was to be unveiled on 16th February 1905 (Brinkman 2010:104).</w:t>
+      </w:r>
+    </w:p>
+    <w:p>
+      <w:pPr>
+        <w:pStyle w:val="TextBody"/>
+        <w:rPr/>
+      </w:pPr>
+      <w:r>
+        <w:rPr/>
+        <w:t>The casts were shipped from Pittsburgh on 3rd December 1904 and arrived safely at the British Museum on 11 January 1905.</w:t>
+      </w:r>
+    </w:p>
+    <w:p>
+      <w:pPr>
+        <w:pStyle w:val="TextBody"/>
+        <w:rPr/>
+      </w:pPr>
+      <w:r>
+        <w:rPr/>
+        <w:t>By February 1905, not only were the molds and the BMNH cast complete, but four additional sets of cast elements had been made, all at a total cost of $8,558 (Nieuwland 2019:75). This cost did not include that of shipping and mounting the casts, which was typically rather more expensive than their production had been.</w:t>
+      </w:r>
+    </w:p>
+    <w:p>
+      <w:pPr>
+        <w:pStyle w:val="TextBody"/>
+        <w:rPr/>
+      </w:pPr>
+      <w:r>
+        <w:rPr/>
+        <w:t>In April 1905, Holland and Coggleshall arrived at South Kensington and supervised the assembly of the first cast skeleton (Holland 1905:443). At 1pm on 12th May 1905, the mount was unveiled at the BMNH — see photographs in Holland 1905:plates XVII and XVIII. Speeches were given by Ray Lankester, Andrew Carnegie, Lord Avebury speaking for the trusteer, Holland (including a tribute to the recently deceased Hatcher), Sir George Trevalyan (the longest-serving of the trustees) and Sir Archibald Geikie (representing British geologists). Although the material for the mount had been completed as early as October the previous year, the public unveiling had been delayed until spring of 1905 in the hope that more of London’s dignitaries could be present. The king himself, disappointingly to Lankester and Carnegie, was not among those in attendance. However, the events attracted a great deal of press coverage, not only in London and Pittsburgh but across Britain and America, and even in Canada and Australia. The next day, the exhibit was opened to the general public, and attracted the largest crowds that had ever attended the museum (Holland 1906:264).</w:t>
+      </w:r>
+    </w:p>
+    <w:p>
+      <w:pPr>
+        <w:pStyle w:val="TextBody"/>
+        <w:rPr/>
+      </w:pPr>
+      <w:r>
+        <w:rPr/>
+        <w:t xml:space="preserve">After Hatcher’s death, Holland had succeeded him as the scientific leader of the work on </w:t>
+      </w:r>
+      <w:r>
+        <w:rPr>
+          <w:i/>
+          <w:iCs/>
+        </w:rPr>
+        <w:t>Diplodocus</w:t>
+      </w:r>
+      <w:r>
+        <w:rPr/>
+        <w:t xml:space="preserve">, even though his principal field of study was lepidoptery. In 1906, his monograph on </w:t>
+      </w:r>
+      <w:r>
+        <w:rPr>
+          <w:i/>
+          <w:iCs/>
+        </w:rPr>
+        <w:t>Diplodocus</w:t>
+      </w:r>
+      <w:r>
+        <w:rPr/>
+        <w:t xml:space="preserve"> osteology (Holland 1906) was published, using two new specimens to expand on Hatcher’s (1901) description with more detail especially on the skull, atlas, tail, sternal plates and supposed clavicles.</w:t>
+      </w:r>
+    </w:p>
+    <w:p>
+      <w:pPr>
+        <w:pStyle w:val="TextBody"/>
+        <w:rPr/>
+      </w:pPr>
+      <w:r>
+        <w:rPr/>
+        <w:t>XXX Written up to here</w:t>
+      </w:r>
+    </w:p>
+    <w:p>
+      <w:pPr>
+        <w:pStyle w:val="TextBody"/>
+        <w:rPr/>
+      </w:pPr>
+      <w:r>
+        <w:rPr/>
+        <w:t>1907, April: The actual fossils (and some sculpted elements) are mounted at the Carnegie Museum.</w:t>
+      </w:r>
+    </w:p>
+    <w:p>
+      <w:pPr>
+        <w:pStyle w:val="TextBody"/>
+        <w:rPr/>
+      </w:pPr>
+      <w:r>
+        <w:rPr/>
+        <w:t>1908: further casts are erected in Berlin, Germany; and Paris, France. The Berlin cast sparks a debate about posture (Hay 1908, Tornier 1909, Hay 1910, Holland 1910).</w:t>
+      </w:r>
+    </w:p>
+    <w:p>
+      <w:pPr>
+        <w:pStyle w:val="TextBody"/>
+        <w:rPr/>
+      </w:pPr>
+      <w:r>
+        <w:rPr/>
+        <w:t>1909: the last two casts of the original batch are mounted in Vienna, Austria; and Bologna, Italy.</w:t>
+      </w:r>
+    </w:p>
+    <w:p>
+      <w:pPr>
+        <w:pStyle w:val="TextBody"/>
+        <w:rPr/>
+      </w:pPr>
+      <w:r>
+        <w:rPr/>
+        <w:t>1909-1910: five further casts are made from the molds</w:t>
+      </w:r>
+    </w:p>
+    <w:p>
+      <w:pPr>
+        <w:pStyle w:val="TextBody"/>
+        <w:rPr/>
+      </w:pPr>
+      <w:r>
+        <w:rPr/>
+        <w:t>1910: a cast is mounted in St. Petersburgh (now Leningrad), Russia. Discuss posture.</w:t>
+      </w:r>
+    </w:p>
+    <w:p>
+      <w:pPr>
+        <w:pStyle w:val="TextBody"/>
+        <w:rPr/>
+      </w:pPr>
+      <w:r>
+        <w:rPr/>
+        <w:t>1912: another cast is mounted in La Plata, on the outskirts of Buenos Aires, Argentina.</w:t>
+      </w:r>
+    </w:p>
+    <w:p>
+      <w:pPr>
+        <w:pStyle w:val="TextBody"/>
+        <w:rPr/>
+      </w:pPr>
+      <w:r>
+        <w:rPr/>
+        <w:t>1913: another cast is mounted in Madrid, Spain.</w:t>
+      </w:r>
+    </w:p>
+    <w:p>
+      <w:pPr>
+        <w:pStyle w:val="TextBody"/>
+        <w:rPr/>
+      </w:pPr>
+      <w:r>
+        <w:rPr/>
+        <w:t>1914: The Great War breaks out, ending Carnegie's arbitration campaign that was the main reason for donating casts, and reducing the pace of creating new casts.</w:t>
+      </w:r>
+    </w:p>
+    <w:p>
+      <w:pPr>
+        <w:pStyle w:val="TextBody"/>
+        <w:rPr/>
+      </w:pPr>
+      <w:r>
+        <w:rPr/>
+        <w:t>1917 at the latest: the molds went into storage and are not used again, according to Untermann (1959:364).</w:t>
+      </w:r>
+    </w:p>
+    <w:p>
+      <w:pPr>
+        <w:pStyle w:val="TextBody"/>
+        <w:rPr/>
+      </w:pPr>
+      <w:r>
+        <w:rPr/>
+        <w:t>1919: Carnegie dies, leaving no permanent endowment for vertebrate palaeontology at the Carnegie Museum (Brinkman 2010:109), plunging the department into financial difficulty.</w:t>
+      </w:r>
+    </w:p>
+    <w:p>
+      <w:pPr>
+        <w:pStyle w:val="TextBody"/>
+        <w:rPr/>
+      </w:pPr>
+      <w:r>
+        <w:rPr/>
+        <w:t>1932: the penultimate cast is mounted in Mexico (with missing/damaged parts produced and added in 1931/2), funded in part by Carnegie’s widow Louise.</w:t>
+      </w:r>
+    </w:p>
+    <w:p>
+      <w:pPr>
+        <w:pStyle w:val="TextBody"/>
+        <w:rPr/>
+      </w:pPr>
+      <w:r>
+        <w:rPr/>
+        <w:t>1934: the final cast is sent to Munich, but never mounted.</w:t>
       </w:r>
     </w:p>
     <w:p>
@@ -550,789 +1303,6 @@
         <w:ind w:left="0" w:right="0" w:hanging="0"/>
         <w:rPr/>
       </w:pPr>
-      <w:bookmarkStart w:id="0" w:name="__RefHeading___Toc1831_55120580"/>
-      <w:bookmarkEnd w:id="0"/>
-      <w:r>
-        <w:rPr/>
-        <w:t>Introduction</w:t>
-      </w:r>
-    </w:p>
-    <w:p>
-      <w:pPr>
-        <w:pStyle w:val="TextBody"/>
-        <w:rPr/>
-      </w:pPr>
-      <w:r>
-        <w:rPr>
-          <w:i/>
-          <w:iCs/>
-        </w:rPr>
-        <w:t>Diplodocus</w:t>
-      </w:r>
-      <w:r>
-        <w:rPr/>
-        <w:t xml:space="preserve"> is a sauropod dinosaur from the Late Jurassic of North America, found in the extensive Morrison Formation of the western states. Although larger and more complete sauropods are now known, </w:t>
-      </w:r>
-      <w:r>
-        <w:rPr>
-          <w:i/>
-          <w:iCs/>
-        </w:rPr>
-        <w:t>Diplodocus</w:t>
-      </w:r>
-      <w:r>
-        <w:rPr/>
-        <w:t xml:space="preserve"> was the first giant dinosaur known from a substantially complete skeleton: the Carnegie Museum’s iconic specimen CM 84 (Figure </w:t>
-      </w:r>
-      <w:r>
-        <w:rPr/>
-        <w:t>A</w:t>
-      </w:r>
-      <w:r>
-        <w:rPr/>
-        <w:t>). As explained below, casts of this important specimen were sent all around the globe, and as a result this individual became — and remains — the single best-known dinosaur in the world.</w:t>
-      </w:r>
-    </w:p>
-    <w:p>
-      <w:pPr>
-        <w:pStyle w:val="TextBody"/>
-        <w:rPr/>
-      </w:pPr>
-      <w:r>
-        <w:rPr/>
-        <w:t xml:space="preserve">However, although the mounted skeleton is often referred to as CM 84, it is actually a composite containing substantial portions of CM 94 and smaller parts of other specimens, and some sculpted elements. The precise composition of the mount has changed since its initial unveiling, and the eleven casts that were made from its molds used slightly different elements again. Documentation of the choice of elements has not been comprehensive, and as a result most of the museums around the world that are exhibiting a Carnegie </w:t>
-      </w:r>
-      <w:r>
-        <w:rPr>
-          <w:i/>
-          <w:iCs/>
-        </w:rPr>
-        <w:t>Diplodocus</w:t>
-      </w:r>
-      <w:r>
-        <w:rPr/>
-        <w:t xml:space="preserve"> do not know exactly what bones when into making it up.</w:t>
-      </w:r>
-    </w:p>
-    <w:p>
-      <w:pPr>
-        <w:pStyle w:val="TextBody"/>
-        <w:rPr/>
-      </w:pPr>
-      <w:r>
-        <w:rPr/>
-        <w:t xml:space="preserve">In this paper, we will summarise the history of the original Carnegie </w:t>
-      </w:r>
-      <w:r>
-        <w:rPr>
-          <w:i/>
-          <w:iCs/>
-        </w:rPr>
-        <w:t>Diplodocus</w:t>
-      </w:r>
-      <w:r>
-        <w:rPr/>
-        <w:t xml:space="preserve">, </w:t>
-      </w:r>
-      <w:r>
-        <w:rPr/>
-        <w:t>and determine which fossil elements are included both in the fossil mount at the Carnegie Museum and in the many mounted casts based on this material.</w:t>
-      </w:r>
-    </w:p>
-    <w:p>
-      <w:pPr>
-        <w:pStyle w:val="Heading2"/>
-        <w:rPr/>
-      </w:pPr>
-      <w:bookmarkStart w:id="1" w:name="__RefHeading___Toc943_1155462304"/>
-      <w:bookmarkEnd w:id="1"/>
-      <w:r>
-        <w:rPr/>
-        <w:t>Nomenclature</w:t>
-      </w:r>
-    </w:p>
-    <w:p>
-      <w:pPr>
-        <w:pStyle w:val="TextBody"/>
-        <w:rPr/>
-      </w:pPr>
-      <w:r>
-        <w:rPr/>
-        <w:t>A distinction is made between molds and casts. A mold is a negative structure made from an original  specimen (or, less commonly, a cast), in which the spaces inside the mold match the shapes of the original specimen. A cast is a positive structure, a copy made of a specimen made by filling a mold, and its shape matches that of the original specimen.</w:t>
-      </w:r>
-    </w:p>
-    <w:p>
-      <w:pPr>
-        <w:pStyle w:val="TextBody"/>
-        <w:rPr/>
-      </w:pPr>
-      <w:r>
-        <w:rPr/>
-        <w:t xml:space="preserve">Vertebrae are designated as follows, for a vertebra at position </w:t>
-      </w:r>
-      <w:r>
-        <w:rPr>
-          <w:i/>
-          <w:iCs/>
-        </w:rPr>
-        <w:t>n</w:t>
-      </w:r>
-      <w:r>
-        <w:rPr/>
-        <w:t xml:space="preserve"> in a part of the spinal column: cervical vertebrae C</w:t>
-      </w:r>
-      <w:r>
-        <w:rPr>
-          <w:i/>
-          <w:iCs/>
-        </w:rPr>
-        <w:t>n</w:t>
-      </w:r>
-      <w:r>
-        <w:rPr/>
-        <w:t>, dorsal vertebrae D</w:t>
-      </w:r>
-      <w:r>
-        <w:rPr>
-          <w:i/>
-          <w:iCs/>
-        </w:rPr>
-        <w:t>n</w:t>
-      </w:r>
-      <w:r>
-        <w:rPr/>
-        <w:t>, and caudal vertebrae Ca</w:t>
-      </w:r>
-      <w:r>
-        <w:rPr>
-          <w:i/>
-          <w:iCs/>
-        </w:rPr>
-        <w:t>n</w:t>
-      </w:r>
-      <w:r>
-        <w:rPr/>
-        <w:t>.</w:t>
-      </w:r>
-    </w:p>
-    <w:p>
-      <w:pPr>
-        <w:pStyle w:val="Heading2"/>
-        <w:rPr/>
-      </w:pPr>
-      <w:bookmarkStart w:id="2" w:name="__RefHeading___Toc5349_68767826"/>
-      <w:bookmarkEnd w:id="2"/>
-      <w:r>
-        <w:rPr/>
-        <w:t>Institutional abbreviations</w:t>
-      </w:r>
-    </w:p>
-    <w:p>
-      <w:pPr>
-        <w:pStyle w:val="TextBody"/>
-        <w:numPr>
-          <w:ilvl w:val="0"/>
-          <w:numId w:val="5"/>
-        </w:numPr>
-        <w:ind w:left="720" w:right="0" w:hanging="360"/>
-        <w:rPr/>
-      </w:pPr>
-      <w:r>
-        <w:rPr/>
-        <w:t>AMNH — American Museum of Natural History, New York, New York, USA.</w:t>
-      </w:r>
-    </w:p>
-    <w:p>
-      <w:pPr>
-        <w:pStyle w:val="TextBody"/>
-        <w:numPr>
-          <w:ilvl w:val="0"/>
-          <w:numId w:val="5"/>
-        </w:numPr>
-        <w:ind w:left="720" w:right="0" w:hanging="360"/>
-        <w:rPr/>
-      </w:pPr>
-      <w:r>
-        <w:rPr/>
-        <w:t>BMNH — British Museum of Natural History, London, England. (Now the Natural History Museum, using the abbreviation NHMUK.)</w:t>
-      </w:r>
-    </w:p>
-    <w:p>
-      <w:pPr>
-        <w:pStyle w:val="TextBody"/>
-        <w:numPr>
-          <w:ilvl w:val="0"/>
-          <w:numId w:val="5"/>
-        </w:numPr>
-        <w:ind w:left="720" w:right="0" w:hanging="360"/>
-        <w:rPr/>
-      </w:pPr>
-      <w:r>
-        <w:rPr/>
-        <w:t>CM — Carnegie Museum of Natural History, Pittsburgh, Pennsylvania, USA.</w:t>
-      </w:r>
-    </w:p>
-    <w:p>
-      <w:pPr>
-        <w:pStyle w:val="TextBody"/>
-        <w:numPr>
-          <w:ilvl w:val="0"/>
-          <w:numId w:val="5"/>
-        </w:numPr>
-        <w:ind w:left="720" w:right="0" w:hanging="360"/>
-        <w:rPr/>
-      </w:pPr>
-      <w:r>
-        <w:rPr>
-          <w:b/>
-          <w:bCs/>
-        </w:rPr>
-        <w:t>UNUSED</w:t>
-      </w:r>
-      <w:r>
-        <w:rPr/>
-        <w:t xml:space="preserve"> HMNS — Houston Museum of Nature and Science, Houston, Texas, USA.</w:t>
-      </w:r>
-    </w:p>
-    <w:p>
-      <w:pPr>
-        <w:pStyle w:val="TextBody"/>
-        <w:numPr>
-          <w:ilvl w:val="0"/>
-          <w:numId w:val="5"/>
-        </w:numPr>
-        <w:ind w:left="720" w:right="0" w:hanging="360"/>
-        <w:rPr/>
-      </w:pPr>
-      <w:r>
-        <w:rPr>
-          <w:b/>
-          <w:bCs/>
-        </w:rPr>
-        <w:t>UNUSED</w:t>
-      </w:r>
-      <w:r>
-        <w:rPr/>
-        <w:t xml:space="preserve"> USNM – United States National Museum, Washington DC, USA.</w:t>
-      </w:r>
-    </w:p>
-    <w:p>
-      <w:pPr>
-        <w:pStyle w:val="TextBody"/>
-        <w:numPr>
-          <w:ilvl w:val="0"/>
-          <w:numId w:val="5"/>
-        </w:numPr>
-        <w:ind w:left="720" w:right="0" w:hanging="360"/>
-        <w:rPr/>
-      </w:pPr>
-      <w:r>
-        <w:rPr>
-          <w:b/>
-          <w:bCs/>
-        </w:rPr>
-        <w:t>UNUSED</w:t>
-      </w:r>
-      <w:r>
-        <w:rPr/>
-        <w:t xml:space="preserve"> YPM — Yale Peabody Museum, New Haven, Connecticut, USA.</w:t>
-      </w:r>
-    </w:p>
-    <w:p>
-      <w:pPr>
-        <w:pStyle w:val="Heading1"/>
-        <w:numPr>
-          <w:ilvl w:val="0"/>
-          <w:numId w:val="3"/>
-        </w:numPr>
-        <w:ind w:left="0" w:right="0" w:hanging="0"/>
-        <w:rPr/>
-      </w:pPr>
-      <w:bookmarkStart w:id="3" w:name="__RefHeading___Toc4316_68767826"/>
-      <w:bookmarkEnd w:id="3"/>
-      <w:r>
-        <w:rPr/>
-        <w:t>Historical background</w:t>
-      </w:r>
-    </w:p>
-    <w:p>
-      <w:pPr>
-        <w:pStyle w:val="TextBody"/>
-        <w:rPr/>
-      </w:pPr>
-      <w:r>
-        <w:rPr/>
-        <w:t xml:space="preserve">On 11 December 1898, the </w:t>
-      </w:r>
-      <w:r>
-        <w:rPr>
-          <w:i/>
-          <w:iCs/>
-        </w:rPr>
-        <w:t>New York Journal and Advertiser</w:t>
-      </w:r>
-      <w:r>
-        <w:rPr/>
-        <w:t xml:space="preserve"> published an illustrated article about giant dinosaurs (Anonymous 1898), depicting a “Brontosaurus giganteus” in bipedal posture, peering into the an 11th story window. In fact, the dinosaur depicted in this article, “Most colossal animal ever on Earth just found out west”, was extrapolated from a single femur, described as being eight feet long, but shown in a photograph as being the same height as an adult man. Nevertheless, industrialist and philanthropist Andrew Carnegie was inspired by this article, and instructed the Pittsburgh museum that he founded and funded to obtain a giant dinosaur skeleton for exhibit. William J. Holland, director of the Carnegie Museum, used Carnegie’s money to hire experienced field palaeontologists away from other museums and sent them out to hunt sauropods.</w:t>
-      </w:r>
-    </w:p>
-    <w:p>
-      <w:pPr>
-        <w:pStyle w:val="TextBody"/>
-        <w:rPr/>
-      </w:pPr>
-      <w:r>
-        <w:rPr/>
-        <w:t>On 4 July 1899 — Independence Day — Dr. Jacob L. Wortman, working for the Carnegie Museum, found the first bones of a largely complete sauropod specimen at Sheep Creek in Albany County, Wyoming. He and his team collected it across a period of several months (Hatcher 1901:3–4, Nieuwland 2019:44). This specimen was designated CM 84. It consisted of 14 cervical vertebrae C2–15 (although see Taylor 2022:8–11 on uncertainties about the neck material), all 10 dorsal vertebrae D1–10, sacrum, caudal vertebrae Ca1–12, 18 ribs, both sternal plates, left scapulocoracoid (not right as stated by Hatcher), almost complete pelvis, right femur, and two thin bones of uncertain identity which Hatcher thought might be clavicles (McIntosh 1981:20).</w:t>
-      </w:r>
-    </w:p>
-    <w:p>
-      <w:pPr>
-        <w:pStyle w:val="TextBody"/>
-        <w:rPr/>
-      </w:pPr>
-      <w:r>
-        <w:rPr/>
-        <w:t>In 1900, Mr. Olof A. Peterson collected another, slightly smaller, specimen of the same species of sauropod from the same quarry (Hatcher 1901:3). This specimen was designated CM 94. It consisted of nine cervical vertebrae, nine dorsal vertebrae, sacrum, 39 caudal vertebrae, fragments of ribs, five chevrons, both sternal plates and scapulocoracoids, the complete pelvis, left femur, and right tibia, fibula, astralagus and pes (McIntosh 1981:20).</w:t>
-      </w:r>
-    </w:p>
-    <w:p>
-      <w:pPr>
-        <w:pStyle w:val="TextBody"/>
-        <w:rPr/>
-      </w:pPr>
-      <w:r>
-        <w:rPr/>
-        <w:t>Both specimens were prepared out of their matrix by a team led by Mr. Arthur S. Coggleshall.</w:t>
-      </w:r>
-    </w:p>
-    <w:p>
-      <w:pPr>
-        <w:pStyle w:val="TextBody"/>
-        <w:rPr/>
-      </w:pPr>
-      <w:r>
-        <w:rPr/>
-        <w:t xml:space="preserve">On 15 May 1901 (Niewland 2019:46), the classic description of both these specimens of </w:t>
-      </w:r>
-      <w:r>
-        <w:rPr>
-          <w:i/>
-          <w:iCs/>
-        </w:rPr>
-        <w:t>Diplodocus</w:t>
-      </w:r>
-      <w:r>
-        <w:rPr/>
-        <w:t xml:space="preserve"> was published (Hatcher 1901), written by John Bell Hatcher, the Carnegie Museum’s head of palaeontology. This monograph illustrated CM 84 in some detail and named it as the examplar of the new species </w:t>
-      </w:r>
-      <w:r>
-        <w:rPr>
-          <w:i/>
-          <w:iCs/>
-        </w:rPr>
-        <w:t>Diplodocus carnegii</w:t>
-      </w:r>
-      <w:r>
-        <w:rPr/>
-        <w:t xml:space="preserve"> in honour of the museum’s sponsor. The illustrations included a skeletal reconstruction of </w:t>
-      </w:r>
-      <w:r>
-        <w:rPr>
-          <w:i/>
-          <w:iCs/>
-        </w:rPr>
-        <w:t>Diplodocus</w:t>
-      </w:r>
-      <w:r>
-        <w:rPr/>
-        <w:t xml:space="preserve"> (Hatcher 1901:plate XIII; Figure </w:t>
-      </w:r>
-      <w:r>
-        <w:rPr/>
-        <w:t>B</w:t>
-      </w:r>
-      <w:r>
-        <w:rPr/>
-        <w:t>).</w:t>
-      </w:r>
-    </w:p>
-    <w:p>
-      <w:pPr>
-        <w:pStyle w:val="TextBody"/>
-        <w:rPr/>
-      </w:pPr>
-      <w:r>
-        <w:rPr/>
-        <w:t xml:space="preserve">At the start of October 1902, King Edward VII of England paid a surprise visit to Carnegie at Skibo Castle in Scotland. Seeing a framed copy of the skeletal reconstruction of </w:t>
-      </w:r>
-      <w:r>
-        <w:rPr>
-          <w:i/>
-          <w:iCs/>
-        </w:rPr>
-        <w:t>Diplodocus</w:t>
-      </w:r>
-      <w:r>
-        <w:rPr/>
-        <w:t xml:space="preserve">, he requested a specimen for the British Museum in London, England, of which he was a trustee (Nieuwland 2109:50). Carnegie, keen to gain favour with men of influence, happily promised to provide one as a gift, and on 2nd October wrote to Holland to ask him to excavate another </w:t>
-      </w:r>
-      <w:r>
-        <w:rPr>
-          <w:i/>
-          <w:iCs/>
-        </w:rPr>
-        <w:t>Diplodocus</w:t>
-      </w:r>
-      <w:r>
-        <w:rPr>
-          <w:i w:val="false"/>
-          <w:iCs w:val="false"/>
-        </w:rPr>
-        <w:t xml:space="preserve"> for the British Museum.</w:t>
-      </w:r>
-    </w:p>
-    <w:p>
-      <w:pPr>
-        <w:pStyle w:val="TextBody"/>
-        <w:rPr/>
-      </w:pPr>
-      <w:r>
-        <w:rPr/>
-        <w:t>In late December 1902, when Carnegie had returned to Pittsburgh, Holland explained that finding a comparable specimen was unlikely, and would be expensive even if luck was on their side. He was able to persuade Carnegie that a cast of their existing specimen would be a more practical gift (Nieuwland 2019:58). Holland arranged the details in correspondence with E. Ray Lankester, his counterpart at the British Museum (Natural History).</w:t>
-      </w:r>
-    </w:p>
-    <w:p>
-      <w:pPr>
-        <w:pStyle w:val="TextBody"/>
-        <w:rPr/>
-      </w:pPr>
-      <w:r>
-        <w:rPr/>
-        <w:t>To defray the high cost of producing the cast, Holland suggested that the molds could be used to create multiple casts which Carnegie could gift to other heads of state — and idea that appealed greatly to Carnegie.</w:t>
-      </w:r>
-    </w:p>
-    <w:p>
-      <w:pPr>
-        <w:pStyle w:val="TextBody"/>
-        <w:rPr/>
-      </w:pPr>
-      <w:r>
-        <w:rPr/>
-        <w:t xml:space="preserve">Starting in 1903 and running through into 1904, the Carnegie Museum made molds of the </w:t>
-      </w:r>
-      <w:r>
-        <w:rPr>
-          <w:i/>
-          <w:iCs/>
-        </w:rPr>
-        <w:t>Diplodocus</w:t>
-      </w:r>
-      <w:r>
-        <w:rPr/>
-        <w:t xml:space="preserve"> bones, and the first set of casts from these molds. (Some bones had to be sculpted, because the originals were either absent or in too poor a condition for the molding process.) The work was led by Arthur Coggeshall, the chief preparator of fossils at the Carnegie museum, who was also in charge of designing the armature to carry the cast bones. A crew of Italian plasterers led by Serafino Agostini was employed, thanks to their expertise in casting artworks and Agostini’s experience at the AMNH (Nieuwland 2019:71).</w:t>
-      </w:r>
-    </w:p>
-    <w:p>
-      <w:pPr>
-        <w:pStyle w:val="TextBody"/>
-        <w:rPr/>
-      </w:pPr>
-      <w:r>
-        <w:rPr/>
-        <w:t xml:space="preserve">In late June of 1904, the cast created for the British Museum was temporarily mounted as a trial at the Pittsburgh Exposition Society Hall — </w:t>
-      </w:r>
-      <w:bookmarkStart w:id="4" w:name="__DdeLink__1838_3070709084"/>
-      <w:r>
-        <w:rPr/>
-        <w:t>see photograph in Nieuwland 2019:figure 3.1</w:t>
-      </w:r>
-      <w:bookmarkEnd w:id="4"/>
-      <w:r>
-        <w:rPr/>
-        <w:t xml:space="preserve">. The skeleton was shown to an invited party on 29th June, then to the public on the 30th, before being disassembled again on the 2nd July. On the very next day, Hatcher died of typhoid fever at only 42 years of age — but he had at least seen the skeleton that he had described in its mounted state before his death (Holland 1906:226). The Carnegie Museum’s </w:t>
-      </w:r>
-      <w:r>
-        <w:rPr>
-          <w:i/>
-          <w:iCs/>
-        </w:rPr>
-        <w:t>Diplodocus</w:t>
-      </w:r>
-      <w:r>
-        <w:rPr/>
-        <w:t xml:space="preserve"> cast was therefore (albeit briefly) the first mounted sauropod in the world, six months ahead of the AMNH’s composite </w:t>
-      </w:r>
-      <w:r>
-        <w:rPr>
-          <w:i/>
-          <w:iCs/>
-        </w:rPr>
-        <w:t>Brontosaurus</w:t>
-      </w:r>
-      <w:r>
-        <w:rPr/>
-        <w:t>, AMNH 460, which was to be unveiled on 16th February 1905 (Brinkman 2010:104).</w:t>
-      </w:r>
-    </w:p>
-    <w:p>
-      <w:pPr>
-        <w:pStyle w:val="TextBody"/>
-        <w:rPr/>
-      </w:pPr>
-      <w:r>
-        <w:rPr/>
-        <w:t>The casts were shipped from Pittsburgh on 3rd December 1904 and arrived safely at the British Museum on 11 January 1905.</w:t>
-      </w:r>
-    </w:p>
-    <w:p>
-      <w:pPr>
-        <w:pStyle w:val="TextBody"/>
-        <w:rPr/>
-      </w:pPr>
-      <w:r>
-        <w:rPr/>
-        <w:t>By February 1905, not only were the molds and the BMNH cast complete, but four additional sets of cast elements had been made, all at a total cost of $8,558 (Nieuwland 2019:75). This cost did not include that of shipping and mounting the casts, which was typically rather more expensive than their production had been.</w:t>
-      </w:r>
-    </w:p>
-    <w:p>
-      <w:pPr>
-        <w:pStyle w:val="TextBody"/>
-        <w:rPr/>
-      </w:pPr>
-      <w:r>
-        <w:rPr/>
-        <w:t xml:space="preserve">In April 1905, Holland and Coggleshall arrived at South Kensington and supervised the assembly of the first cast skeleton (Holland 1905:443). At </w:t>
-      </w:r>
-      <w:r>
-        <w:rPr/>
-        <w:t>1pm on 12th May 1905, the mount was unveiled at the BMNH — see photograph</w:t>
-      </w:r>
-      <w:r>
-        <w:rPr/>
-        <w:t>s</w:t>
-      </w:r>
-      <w:r>
-        <w:rPr/>
-        <w:t xml:space="preserve"> in </w:t>
-      </w:r>
-      <w:r>
-        <w:rPr/>
-        <w:t>Holland 1905:plates XVII and XVIII</w:t>
-      </w:r>
-      <w:r>
-        <w:rPr/>
-        <w:t xml:space="preserve">. </w:t>
-      </w:r>
-      <w:r>
-        <w:rPr/>
-        <w:t xml:space="preserve">Speeches were given by Ray Lankester, Andrew Carnegie, Lord Avebury speaking for the trusteer, Holland (including a tribute to the recently deceased Hatcher), Sir George Trevalyan (the longest-serving of the trustees) and Sir Archibald Geikie (representing British geologists). Although </w:t>
-      </w:r>
-      <w:r>
-        <w:rPr/>
-        <w:t xml:space="preserve">the material for the mount had been completed as early as October the previous year, </w:t>
-      </w:r>
-      <w:r>
-        <w:rPr/>
-        <w:t xml:space="preserve">the </w:t>
-      </w:r>
-      <w:r>
-        <w:rPr/>
-        <w:t xml:space="preserve">public unveiling </w:t>
-      </w:r>
-      <w:r>
-        <w:rPr/>
-        <w:t>had been</w:t>
-      </w:r>
-      <w:r>
-        <w:rPr/>
-        <w:t xml:space="preserve"> delayed until spring of 1905 in the hope that more of London’s dignitaries could be present. The king himself, disappointingly to Lankester and Carnegie, </w:t>
-      </w:r>
-      <w:r>
-        <w:rPr/>
-        <w:t xml:space="preserve">was not among those in </w:t>
-      </w:r>
-      <w:r>
-        <w:rPr/>
-        <w:t>attend</w:t>
-      </w:r>
-      <w:r>
-        <w:rPr/>
-        <w:t>ance</w:t>
-      </w:r>
-      <w:r>
-        <w:rPr/>
-        <w:t>. However, the events attracted a great deal of press coverage, not only in London and Pittsburgh but across Britain and America, and even in Canada and Australia. The next day, the exhibit was opened to the general public, and attracted the largest crowds that had ever attended the museum (Holland 1906:264).</w:t>
-      </w:r>
-    </w:p>
-    <w:p>
-      <w:pPr>
-        <w:pStyle w:val="TextBody"/>
-        <w:rPr/>
-      </w:pPr>
-      <w:r>
-        <w:rPr/>
-        <w:t xml:space="preserve">After Hatcher’s death, Holland had succeeded him as the scientific leader of the work on </w:t>
-      </w:r>
-      <w:r>
-        <w:rPr>
-          <w:i/>
-          <w:iCs/>
-        </w:rPr>
-        <w:t>Diplodocus</w:t>
-      </w:r>
-      <w:r>
-        <w:rPr/>
-        <w:t xml:space="preserve">, even though his principal field of study was lepidoptery. In 1906, his monograph on </w:t>
-      </w:r>
-      <w:r>
-        <w:rPr>
-          <w:i/>
-          <w:iCs/>
-        </w:rPr>
-        <w:t>Diplodocus</w:t>
-      </w:r>
-      <w:r>
-        <w:rPr/>
-        <w:t xml:space="preserve"> osteology (Holland 1906) was published, using two new specimens to expand on Hatcher’s (1901) description with more detail especially on the skull, atlas, tail, sternal plates and supposed clavicles.</w:t>
-      </w:r>
-    </w:p>
-    <w:p>
-      <w:pPr>
-        <w:pStyle w:val="TextBody"/>
-        <w:rPr/>
-      </w:pPr>
-      <w:r>
-        <w:rPr/>
-        <w:t>XXX Written up to here</w:t>
-      </w:r>
-    </w:p>
-    <w:p>
-      <w:pPr>
-        <w:pStyle w:val="TextBody"/>
-        <w:rPr/>
-      </w:pPr>
-      <w:r>
-        <w:rPr/>
-        <w:t>1907, April: The actual fossils (and some sculpted elements) are mounted at the Carnegie Museum.</w:t>
-      </w:r>
-    </w:p>
-    <w:p>
-      <w:pPr>
-        <w:pStyle w:val="TextBody"/>
-        <w:rPr/>
-      </w:pPr>
-      <w:r>
-        <w:rPr/>
-        <w:t>1908: further casts are erected in Berlin, Germany; and Paris, France. The Berlin cast sparks a debate about posture (Hay 1908, Tornier 1909, Hay 1910, Holland 1910).</w:t>
-      </w:r>
-    </w:p>
-    <w:p>
-      <w:pPr>
-        <w:pStyle w:val="TextBody"/>
-        <w:rPr/>
-      </w:pPr>
-      <w:r>
-        <w:rPr/>
-        <w:t>1909: the last two casts of the original batch are mounted in Vienna, Austria; and Bologna, Italy.</w:t>
-      </w:r>
-    </w:p>
-    <w:p>
-      <w:pPr>
-        <w:pStyle w:val="TextBody"/>
-        <w:rPr/>
-      </w:pPr>
-      <w:r>
-        <w:rPr/>
-        <w:t>1909-1910: five further casts are made from the molds</w:t>
-      </w:r>
-    </w:p>
-    <w:p>
-      <w:pPr>
-        <w:pStyle w:val="TextBody"/>
-        <w:rPr/>
-      </w:pPr>
-      <w:r>
-        <w:rPr/>
-        <w:t>1910: a cast is mounted in St. Petersburgh (now Leningrad), Russia. Discuss posture.</w:t>
-      </w:r>
-    </w:p>
-    <w:p>
-      <w:pPr>
-        <w:pStyle w:val="TextBody"/>
-        <w:rPr/>
-      </w:pPr>
-      <w:r>
-        <w:rPr/>
-        <w:t>1912: another cast is mounted in La Plata, on the outskirts of Buenos Aires, Argentina.</w:t>
-      </w:r>
-    </w:p>
-    <w:p>
-      <w:pPr>
-        <w:pStyle w:val="TextBody"/>
-        <w:rPr/>
-      </w:pPr>
-      <w:r>
-        <w:rPr/>
-        <w:t>1913: another cast is mounted in Madrid, Spain.</w:t>
-      </w:r>
-    </w:p>
-    <w:p>
-      <w:pPr>
-        <w:pStyle w:val="TextBody"/>
-        <w:rPr/>
-      </w:pPr>
-      <w:r>
-        <w:rPr/>
-        <w:t>1914: The Great War breaks out, ending Carnegie's arbitration campaign that was the main reason for donating casts, and reducing the pace of creating new casts.</w:t>
-      </w:r>
-    </w:p>
-    <w:p>
-      <w:pPr>
-        <w:pStyle w:val="TextBody"/>
-        <w:rPr/>
-      </w:pPr>
-      <w:r>
-        <w:rPr/>
-        <w:t>1917 at the latest: the molds went into storage and are not used again, according to Untermann (1959:364).</w:t>
-      </w:r>
-    </w:p>
-    <w:p>
-      <w:pPr>
-        <w:pStyle w:val="TextBody"/>
-        <w:rPr/>
-      </w:pPr>
-      <w:r>
-        <w:rPr/>
-        <w:t>1919: Carnegie dies, leaving no permanent endowment for vertebrate palaeontology at the Carnegie Museum (Brinkman 2010:109), plunging the department into financial difficulty.</w:t>
-      </w:r>
-    </w:p>
-    <w:p>
-      <w:pPr>
-        <w:pStyle w:val="TextBody"/>
-        <w:rPr/>
-      </w:pPr>
-      <w:r>
-        <w:rPr/>
-        <w:t>1932: the penultimate cast is mounted in Mexico (with missing/damaged parts produced and added in 1931/2), funded in part by Carnegie’s widow Louise.</w:t>
-      </w:r>
-    </w:p>
-    <w:p>
-      <w:pPr>
-        <w:pStyle w:val="TextBody"/>
-        <w:rPr/>
-      </w:pPr>
-      <w:r>
-        <w:rPr/>
-        <w:t>1934: the final cast is sent to Munich, but never mounted.</w:t>
-      </w:r>
-    </w:p>
-    <w:p>
-      <w:pPr>
-        <w:pStyle w:val="Heading1"/>
-        <w:ind w:left="0" w:right="0" w:hanging="0"/>
-        <w:rPr/>
-      </w:pPr>
       <w:bookmarkStart w:id="5" w:name="__RefHeading___Toc1836_55120580"/>
       <w:bookmarkEnd w:id="5"/>
       <w:r>
@@ -1370,23 +1340,7 @@
       </w:r>
       <w:r>
         <w:rPr/>
-        <w:t xml:space="preserve"> was written well before any of the material was mounted, </w:t>
-      </w:r>
-      <w:r>
-        <w:rPr/>
-        <w:t xml:space="preserve">and so does not comment on the material of the mount. </w:t>
-      </w:r>
-      <w:r>
-        <w:rPr/>
-        <w:t xml:space="preserve">Hatcher (1901:4) did provide material lists both for CM 84 itself and for the specimen, CM 94, which provided much of the missing material for the mount. But </w:t>
-      </w:r>
-      <w:r>
-        <w:rPr/>
-        <w:t xml:space="preserve">his </w:t>
-      </w:r>
-      <w:r>
-        <w:rPr/>
-        <w:t>list contains at least one error — it is the left scapula and coracoid that are preserved, not the right (McIntosh 1981:20).</w:t>
+        <w:t xml:space="preserve"> was written well before any of the material was mounted, and so does not comment on the material of the mount. Hatcher (1901:4) did provide material lists both for CM 84 itself and for the specimen, CM 94, which provided much of the missing material for the mount. But his list contains at least one error — it is the left scapula and coracoid that are preserved, not the right (McIntosh 1981:20).</w:t>
       </w:r>
     </w:p>
     <w:p>
@@ -1417,31 +1371,7 @@
       </w:pPr>
       <w:r>
         <w:rPr/>
-        <w:t>Holland</w:t>
-      </w:r>
-      <w:r>
-        <w:rPr/>
-        <w:t xml:space="preserve"> (</w:t>
-      </w:r>
-      <w:r>
-        <w:rPr/>
-        <w:t>1905</w:t>
-      </w:r>
-      <w:r>
-        <w:rPr/>
-        <w:t>) provided an account of the presentation of the first cast to the BMNH, and especially of the speeches given during the presentation ceremony.</w:t>
-      </w:r>
-      <w:r>
-        <w:rPr/>
-        <w:t xml:space="preserve"> </w:t>
-      </w:r>
-      <w:r>
-        <w:rPr/>
-        <w:t xml:space="preserve">(In this account, and in subsequent papers, </w:t>
-      </w:r>
-      <w:r>
-        <w:rPr/>
-        <w:t xml:space="preserve">Holland referred to Carnegie’s </w:t>
+        <w:t xml:space="preserve">Holland (1905) provided an account of the presentation of the first cast to the BMNH, and especially of the speeches given during the presentation ceremony. (In this account, and in subsequent papers, Holland referred to Carnegie’s </w:t>
       </w:r>
       <w:r>
         <w:rPr>
@@ -1452,25 +1382,14 @@
       </w:r>
       <w:r>
         <w:rPr/>
-        <w:t xml:space="preserve"> species </w:t>
-      </w:r>
-      <w:r>
-        <w:rPr/>
-        <w:t>by the name “</w:t>
-      </w:r>
-      <w:r>
-        <w:rPr>
-          <w:i/>
-          <w:iCs/>
-        </w:rPr>
-        <w:t xml:space="preserve">Diplodocus </w:t>
-      </w:r>
-      <w:r>
-        <w:rPr>
-          <w:i/>
-          <w:iCs/>
-        </w:rPr>
-        <w:t>carnegiei</w:t>
+        <w:t xml:space="preserve"> species by the name “</w:t>
+      </w:r>
+      <w:r>
+        <w:rPr>
+          <w:i/>
+          <w:iCs/>
+        </w:rPr>
+        <w:t>Diplodocus carnegiei</w:t>
       </w:r>
       <w:r>
         <w:rPr/>
@@ -1495,11 +1414,7 @@
       </w:pPr>
       <w:r>
         <w:rPr/>
-        <w:t xml:space="preserve">Holland’s (1906) follow-up </w:t>
-      </w:r>
-      <w:r>
-        <w:rPr/>
-        <w:t xml:space="preserve">on </w:t>
+        <w:t xml:space="preserve">Holland’s (1906) follow-up on </w:t>
       </w:r>
       <w:r>
         <w:rPr>
@@ -1510,31 +1425,7 @@
       </w:r>
       <w:r>
         <w:rPr/>
-        <w:t xml:space="preserve"> osteology</w:t>
-      </w:r>
-      <w:r>
-        <w:rPr/>
-        <w:t xml:space="preserve">, while dealing in part with the cast that was mounted at the BMNH in 1905, also predated the 1907 mounting of the original fossil material at the Carnegie Museum. </w:t>
-      </w:r>
-      <w:r>
-        <w:rPr/>
-        <w:t xml:space="preserve">This paper was </w:t>
-      </w:r>
-      <w:r>
-        <w:rPr/>
-        <w:t xml:space="preserve">therefore </w:t>
-      </w:r>
-      <w:r>
-        <w:rPr/>
-        <w:t>un</w:t>
-      </w:r>
-      <w:r>
-        <w:rPr/>
-        <w:t xml:space="preserve">able to provide a comprehensive catalogue of which bones from which specimens were used in the mount, </w:t>
-      </w:r>
-      <w:r>
-        <w:rPr/>
-        <w:t>but did provide some relevant information especially about the skull, as detailed below.</w:t>
+        <w:t xml:space="preserve"> osteology, while dealing in part with the cast that was mounted at the BMNH in 1905, also predated the 1907 mounting of the original fossil material at the Carnegie Museum. This paper was therefore unable to provide a comprehensive catalogue of which bones from which specimens were used in the mount, but did provide some relevant information especially about the skull, as detailed below.</w:t>
       </w:r>
     </w:p>
     <w:p>
@@ -1584,19 +1475,7 @@
       </w:pPr>
       <w:r>
         <w:rPr/>
-        <w:t xml:space="preserve">XXX Sternal plates and “clavicles” in </w:t>
-      </w:r>
-      <w:r>
-        <w:rPr/>
-        <w:t xml:space="preserve">BMNH </w:t>
-      </w:r>
-      <w:r>
-        <w:rPr/>
-        <w:t xml:space="preserve">mount illustrated by Holland (1906:257), but the “clavicles” were removed from the  mount after a few days (Holland 1906:263–264) and have still not been reincorporated (Figure C). </w:t>
-      </w:r>
-      <w:r>
-        <w:rPr/>
-        <w:t>But they appear in Holland (1905:plate XVIII).</w:t>
+        <w:t>XXX Sternal plates and “clavicles” in BMNH mount illustrated by Holland (1906:257), but the “clavicles” were removed from the  mount after a few days (Holland 1906:263–264) and have still not been reincorporated (Figure C). But they appear in Holland (1905:plate XVIII).</w:t>
       </w:r>
     </w:p>
     <w:p>
@@ -1619,13 +1498,25 @@
     </w:p>
     <w:p>
       <w:pPr>
-        <w:pStyle w:val="Heading2"/>
+        <w:pStyle w:val="TextBody"/>
         <w:rPr/>
       </w:pPr>
       <w:bookmarkStart w:id="7" w:name="__RefHeading___Toc1840_55120580"/>
       <w:bookmarkEnd w:id="7"/>
       <w:r>
         <w:rPr/>
+        <w:t>XXX length as reported by Holland</w:t>
+      </w:r>
+    </w:p>
+    <w:p>
+      <w:pPr>
+        <w:pStyle w:val="Heading2"/>
+        <w:rPr/>
+      </w:pPr>
+      <w:bookmarkStart w:id="8" w:name="__RefHeading___Toc3280_55120580"/>
+      <w:bookmarkEnd w:id="8"/>
+      <w:r>
+        <w:rPr/>
         <w:t>Changes made to the mount at the Carnegie Museum</w:t>
       </w:r>
     </w:p>
@@ -1636,16 +1527,195 @@
       </w:pPr>
       <w:r>
         <w:rPr/>
+        <w:t xml:space="preserve">XXX Annual report for </w:t>
+      </w:r>
+      <w:r>
+        <w:rPr/>
+        <w:t xml:space="preserve">1934: “Mr. Agostini made some excellent moulds and casts of the skulls of Apatosaurus and Diplodocus during the year and one of these skull casts has been mounted on our great skeleton of Apatosaurus which stands in the exhibition hall.” </w:t>
+      </w:r>
+      <w:r>
+        <w:rPr/>
+        <w:t>XXX is that the same person as Serafino Agostini who led the casting work in 1904?</w:t>
+      </w:r>
+    </w:p>
+    <w:p>
+      <w:pPr>
+        <w:pStyle w:val="TextBody"/>
+        <w:rPr/>
+      </w:pPr>
+      <w:r>
+        <w:rPr/>
+        <w:t xml:space="preserve">XXX Annual report for 1962: “Mr. Yarmer also made several new molds of specimens in the collections, including one of the Diplodocus skull from which a number of casts were made.” XXX but which </w:t>
+      </w:r>
+      <w:r>
+        <w:rPr>
+          <w:i/>
+          <w:iCs/>
+        </w:rPr>
+        <w:t>Diplodocus</w:t>
+      </w:r>
+      <w:r>
+        <w:rPr/>
+        <w:t xml:space="preserve"> skull?</w:t>
+      </w:r>
+    </w:p>
+    <w:p>
+      <w:pPr>
+        <w:pStyle w:val="TextBody"/>
+        <w:rPr/>
+      </w:pPr>
+      <w:r>
+        <w:rPr/>
+        <w:t>XXX Amy writes: I talked to Dave yesterday, and he recalls helping Pat Martin make a mold of one of the Diplodocus skulls. He recalls that the palate was "spilling out of the skull," so it might be CM 3452. He also mentioned that they had to fix the mold to account for crushing on one side of the skull and other problems. To me this sounds like Pat made a model of the skull that was used to make a mold and then casts.</w:t>
+      </w:r>
+    </w:p>
+    <w:p>
+      <w:pPr>
+        <w:pStyle w:val="TextBody"/>
+        <w:rPr/>
+      </w:pPr>
+      <w:r>
+        <w:rPr/>
+        <w:t>XXX When? T</w:t>
+      </w:r>
+      <w:r>
+        <w:rPr/>
+        <w:t xml:space="preserve">he skull was replaced with a cast of CM 11161. </w:t>
+      </w:r>
+      <w:r>
+        <w:rPr/>
+        <w:t>Done before 1979, when Henrici began working at the museum. Annual reports from 1912 (the date collected for CM 11161 in the database) thru 1999 do not mention the replacement, so the date may have been lost.</w:t>
+      </w:r>
+    </w:p>
+    <w:p>
+      <w:pPr>
+        <w:pStyle w:val="TextBody"/>
+        <w:rPr/>
+      </w:pPr>
+      <w:r>
+        <w:rPr/>
+        <w:t>XXX In the second quarter of 1999, t</w:t>
+      </w:r>
+      <w:r>
+        <w:rPr/>
+        <w:t xml:space="preserve">he manus were replaced with casts of those of the former CM 662 [now the holotype of Galeamopus hayi at the Houston Museum of Natural Science], etc.) — </w:t>
+      </w:r>
+      <w:r>
+        <w:rPr/>
+        <w:t>see quarterly report (XXX reference),</w:t>
+      </w:r>
+    </w:p>
+    <w:p>
+      <w:pPr>
+        <w:pStyle w:val="TextBody"/>
+        <w:rPr/>
+      </w:pPr>
+      <w:r>
+        <w:rPr/>
+        <w:t xml:space="preserve">Still more changes were made during our remount in the </w:t>
+      </w:r>
+      <w:r>
+        <w:rPr/>
+        <w:t>late 2007 (XXXwhen exactly?):</w:t>
+      </w:r>
+    </w:p>
+    <w:p>
+      <w:pPr>
+        <w:pStyle w:val="TextBody"/>
+        <w:rPr/>
+      </w:pPr>
+      <w:r>
+        <w:rPr/>
         <w:t>XXX</w:t>
       </w:r>
+      <w:r>
+        <w:rPr/>
+        <w:t xml:space="preserve"> the CM 662 manus casts were replaced with scaled-up replicas of a cast of the putative </w:t>
+      </w:r>
+      <w:r>
+        <w:rPr>
+          <w:i/>
+          <w:iCs/>
+        </w:rPr>
+        <w:t>Diplodocus carnegii</w:t>
+      </w:r>
+      <w:r>
+        <w:rPr/>
+        <w:t xml:space="preserve"> manus described by Bedell and Trexler [2005]</w:t>
+      </w:r>
+    </w:p>
+    <w:p>
+      <w:pPr>
+        <w:pStyle w:val="TextBody"/>
+        <w:rPr/>
+      </w:pPr>
+      <w:r>
+        <w:rPr/>
+        <w:t>XXX T</w:t>
+      </w:r>
+      <w:r>
+        <w:rPr/>
+        <w:t>en-ish sculpted posteriormost (‘whiplash’) caudals were added to bring the total number of caudal vertebrae to ~83.</w:t>
+      </w:r>
+    </w:p>
+    <w:p>
+      <w:pPr>
+        <w:pStyle w:val="TextBody"/>
+        <w:rPr/>
+      </w:pPr>
+      <w:r>
+        <w:rPr/>
+        <w:t xml:space="preserve">XXX </w:t>
+      </w:r>
+      <w:r>
+        <w:rPr/>
+        <w:t xml:space="preserve">[if memory serves], the humeri, radii, and ulnae were replaced with replicas of cf. </w:t>
+      </w:r>
+      <w:r>
+        <w:rPr>
+          <w:i/>
+          <w:iCs/>
+        </w:rPr>
+        <w:t>Diplodocus</w:t>
+      </w:r>
+      <w:r>
+        <w:rPr/>
+        <w:t xml:space="preserve"> specimens at Brigham Young University [specifically, I think they’re scaled-up sculptures based on the smaller forelimb bones BYU 4742, BYU 4708, and BYU 4726])</w:t>
+      </w:r>
+    </w:p>
+    <w:p>
+      <w:pPr>
+        <w:pStyle w:val="TextBody"/>
+        <w:rPr/>
+      </w:pPr>
+      <w:r>
+        <w:rPr/>
+        <w:t xml:space="preserve">XXX I can't even find a reliable statement of the total length of the Carnegie Diplodocus! Somehow, some time, the figure 27 m settled itself in my mind, but I have no idea where it came from or whether it's accurate! </w:t>
+      </w:r>
+      <w:r>
+        <w:rPr/>
+        <w:t xml:space="preserve">XXX </w:t>
+      </w:r>
+      <w:r>
+        <w:rPr/>
+        <w:t xml:space="preserve">Re: the current length of the mount, we just had it LiDAR-scanned, so if I can get ahold of the results (long story) I should be able to give you a precise number. </w:t>
+      </w:r>
+      <w:r>
+        <w:rPr/>
+        <w:t xml:space="preserve">XXX </w:t>
+      </w:r>
+      <w:r>
+        <w:rPr/>
+        <w:t>Also, I think Bates et al. (2016) (https://royalsocietypublishing.org/doi/full/10.1098/rsos.150636) may have made a photogrammetric model using pics a volunteer of mine took in the early-mid 2010s; maybe that'd be useful too?</w:t>
+      </w:r>
     </w:p>
     <w:p>
       <w:pPr>
         <w:pStyle w:val="Heading2"/>
         <w:rPr/>
       </w:pPr>
-      <w:bookmarkStart w:id="8" w:name="__RefHeading___Toc1842_55120580"/>
-      <w:bookmarkEnd w:id="8"/>
+      <w:bookmarkStart w:id="9" w:name="__RefHeading___Toc3282_55120580"/>
+      <w:bookmarkEnd w:id="9"/>
       <w:r>
         <w:rPr/>
         <w:t>The casts made from the Carnegie molds</w:t>
@@ -1666,13 +1736,13 @@
         <w:pStyle w:val="Heading1"/>
         <w:numPr>
           <w:ilvl w:val="0"/>
-          <w:numId w:val="4"/>
+          <w:numId w:val="5"/>
         </w:numPr>
         <w:ind w:left="0" w:right="0" w:hanging="0"/>
         <w:rPr/>
       </w:pPr>
-      <w:bookmarkStart w:id="9" w:name="__RefHeading___Toc3401_68767826"/>
-      <w:bookmarkEnd w:id="9"/>
+      <w:bookmarkStart w:id="10" w:name="__RefHeading___Toc3401_68767826"/>
+      <w:bookmarkEnd w:id="10"/>
       <w:r>
         <w:rPr/>
         <w:t>Discussion</w:t>
@@ -1685,85 +1755,7 @@
       </w:pPr>
       <w:r>
         <w:rPr/>
-        <w:t>XX</w:t>
-      </w:r>
-      <w:r>
-        <w:rPr/>
-        <w:t>X Difficulty of tracking down all this information, importance of records</w:t>
-      </w:r>
-    </w:p>
-    <w:p>
-      <w:pPr>
-        <w:pStyle w:val="Heading1"/>
-        <w:ind w:left="0" w:right="0" w:hanging="0"/>
-        <w:rPr/>
-      </w:pPr>
-      <w:bookmarkStart w:id="10" w:name="__RefHeading___Toc1833_55120580"/>
-      <w:bookmarkEnd w:id="10"/>
-      <w:r>
-        <w:rPr/>
-        <w:t>Acknowledgements</w:t>
-      </w:r>
-    </w:p>
-    <w:p>
-      <w:pPr>
-        <w:pStyle w:val="TextBody"/>
-        <w:rPr/>
-      </w:pPr>
-      <w:r>
-        <w:rPr/>
-        <w:t>XXX Add/remove depending on who is included in the authorship.</w:t>
-      </w:r>
-    </w:p>
-    <w:p>
-      <w:pPr>
-        <w:pStyle w:val="TextBody"/>
-        <w:rPr/>
-      </w:pPr>
-      <w:r>
-        <w:rPr/>
-        <w:t xml:space="preserve">We are grateful to Ilja Nieuwland for helping us to straighten out the chronology of the casting and molding of the original Carnegie </w:t>
-      </w:r>
-      <w:r>
-        <w:rPr>
-          <w:i/>
-          <w:iCs/>
-        </w:rPr>
-        <w:t>Diplodocus</w:t>
-      </w:r>
-      <w:r>
-        <w:rPr/>
-        <w:t>.</w:t>
-      </w:r>
-    </w:p>
-    <w:p>
-      <w:pPr>
-        <w:pStyle w:val="TextBody"/>
-        <w:rPr/>
-      </w:pPr>
-      <w:r>
-        <w:rPr/>
-        <w:t>XXX Matt Lamana</w:t>
-      </w:r>
-    </w:p>
-    <w:p>
-      <w:pPr>
-        <w:pStyle w:val="TextBody"/>
-        <w:rPr/>
-      </w:pPr>
-      <w:r>
-        <w:rPr/>
-        <w:t>XXX Amy Henrici</w:t>
-      </w:r>
-    </w:p>
-    <w:p>
-      <w:pPr>
-        <w:pStyle w:val="TextBody"/>
-        <w:rPr/>
-      </w:pPr>
-      <w:r>
-        <w:rPr/>
-        <w:t>XXX Linsly Church</w:t>
+        <w:t>XXX Difficulty of tracking down all this information, importance of records</w:t>
       </w:r>
     </w:p>
     <w:p>
@@ -1771,13 +1763,91 @@
         <w:pStyle w:val="Heading1"/>
         <w:numPr>
           <w:ilvl w:val="0"/>
-          <w:numId w:val="4"/>
+          <w:numId w:val="2"/>
         </w:numPr>
         <w:ind w:left="0" w:right="0" w:hanging="0"/>
         <w:rPr/>
       </w:pPr>
-      <w:bookmarkStart w:id="11" w:name="__RefHeading___Toc3405_68767826"/>
+      <w:bookmarkStart w:id="11" w:name="__RefHeading___Toc1833_55120580"/>
       <w:bookmarkEnd w:id="11"/>
+      <w:r>
+        <w:rPr/>
+        <w:t>Acknowledgements</w:t>
+      </w:r>
+    </w:p>
+    <w:p>
+      <w:pPr>
+        <w:pStyle w:val="TextBody"/>
+        <w:rPr/>
+      </w:pPr>
+      <w:r>
+        <w:rPr/>
+        <w:t>XXX Add/remove depending on who is included in the authorship.</w:t>
+      </w:r>
+    </w:p>
+    <w:p>
+      <w:pPr>
+        <w:pStyle w:val="TextBody"/>
+        <w:rPr/>
+      </w:pPr>
+      <w:r>
+        <w:rPr/>
+        <w:t xml:space="preserve">We are grateful to Ilja Nieuwland for helping us to straighten out the chronology of the casting and molding of the original Carnegie </w:t>
+      </w:r>
+      <w:r>
+        <w:rPr>
+          <w:i/>
+          <w:iCs/>
+        </w:rPr>
+        <w:t>Diplodocus</w:t>
+      </w:r>
+      <w:r>
+        <w:rPr/>
+        <w:t>.</w:t>
+      </w:r>
+    </w:p>
+    <w:p>
+      <w:pPr>
+        <w:pStyle w:val="TextBody"/>
+        <w:rPr/>
+      </w:pPr>
+      <w:r>
+        <w:rPr/>
+        <w:t>XXX Matt Lamana</w:t>
+      </w:r>
+    </w:p>
+    <w:p>
+      <w:pPr>
+        <w:pStyle w:val="TextBody"/>
+        <w:rPr/>
+      </w:pPr>
+      <w:r>
+        <w:rPr/>
+        <w:t>XXX Amy Henrici</w:t>
+      </w:r>
+    </w:p>
+    <w:p>
+      <w:pPr>
+        <w:pStyle w:val="TextBody"/>
+        <w:rPr/>
+      </w:pPr>
+      <w:r>
+        <w:rPr/>
+        <w:t>XXX Linsly Church</w:t>
+      </w:r>
+    </w:p>
+    <w:p>
+      <w:pPr>
+        <w:pStyle w:val="Heading1"/>
+        <w:numPr>
+          <w:ilvl w:val="0"/>
+          <w:numId w:val="5"/>
+        </w:numPr>
+        <w:ind w:left="0" w:right="0" w:hanging="0"/>
+        <w:rPr/>
+      </w:pPr>
+      <w:bookmarkStart w:id="12" w:name="__RefHeading___Toc3405_68767826"/>
+      <w:bookmarkEnd w:id="12"/>
       <w:r>
         <w:rPr/>
         <w:t>References</w:t>
@@ -2013,31 +2083,7 @@
       </w:r>
       <w:r>
         <w:rPr/>
-        <w:t>:</w:t>
-      </w:r>
-      <w:r>
-        <w:rPr/>
-        <w:t>72</w:t>
-      </w:r>
-      <w:r>
-        <w:rPr/>
-        <w:t>–</w:t>
-      </w:r>
-      <w:r>
-        <w:rPr/>
-        <w:t>75</w:t>
-      </w:r>
-      <w:r>
-        <w:rPr/>
-        <w:t xml:space="preserve"> and plate </w:t>
-      </w:r>
-      <w:r>
-        <w:rPr/>
-        <w:t>F</w:t>
-      </w:r>
-      <w:r>
-        <w:rPr/>
-        <w:t>.</w:t>
+        <w:t>:72–75 and plate F.</w:t>
       </w:r>
     </w:p>
     <w:p>
@@ -2370,12 +2416,12 @@
         <w:pStyle w:val="Reference"/>
         <w:rPr/>
       </w:pPr>
-      <w:bookmarkStart w:id="12" w:name="__DdeLink__16582_68767826"/>
+      <w:bookmarkStart w:id="13" w:name="__DdeLink__16582_68767826"/>
       <w:r>
         <w:rPr/>
         <w:t>Nieuwland</w:t>
       </w:r>
-      <w:bookmarkEnd w:id="12"/>
+      <w:bookmarkEnd w:id="13"/>
       <w:r>
         <w:rPr/>
         <w:t xml:space="preserve">, Ilja. 2019. </w:t>
@@ -2726,13 +2772,13 @@
         <w:pStyle w:val="Heading1"/>
         <w:numPr>
           <w:ilvl w:val="0"/>
-          <w:numId w:val="4"/>
+          <w:numId w:val="5"/>
         </w:numPr>
         <w:ind w:left="0" w:right="0" w:hanging="0"/>
         <w:rPr/>
       </w:pPr>
-      <w:bookmarkStart w:id="13" w:name="__RefHeading___Toc3407_68767826"/>
-      <w:bookmarkEnd w:id="13"/>
+      <w:bookmarkStart w:id="14" w:name="__RefHeading___Toc3407_68767826"/>
+      <w:bookmarkEnd w:id="14"/>
       <w:r>
         <w:rPr/>
         <w:t>Figure Captions</w:t>
@@ -2749,21 +2795,7 @@
           <w:b/>
           <w:bCs/>
         </w:rPr>
-        <w:t xml:space="preserve">Figure </w:t>
-      </w:r>
-      <w:r>
-        <w:rPr>
-          <w:b/>
-          <w:bCs/>
-        </w:rPr>
-        <w:t>A</w:t>
-      </w:r>
-      <w:r>
-        <w:rPr>
-          <w:b/>
-          <w:bCs/>
-        </w:rPr>
-        <w:t>.</w:t>
+        <w:t>Figure A.</w:t>
       </w:r>
       <w:r>
         <w:rPr>
@@ -2822,21 +2854,7 @@
           <w:b/>
           <w:bCs/>
         </w:rPr>
-        <w:t xml:space="preserve">Figure </w:t>
-      </w:r>
-      <w:r>
-        <w:rPr>
-          <w:b/>
-          <w:bCs/>
-        </w:rPr>
-        <w:t>B</w:t>
-      </w:r>
-      <w:r>
-        <w:rPr>
-          <w:b/>
-          <w:bCs/>
-        </w:rPr>
-        <w:t>.</w:t>
+        <w:t>Figure B.</w:t>
       </w:r>
       <w:r>
         <w:rPr>
@@ -3305,6 +3323,98 @@
   <w:abstractNum w:abstractNumId="5">
     <w:lvl w:ilvl="0">
       <w:start w:val="1"/>
+      <w:numFmt w:val="none"/>
+      <w:suff w:val="nothing"/>
+      <w:lvlText w:val=""/>
+      <w:lvlJc w:val="left"/>
+      <w:pPr>
+        <w:ind w:left="0" w:hanging="0"/>
+      </w:pPr>
+    </w:lvl>
+    <w:lvl w:ilvl="1">
+      <w:start w:val="1"/>
+      <w:numFmt w:val="none"/>
+      <w:suff w:val="nothing"/>
+      <w:lvlText w:val=""/>
+      <w:lvlJc w:val="left"/>
+      <w:pPr>
+        <w:ind w:left="0" w:hanging="0"/>
+      </w:pPr>
+    </w:lvl>
+    <w:lvl w:ilvl="2">
+      <w:start w:val="1"/>
+      <w:numFmt w:val="none"/>
+      <w:suff w:val="nothing"/>
+      <w:lvlText w:val=""/>
+      <w:lvlJc w:val="left"/>
+      <w:pPr>
+        <w:ind w:left="0" w:hanging="0"/>
+      </w:pPr>
+    </w:lvl>
+    <w:lvl w:ilvl="3">
+      <w:start w:val="1"/>
+      <w:numFmt w:val="none"/>
+      <w:suff w:val="nothing"/>
+      <w:lvlText w:val=""/>
+      <w:lvlJc w:val="left"/>
+      <w:pPr>
+        <w:ind w:left="0" w:hanging="0"/>
+      </w:pPr>
+    </w:lvl>
+    <w:lvl w:ilvl="4">
+      <w:start w:val="1"/>
+      <w:numFmt w:val="none"/>
+      <w:suff w:val="nothing"/>
+      <w:lvlText w:val=""/>
+      <w:lvlJc w:val="left"/>
+      <w:pPr>
+        <w:ind w:left="0" w:hanging="0"/>
+      </w:pPr>
+    </w:lvl>
+    <w:lvl w:ilvl="5">
+      <w:start w:val="1"/>
+      <w:numFmt w:val="none"/>
+      <w:suff w:val="nothing"/>
+      <w:lvlText w:val=""/>
+      <w:lvlJc w:val="left"/>
+      <w:pPr>
+        <w:ind w:left="0" w:hanging="0"/>
+      </w:pPr>
+    </w:lvl>
+    <w:lvl w:ilvl="6">
+      <w:start w:val="1"/>
+      <w:numFmt w:val="none"/>
+      <w:suff w:val="nothing"/>
+      <w:lvlText w:val=""/>
+      <w:lvlJc w:val="left"/>
+      <w:pPr>
+        <w:ind w:left="0" w:hanging="0"/>
+      </w:pPr>
+    </w:lvl>
+    <w:lvl w:ilvl="7">
+      <w:start w:val="1"/>
+      <w:numFmt w:val="none"/>
+      <w:suff w:val="nothing"/>
+      <w:lvlText w:val=""/>
+      <w:lvlJc w:val="left"/>
+      <w:pPr>
+        <w:ind w:left="0" w:hanging="0"/>
+      </w:pPr>
+    </w:lvl>
+    <w:lvl w:ilvl="8">
+      <w:start w:val="1"/>
+      <w:numFmt w:val="none"/>
+      <w:suff w:val="nothing"/>
+      <w:lvlText w:val=""/>
+      <w:lvlJc w:val="left"/>
+      <w:pPr>
+        <w:ind w:left="0" w:hanging="0"/>
+      </w:pPr>
+    </w:lvl>
+  </w:abstractNum>
+  <w:abstractNum w:abstractNumId="6">
+    <w:lvl w:ilvl="0">
+      <w:start w:val="1"/>
       <w:numFmt w:val="bullet"/>
       <w:lvlText w:val=""/>
       <w:lvlJc w:val="left"/>
@@ -3462,6 +3572,9 @@
   </w:num>
   <w:num w:numId="5">
     <w:abstractNumId w:val="5"/>
+  </w:num>
+  <w:num w:numId="6">
+    <w:abstractNumId w:val="6"/>
   </w:num>
 </w:numbering>
 </file>
@@ -3488,7 +3601,7 @@
     <w:pPr>
       <w:widowControl/>
       <w:suppressAutoHyphens w:val="true"/>
-      <w:overflowPunct w:val="true"/>
+      <w:overflowPunct w:val="false"/>
       <w:bidi w:val="0"/>
       <w:spacing w:before="0" w:after="0"/>
       <w:ind w:left="0" w:right="0" w:hanging="0"/>
@@ -5341,6 +5454,82 @@
   </w:style>
   <w:style w:type="character" w:styleId="ListLabel251">
     <w:name w:val="ListLabel 251"/>
+    <w:qFormat/>
+    <w:rPr/>
+  </w:style>
+  <w:style w:type="character" w:styleId="ListLabel252">
+    <w:name w:val="ListLabel 252"/>
+    <w:qFormat/>
+    <w:rPr>
+      <w:rFonts w:cs="Symbol"/>
+    </w:rPr>
+  </w:style>
+  <w:style w:type="character" w:styleId="ListLabel253">
+    <w:name w:val="ListLabel 253"/>
+    <w:qFormat/>
+    <w:rPr>
+      <w:rFonts w:cs="OpenSymbol"/>
+    </w:rPr>
+  </w:style>
+  <w:style w:type="character" w:styleId="ListLabel254">
+    <w:name w:val="ListLabel 254"/>
+    <w:qFormat/>
+    <w:rPr>
+      <w:rFonts w:cs="OpenSymbol"/>
+    </w:rPr>
+  </w:style>
+  <w:style w:type="character" w:styleId="ListLabel255">
+    <w:name w:val="ListLabel 255"/>
+    <w:qFormat/>
+    <w:rPr>
+      <w:rFonts w:cs="Symbol"/>
+    </w:rPr>
+  </w:style>
+  <w:style w:type="character" w:styleId="ListLabel256">
+    <w:name w:val="ListLabel 256"/>
+    <w:qFormat/>
+    <w:rPr>
+      <w:rFonts w:cs="OpenSymbol"/>
+    </w:rPr>
+  </w:style>
+  <w:style w:type="character" w:styleId="ListLabel257">
+    <w:name w:val="ListLabel 257"/>
+    <w:qFormat/>
+    <w:rPr>
+      <w:rFonts w:cs="OpenSymbol"/>
+    </w:rPr>
+  </w:style>
+  <w:style w:type="character" w:styleId="ListLabel258">
+    <w:name w:val="ListLabel 258"/>
+    <w:qFormat/>
+    <w:rPr>
+      <w:rFonts w:cs="Symbol"/>
+    </w:rPr>
+  </w:style>
+  <w:style w:type="character" w:styleId="ListLabel259">
+    <w:name w:val="ListLabel 259"/>
+    <w:qFormat/>
+    <w:rPr>
+      <w:rFonts w:cs="OpenSymbol"/>
+    </w:rPr>
+  </w:style>
+  <w:style w:type="character" w:styleId="ListLabel260">
+    <w:name w:val="ListLabel 260"/>
+    <w:qFormat/>
+    <w:rPr>
+      <w:rFonts w:cs="OpenSymbol"/>
+    </w:rPr>
+  </w:style>
+  <w:style w:type="character" w:styleId="ListLabel261">
+    <w:name w:val="ListLabel 261"/>
+    <w:qFormat/>
+    <w:rPr>
+      <w:i w:val="false"/>
+      <w:iCs w:val="false"/>
+    </w:rPr>
+  </w:style>
+  <w:style w:type="character" w:styleId="ListLabel262">
+    <w:name w:val="ListLabel 262"/>
     <w:qFormat/>
     <w:rPr/>
   </w:style>

</xml_diff>

<commit_message>
Info from Curtice masters thesis
</commit_message>
<xml_diff>
--- a/composition-of-the-Carnegie-Diplodocus.docx
+++ b/composition-of-the-Carnegie-Diplodocus.docx
@@ -566,12 +566,6 @@
               <w:t>9</w:t>
             </w:r>
           </w:hyperlink>
-          <w:r>
-            <w:rPr>
-              <w:rStyle w:val="IndexLink"/>
-            </w:rPr>
-            <w:fldChar w:fldCharType="end"/>
-          </w:r>
         </w:p>
       </w:sdtContent>
     </w:sdt>
@@ -586,12 +580,26 @@
         </w:rPr>
       </w:pPr>
       <w:r>
-        <w:rPr/>
+        <w:rPr>
+          <w:i/>
+          <w:iCs/>
+        </w:rPr>
+      </w:r>
+      <w:r>
+        <w:rPr>
+          <w:i/>
+          <w:iCs/>
+        </w:rPr>
+        <w:fldChar w:fldCharType="end"/>
       </w:r>
     </w:p>
     <w:p>
       <w:pPr>
         <w:pStyle w:val="Heading1"/>
+        <w:numPr>
+          <w:ilvl w:val="0"/>
+          <w:numId w:val="2"/>
+        </w:numPr>
         <w:ind w:left="0" w:right="0" w:hanging="0"/>
         <w:rPr/>
       </w:pPr>
@@ -766,7 +774,7 @@
         <w:pStyle w:val="TextBody"/>
         <w:numPr>
           <w:ilvl w:val="0"/>
-          <w:numId w:val="5"/>
+          <w:numId w:val="6"/>
         </w:numPr>
         <w:ind w:left="720" w:right="0" w:hanging="360"/>
         <w:rPr/>
@@ -781,7 +789,7 @@
         <w:pStyle w:val="TextBody"/>
         <w:numPr>
           <w:ilvl w:val="0"/>
-          <w:numId w:val="5"/>
+          <w:numId w:val="6"/>
         </w:numPr>
         <w:ind w:left="720" w:right="0" w:hanging="360"/>
         <w:rPr/>
@@ -796,7 +804,7 @@
         <w:pStyle w:val="TextBody"/>
         <w:numPr>
           <w:ilvl w:val="0"/>
-          <w:numId w:val="5"/>
+          <w:numId w:val="6"/>
         </w:numPr>
         <w:ind w:left="720" w:right="0" w:hanging="360"/>
         <w:rPr/>
@@ -811,7 +819,7 @@
         <w:pStyle w:val="TextBody"/>
         <w:numPr>
           <w:ilvl w:val="0"/>
-          <w:numId w:val="5"/>
+          <w:numId w:val="6"/>
         </w:numPr>
         <w:ind w:left="720" w:right="0" w:hanging="360"/>
         <w:rPr/>
@@ -833,7 +841,7 @@
         <w:pStyle w:val="TextBody"/>
         <w:numPr>
           <w:ilvl w:val="0"/>
-          <w:numId w:val="5"/>
+          <w:numId w:val="6"/>
         </w:numPr>
         <w:ind w:left="720" w:right="0" w:hanging="360"/>
         <w:rPr/>
@@ -855,7 +863,7 @@
         <w:pStyle w:val="TextBody"/>
         <w:numPr>
           <w:ilvl w:val="0"/>
-          <w:numId w:val="5"/>
+          <w:numId w:val="6"/>
         </w:numPr>
         <w:ind w:left="720" w:right="0" w:hanging="360"/>
         <w:rPr/>
@@ -870,6 +878,427 @@
       <w:r>
         <w:rPr/>
         <w:t xml:space="preserve"> YPM — Yale Peabody Museum, New Haven, Connecticut, USA.</w:t>
+      </w:r>
+    </w:p>
+    <w:p>
+      <w:pPr>
+        <w:pStyle w:val="Heading1"/>
+        <w:numPr>
+          <w:ilvl w:val="0"/>
+          <w:numId w:val="4"/>
+        </w:numPr>
+        <w:ind w:left="0" w:right="0" w:hanging="0"/>
+        <w:rPr/>
+      </w:pPr>
+      <w:bookmarkStart w:id="3" w:name="__RefHeading___Toc4316_68767826"/>
+      <w:bookmarkEnd w:id="3"/>
+      <w:r>
+        <w:rPr/>
+        <w:t>Historical background</w:t>
+      </w:r>
+    </w:p>
+    <w:p>
+      <w:pPr>
+        <w:pStyle w:val="TextBody"/>
+        <w:rPr/>
+      </w:pPr>
+      <w:r>
+        <w:rPr/>
+        <w:t xml:space="preserve">On 11 December 1898, the </w:t>
+      </w:r>
+      <w:r>
+        <w:rPr>
+          <w:i/>
+          <w:iCs/>
+        </w:rPr>
+        <w:t>New York Journal and Advertiser</w:t>
+      </w:r>
+      <w:r>
+        <w:rPr/>
+        <w:t xml:space="preserve"> published an illustrated article about giant dinosaurs (Anonymous 1898), depicting a “Brontosaurus giganteus” in bipedal posture, peering into the an 11th story window. In fact, the dinosaur depicted in this article, “Most colossal animal ever on Earth just found out west”, was extrapolated from a single femur, described as being eight feet long, but shown in a photograph as being the same height as an adult man. Nevertheless, industrialist and philanthropist Andrew Carnegie was inspired by this article, and instructed the Pittsburgh museum that he founded and funded to obtain a giant dinosaur skeleton for exhibit. William J. Holland, director of the Carnegie Museum, used Carnegie’s money to hire experienced field palaeontologists away from other museums and sent them out to hunt sauropods.</w:t>
+      </w:r>
+    </w:p>
+    <w:p>
+      <w:pPr>
+        <w:pStyle w:val="TextBody"/>
+        <w:rPr/>
+      </w:pPr>
+      <w:r>
+        <w:rPr/>
+        <w:t>On 4 July 1899 — Independence Day — Dr. Jacob L. Wortman, working for the Carnegie Museum, found the first bones of a largely complete sauropod specimen at Sheep Creek in Albany County, Wyoming. He and his team collected it across a period of several months (Hatcher 1901:3–4, Nieuwland 2019:44). This specimen was designated CM 84. It consisted of 14 cervical vertebrae C2–15 (although see Taylor 2022:8–11 on uncertainties about the neck material), all 10 dorsal vertebrae D1–10, sacrum, caudal vertebrae Ca1–12, 18 ribs, both sternal plates, left scapulocoracoid (not right as stated by Hatcher), almost complete pelvis, right femur, and two thin bones of uncertain identity which Hatcher thought might be clavicles (McIntosh 1981:20).</w:t>
+      </w:r>
+    </w:p>
+    <w:p>
+      <w:pPr>
+        <w:pStyle w:val="TextBody"/>
+        <w:rPr/>
+      </w:pPr>
+      <w:r>
+        <w:rPr/>
+        <w:t>In 1900, Mr. Olof A. Peterson collected another, slightly smaller, specimen of the same species of sauropod from the same quarry (Hatcher 1901:3). This specimen was designated CM 94. It consisted of nine cervical vertebrae, nine dorsal vertebrae, sacrum, 39 caudal vertebrae, fragments of ribs, five chevrons, both sternal plates and scapulocoracoids, the complete pelvis, left femur, and right tibia, fibula, astralagus and pes (McIntosh 1981:20).</w:t>
+      </w:r>
+    </w:p>
+    <w:p>
+      <w:pPr>
+        <w:pStyle w:val="TextBody"/>
+        <w:rPr/>
+      </w:pPr>
+      <w:r>
+        <w:rPr/>
+        <w:t>Both specimens were prepared out of their matrix by a team led by Mr. Arthur S. Coggleshall.</w:t>
+      </w:r>
+    </w:p>
+    <w:p>
+      <w:pPr>
+        <w:pStyle w:val="TextBody"/>
+        <w:rPr/>
+      </w:pPr>
+      <w:r>
+        <w:rPr/>
+        <w:t xml:space="preserve">On 15 May 1901 (Niewland 2019:46), the classic description of both these specimens of </w:t>
+      </w:r>
+      <w:r>
+        <w:rPr>
+          <w:i/>
+          <w:iCs/>
+        </w:rPr>
+        <w:t>Diplodocus</w:t>
+      </w:r>
+      <w:r>
+        <w:rPr/>
+        <w:t xml:space="preserve"> was published (Hatcher 1901), written by John Bell Hatcher, the Carnegie Museum’s head of palaeontology. This monograph illustrated CM 84 in some detail and named it as the examplar of the new species </w:t>
+      </w:r>
+      <w:r>
+        <w:rPr>
+          <w:i/>
+          <w:iCs/>
+        </w:rPr>
+        <w:t>Diplodocus carnegii</w:t>
+      </w:r>
+      <w:r>
+        <w:rPr/>
+        <w:t xml:space="preserve"> in honour of the museum’s sponsor. The illustrations included a skeletal reconstruction of </w:t>
+      </w:r>
+      <w:r>
+        <w:rPr>
+          <w:i/>
+          <w:iCs/>
+        </w:rPr>
+        <w:t>Diplodocus</w:t>
+      </w:r>
+      <w:r>
+        <w:rPr/>
+        <w:t xml:space="preserve"> (Hatcher 1901:plate XIII; Figure B).</w:t>
+      </w:r>
+    </w:p>
+    <w:p>
+      <w:pPr>
+        <w:pStyle w:val="TextBody"/>
+        <w:rPr/>
+      </w:pPr>
+      <w:r>
+        <w:rPr/>
+        <w:t xml:space="preserve">At the start of October 1902, King Edward VII of England paid a surprise visit to Carnegie at Skibo Castle in Scotland. Seeing a framed copy of the skeletal reconstruction of </w:t>
+      </w:r>
+      <w:r>
+        <w:rPr>
+          <w:i/>
+          <w:iCs/>
+        </w:rPr>
+        <w:t>Diplodocus</w:t>
+      </w:r>
+      <w:r>
+        <w:rPr/>
+        <w:t xml:space="preserve">, he requested a specimen for the British Museum in London, England, of which he was a trustee (Nieuwland 2109:50). Carnegie, keen to gain favour with men of influence, happily promised to provide one as a gift, and on 2nd October wrote to Holland to ask him to excavate another </w:t>
+      </w:r>
+      <w:r>
+        <w:rPr>
+          <w:i/>
+          <w:iCs/>
+        </w:rPr>
+        <w:t>Diplodocus</w:t>
+      </w:r>
+      <w:r>
+        <w:rPr>
+          <w:i w:val="false"/>
+          <w:iCs w:val="false"/>
+        </w:rPr>
+        <w:t xml:space="preserve"> for the British Museum.</w:t>
+      </w:r>
+    </w:p>
+    <w:p>
+      <w:pPr>
+        <w:pStyle w:val="TextBody"/>
+        <w:rPr/>
+      </w:pPr>
+      <w:r>
+        <w:rPr/>
+        <w:t>In late December 1902, when Carnegie had returned to Pittsburgh, Holland explained that finding a comparable specimen was unlikely, and would be expensive even if luck was on their side. He was able to persuade Carnegie that a cast of their existing specimen would be a more practical gift (Nieuwland 2019:58). Holland arranged the details in correspondence with E. Ray Lankester, his counterpart at the British Museum (Natural History).</w:t>
+      </w:r>
+    </w:p>
+    <w:p>
+      <w:pPr>
+        <w:pStyle w:val="TextBody"/>
+        <w:rPr/>
+      </w:pPr>
+      <w:r>
+        <w:rPr/>
+        <w:t>To defray the high cost of producing the cast, Holland suggested that the molds could be used to create multiple casts which Carnegie could gift to other heads of state — and idea that appealed greatly to Carnegie.</w:t>
+      </w:r>
+    </w:p>
+    <w:p>
+      <w:pPr>
+        <w:pStyle w:val="TextBody"/>
+        <w:rPr/>
+      </w:pPr>
+      <w:r>
+        <w:rPr/>
+        <w:t xml:space="preserve">Starting in 1903 and running through into 1904, the Carnegie Museum made molds of the </w:t>
+      </w:r>
+      <w:r>
+        <w:rPr>
+          <w:i/>
+          <w:iCs/>
+        </w:rPr>
+        <w:t>Diplodocus</w:t>
+      </w:r>
+      <w:r>
+        <w:rPr/>
+        <w:t xml:space="preserve"> bones, and the first set of casts from these molds. (Some bones had to be sculpted, because the originals were either absent or in too poor a condition for the molding process.) The work was led by Arthur Coggeshall, the chief preparator of fossils at the Carnegie museum, who was also in charge of designing the armature to carry the cast bones. A crew of Italian plasterers led by Serafino Agostini was employed, thanks to their expertise in casting artworks and Agostini’s experience at the AMNH (Nieuwland 2019:71).</w:t>
+      </w:r>
+    </w:p>
+    <w:p>
+      <w:pPr>
+        <w:pStyle w:val="TextBody"/>
+        <w:rPr/>
+      </w:pPr>
+      <w:r>
+        <w:rPr/>
+        <w:t xml:space="preserve">In late June of 1904, the cast created for the British Museum was temporarily mounted as a trial at the Pittsburgh Exposition Society Hall — </w:t>
+      </w:r>
+      <w:bookmarkStart w:id="4" w:name="__DdeLink__1838_3070709084"/>
+      <w:r>
+        <w:rPr/>
+        <w:t>see photograph in Nieuwland 2019:figure 3.1</w:t>
+      </w:r>
+      <w:bookmarkEnd w:id="4"/>
+      <w:r>
+        <w:rPr/>
+        <w:t xml:space="preserve">. The skeleton was shown to an invited party on 29th June, then to the public on the 30th, before being disassembled again on the 2nd July. On the very next day, Hatcher died of typhoid fever at only 42 years of age — but he had at least seen the skeleton that he had described in its mounted state before his death (Holland 1906:226). The Carnegie Museum’s </w:t>
+      </w:r>
+      <w:r>
+        <w:rPr>
+          <w:i/>
+          <w:iCs/>
+        </w:rPr>
+        <w:t>Diplodocus</w:t>
+      </w:r>
+      <w:r>
+        <w:rPr/>
+        <w:t xml:space="preserve"> cast was therefore (albeit briefly) the first mounted sauropod in the world, six months ahead of the AMNH’s composite </w:t>
+      </w:r>
+      <w:r>
+        <w:rPr>
+          <w:i/>
+          <w:iCs/>
+        </w:rPr>
+        <w:t>Brontosaurus</w:t>
+      </w:r>
+      <w:r>
+        <w:rPr/>
+        <w:t>, AMNH 460, which was to be unveiled on 16th February 1905 (Brinkman 2010:104).</w:t>
+      </w:r>
+    </w:p>
+    <w:p>
+      <w:pPr>
+        <w:pStyle w:val="TextBody"/>
+        <w:rPr/>
+      </w:pPr>
+      <w:r>
+        <w:rPr/>
+        <w:t>The casts were shipped from Pittsburgh on 3rd December 1904 and arrived safely at the British Museum on 11 January 1905.</w:t>
+      </w:r>
+    </w:p>
+    <w:p>
+      <w:pPr>
+        <w:pStyle w:val="TextBody"/>
+        <w:rPr/>
+      </w:pPr>
+      <w:r>
+        <w:rPr/>
+        <w:t>By February 1905, not only were the molds and the BMNH cast complete, but four additional sets of cast elements had been made, all at a total cost of $8,558 (Nieuwland 2019:75). This cost did not include that of shipping and mounting the casts, which was typically rather more expensive than their production had been.</w:t>
+      </w:r>
+    </w:p>
+    <w:p>
+      <w:pPr>
+        <w:pStyle w:val="TextBody"/>
+        <w:rPr/>
+      </w:pPr>
+      <w:r>
+        <w:rPr/>
+        <w:t>In April 1905, Holland and Coggleshall arrived at South Kensington and supervised the assembly of the first cast skeleton (Holland 1905:443). At 1pm on 12th May 1905, the mount was unveiled at the BMNH — see photographs in Holland 1905:plates XVII and XVIII. Speeches were given by Ray Lankester, Andrew Carnegie, Lord Avebury speaking for the trusteer, Holland (including a tribute to the recently deceased Hatcher), Sir George Trevalyan (the longest-serving of the trustees) and Sir Archibald Geikie (representing British geologists). Although the material for the mount had been completed as early as October the previous year, the public unveiling had been delayed until spring of 1905 in the hope that more of London’s dignitaries could be present. The king himself, disappointingly to Lankester and Carnegie, was not among those in attendance. However, the events attracted a great deal of press coverage, not only in London and Pittsburgh but across Britain and America, and even in Canada and Australia. The next day, the exhibit was opened to the general public, and attracted the largest crowds that had ever attended the museum (Holland 1906:264).</w:t>
+      </w:r>
+    </w:p>
+    <w:p>
+      <w:pPr>
+        <w:pStyle w:val="TextBody"/>
+        <w:rPr/>
+      </w:pPr>
+      <w:r>
+        <w:rPr/>
+        <w:t xml:space="preserve">After Hatcher’s death, Holland had succeeded him as the scientific leader of the work on </w:t>
+      </w:r>
+      <w:r>
+        <w:rPr>
+          <w:i/>
+          <w:iCs/>
+        </w:rPr>
+        <w:t>Diplodocus</w:t>
+      </w:r>
+      <w:r>
+        <w:rPr/>
+        <w:t xml:space="preserve">, even though his principal field of study was lepidoptery. In 1906, his monograph on </w:t>
+      </w:r>
+      <w:r>
+        <w:rPr>
+          <w:i/>
+          <w:iCs/>
+        </w:rPr>
+        <w:t>Diplodocus</w:t>
+      </w:r>
+      <w:r>
+        <w:rPr/>
+        <w:t xml:space="preserve"> osteology (Holland 1906) was published, using two new specimens to expand on Hatcher’s (1901) description with more detail especially on the skull, atlas, tail, sternal plates and supposed clavicles.</w:t>
+      </w:r>
+    </w:p>
+    <w:p>
+      <w:pPr>
+        <w:pStyle w:val="TextBody"/>
+        <w:rPr/>
+      </w:pPr>
+      <w:r>
+        <w:rPr/>
+        <w:t>XXX Written up to here</w:t>
+      </w:r>
+    </w:p>
+    <w:p>
+      <w:pPr>
+        <w:pStyle w:val="TextBody"/>
+        <w:rPr/>
+      </w:pPr>
+      <w:r>
+        <w:rPr/>
+        <w:t>1907, April: The actual fossils (and some sculpted elements) are mounted at the Carnegie Museum.</w:t>
+      </w:r>
+    </w:p>
+    <w:p>
+      <w:pPr>
+        <w:pStyle w:val="TextBody"/>
+        <w:rPr/>
+      </w:pPr>
+      <w:r>
+        <w:rPr/>
+        <w:t>1908: further casts are erected in Berlin, Germany; and Paris, France. The Berlin cast sparks a debate about posture (Hay 1908, Tornier 1909, Hay 1910, Holland 1910).</w:t>
+      </w:r>
+    </w:p>
+    <w:p>
+      <w:pPr>
+        <w:pStyle w:val="TextBody"/>
+        <w:rPr/>
+      </w:pPr>
+      <w:r>
+        <w:rPr/>
+        <w:t>1909: the last two casts of the original batch are mounted in Vienna, Austria; and Bologna, Italy.</w:t>
+      </w:r>
+    </w:p>
+    <w:p>
+      <w:pPr>
+        <w:pStyle w:val="TextBody"/>
+        <w:rPr/>
+      </w:pPr>
+      <w:r>
+        <w:rPr/>
+        <w:t>1909-1910: five further casts are made from the molds</w:t>
+      </w:r>
+    </w:p>
+    <w:p>
+      <w:pPr>
+        <w:pStyle w:val="TextBody"/>
+        <w:rPr/>
+      </w:pPr>
+      <w:r>
+        <w:rPr/>
+        <w:t>1910: a cast is mounted in St. Petersburgh (now Leningrad), Russia. Discuss posture.</w:t>
+      </w:r>
+    </w:p>
+    <w:p>
+      <w:pPr>
+        <w:pStyle w:val="TextBody"/>
+        <w:rPr/>
+      </w:pPr>
+      <w:r>
+        <w:rPr/>
+        <w:t>1912: another cast is mounted in La Plata, on the outskirts of Buenos Aires, Argentina.</w:t>
+      </w:r>
+    </w:p>
+    <w:p>
+      <w:pPr>
+        <w:pStyle w:val="TextBody"/>
+        <w:rPr/>
+      </w:pPr>
+      <w:r>
+        <w:rPr/>
+        <w:t>1913: another cast is mounted in Madrid, Spain.</w:t>
+      </w:r>
+    </w:p>
+    <w:p>
+      <w:pPr>
+        <w:pStyle w:val="TextBody"/>
+        <w:rPr/>
+      </w:pPr>
+      <w:r>
+        <w:rPr/>
+        <w:t>1914: The Great War breaks out, ending Carnegie's arbitration campaign that was the main reason for donating casts, and reducing the pace of creating new casts.</w:t>
+      </w:r>
+    </w:p>
+    <w:p>
+      <w:pPr>
+        <w:pStyle w:val="TextBody"/>
+        <w:rPr/>
+      </w:pPr>
+      <w:r>
+        <w:rPr/>
+        <w:t>1917 at the latest: the molds went into storage and are not used again, according to Untermann (1959:364).</w:t>
+      </w:r>
+    </w:p>
+    <w:p>
+      <w:pPr>
+        <w:pStyle w:val="TextBody"/>
+        <w:rPr/>
+      </w:pPr>
+      <w:r>
+        <w:rPr/>
+        <w:t>1919: Carnegie dies, leaving no permanent endowment for vertebrate palaeontology at the Carnegie Museum (Brinkman 2010:109), plunging the department into financial difficulty.</w:t>
+      </w:r>
+    </w:p>
+    <w:p>
+      <w:pPr>
+        <w:pStyle w:val="TextBody"/>
+        <w:rPr/>
+      </w:pPr>
+      <w:r>
+        <w:rPr/>
+        <w:t>1932: the penultimate cast is mounted in Mexico (with missing/damaged parts produced and added in 1931/2), funded in part by Carnegie’s widow Louise.</w:t>
+      </w:r>
+    </w:p>
+    <w:p>
+      <w:pPr>
+        <w:pStyle w:val="TextBody"/>
+        <w:rPr/>
+      </w:pPr>
+      <w:r>
+        <w:rPr/>
+        <w:t>1934: the final cast is sent to Munich, but never mounted.</w:t>
       </w:r>
     </w:p>
     <w:p>
@@ -882,427 +1311,6 @@
         <w:ind w:left="0" w:right="0" w:hanging="0"/>
         <w:rPr/>
       </w:pPr>
-      <w:bookmarkStart w:id="3" w:name="__RefHeading___Toc4316_68767826"/>
-      <w:bookmarkEnd w:id="3"/>
-      <w:r>
-        <w:rPr/>
-        <w:t>Historical background</w:t>
-      </w:r>
-    </w:p>
-    <w:p>
-      <w:pPr>
-        <w:pStyle w:val="TextBody"/>
-        <w:rPr/>
-      </w:pPr>
-      <w:r>
-        <w:rPr/>
-        <w:t xml:space="preserve">On 11 December 1898, the </w:t>
-      </w:r>
-      <w:r>
-        <w:rPr>
-          <w:i/>
-          <w:iCs/>
-        </w:rPr>
-        <w:t>New York Journal and Advertiser</w:t>
-      </w:r>
-      <w:r>
-        <w:rPr/>
-        <w:t xml:space="preserve"> published an illustrated article about giant dinosaurs (Anonymous 1898), depicting a “Brontosaurus giganteus” in bipedal posture, peering into the an 11th story window. In fact, the dinosaur depicted in this article, “Most colossal animal ever on Earth just found out west”, was extrapolated from a single femur, described as being eight feet long, but shown in a photograph as being the same height as an adult man. Nevertheless, industrialist and philanthropist Andrew Carnegie was inspired by this article, and instructed the Pittsburgh museum that he founded and funded to obtain a giant dinosaur skeleton for exhibit. William J. Holland, director of the Carnegie Museum, used Carnegie’s money to hire experienced field palaeontologists away from other museums and sent them out to hunt sauropods.</w:t>
-      </w:r>
-    </w:p>
-    <w:p>
-      <w:pPr>
-        <w:pStyle w:val="TextBody"/>
-        <w:rPr/>
-      </w:pPr>
-      <w:r>
-        <w:rPr/>
-        <w:t>On 4 July 1899 — Independence Day — Dr. Jacob L. Wortman, working for the Carnegie Museum, found the first bones of a largely complete sauropod specimen at Sheep Creek in Albany County, Wyoming. He and his team collected it across a period of several months (Hatcher 1901:3–4, Nieuwland 2019:44). This specimen was designated CM 84. It consisted of 14 cervical vertebrae C2–15 (although see Taylor 2022:8–11 on uncertainties about the neck material), all 10 dorsal vertebrae D1–10, sacrum, caudal vertebrae Ca1–12, 18 ribs, both sternal plates, left scapulocoracoid (not right as stated by Hatcher), almost complete pelvis, right femur, and two thin bones of uncertain identity which Hatcher thought might be clavicles (McIntosh 1981:20).</w:t>
-      </w:r>
-    </w:p>
-    <w:p>
-      <w:pPr>
-        <w:pStyle w:val="TextBody"/>
-        <w:rPr/>
-      </w:pPr>
-      <w:r>
-        <w:rPr/>
-        <w:t>In 1900, Mr. Olof A. Peterson collected another, slightly smaller, specimen of the same species of sauropod from the same quarry (Hatcher 1901:3). This specimen was designated CM 94. It consisted of nine cervical vertebrae, nine dorsal vertebrae, sacrum, 39 caudal vertebrae, fragments of ribs, five chevrons, both sternal plates and scapulocoracoids, the complete pelvis, left femur, and right tibia, fibula, astralagus and pes (McIntosh 1981:20).</w:t>
-      </w:r>
-    </w:p>
-    <w:p>
-      <w:pPr>
-        <w:pStyle w:val="TextBody"/>
-        <w:rPr/>
-      </w:pPr>
-      <w:r>
-        <w:rPr/>
-        <w:t>Both specimens were prepared out of their matrix by a team led by Mr. Arthur S. Coggleshall.</w:t>
-      </w:r>
-    </w:p>
-    <w:p>
-      <w:pPr>
-        <w:pStyle w:val="TextBody"/>
-        <w:rPr/>
-      </w:pPr>
-      <w:r>
-        <w:rPr/>
-        <w:t xml:space="preserve">On 15 May 1901 (Niewland 2019:46), the classic description of both these specimens of </w:t>
-      </w:r>
-      <w:r>
-        <w:rPr>
-          <w:i/>
-          <w:iCs/>
-        </w:rPr>
-        <w:t>Diplodocus</w:t>
-      </w:r>
-      <w:r>
-        <w:rPr/>
-        <w:t xml:space="preserve"> was published (Hatcher 1901), written by John Bell Hatcher, the Carnegie Museum’s head of palaeontology. This monograph illustrated CM 84 in some detail and named it as the examplar of the new species </w:t>
-      </w:r>
-      <w:r>
-        <w:rPr>
-          <w:i/>
-          <w:iCs/>
-        </w:rPr>
-        <w:t>Diplodocus carnegii</w:t>
-      </w:r>
-      <w:r>
-        <w:rPr/>
-        <w:t xml:space="preserve"> in honour of the museum’s sponsor. The illustrations included a skeletal reconstruction of </w:t>
-      </w:r>
-      <w:r>
-        <w:rPr>
-          <w:i/>
-          <w:iCs/>
-        </w:rPr>
-        <w:t>Diplodocus</w:t>
-      </w:r>
-      <w:r>
-        <w:rPr/>
-        <w:t xml:space="preserve"> (Hatcher 1901:plate XIII; Figure B).</w:t>
-      </w:r>
-    </w:p>
-    <w:p>
-      <w:pPr>
-        <w:pStyle w:val="TextBody"/>
-        <w:rPr/>
-      </w:pPr>
-      <w:r>
-        <w:rPr/>
-        <w:t xml:space="preserve">At the start of October 1902, King Edward VII of England paid a surprise visit to Carnegie at Skibo Castle in Scotland. Seeing a framed copy of the skeletal reconstruction of </w:t>
-      </w:r>
-      <w:r>
-        <w:rPr>
-          <w:i/>
-          <w:iCs/>
-        </w:rPr>
-        <w:t>Diplodocus</w:t>
-      </w:r>
-      <w:r>
-        <w:rPr/>
-        <w:t xml:space="preserve">, he requested a specimen for the British Museum in London, England, of which he was a trustee (Nieuwland 2109:50). Carnegie, keen to gain favour with men of influence, happily promised to provide one as a gift, and on 2nd October wrote to Holland to ask him to excavate another </w:t>
-      </w:r>
-      <w:r>
-        <w:rPr>
-          <w:i/>
-          <w:iCs/>
-        </w:rPr>
-        <w:t>Diplodocus</w:t>
-      </w:r>
-      <w:r>
-        <w:rPr>
-          <w:i w:val="false"/>
-          <w:iCs w:val="false"/>
-        </w:rPr>
-        <w:t xml:space="preserve"> for the British Museum.</w:t>
-      </w:r>
-    </w:p>
-    <w:p>
-      <w:pPr>
-        <w:pStyle w:val="TextBody"/>
-        <w:rPr/>
-      </w:pPr>
-      <w:r>
-        <w:rPr/>
-        <w:t>In late December 1902, when Carnegie had returned to Pittsburgh, Holland explained that finding a comparable specimen was unlikely, and would be expensive even if luck was on their side. He was able to persuade Carnegie that a cast of their existing specimen would be a more practical gift (Nieuwland 2019:58). Holland arranged the details in correspondence with E. Ray Lankester, his counterpart at the British Museum (Natural History).</w:t>
-      </w:r>
-    </w:p>
-    <w:p>
-      <w:pPr>
-        <w:pStyle w:val="TextBody"/>
-        <w:rPr/>
-      </w:pPr>
-      <w:r>
-        <w:rPr/>
-        <w:t>To defray the high cost of producing the cast, Holland suggested that the molds could be used to create multiple casts which Carnegie could gift to other heads of state — and idea that appealed greatly to Carnegie.</w:t>
-      </w:r>
-    </w:p>
-    <w:p>
-      <w:pPr>
-        <w:pStyle w:val="TextBody"/>
-        <w:rPr/>
-      </w:pPr>
-      <w:r>
-        <w:rPr/>
-        <w:t xml:space="preserve">Starting in 1903 and running through into 1904, the Carnegie Museum made molds of the </w:t>
-      </w:r>
-      <w:r>
-        <w:rPr>
-          <w:i/>
-          <w:iCs/>
-        </w:rPr>
-        <w:t>Diplodocus</w:t>
-      </w:r>
-      <w:r>
-        <w:rPr/>
-        <w:t xml:space="preserve"> bones, and the first set of casts from these molds. (Some bones had to be sculpted, because the originals were either absent or in too poor a condition for the molding process.) The work was led by Arthur Coggeshall, the chief preparator of fossils at the Carnegie museum, who was also in charge of designing the armature to carry the cast bones. A crew of Italian plasterers led by Serafino Agostini was employed, thanks to their expertise in casting artworks and Agostini’s experience at the AMNH (Nieuwland 2019:71).</w:t>
-      </w:r>
-    </w:p>
-    <w:p>
-      <w:pPr>
-        <w:pStyle w:val="TextBody"/>
-        <w:rPr/>
-      </w:pPr>
-      <w:r>
-        <w:rPr/>
-        <w:t xml:space="preserve">In late June of 1904, the cast created for the British Museum was temporarily mounted as a trial at the Pittsburgh Exposition Society Hall — </w:t>
-      </w:r>
-      <w:bookmarkStart w:id="4" w:name="__DdeLink__1838_3070709084"/>
-      <w:r>
-        <w:rPr/>
-        <w:t>see photograph in Nieuwland 2019:figure 3.1</w:t>
-      </w:r>
-      <w:bookmarkEnd w:id="4"/>
-      <w:r>
-        <w:rPr/>
-        <w:t xml:space="preserve">. The skeleton was shown to an invited party on 29th June, then to the public on the 30th, before being disassembled again on the 2nd July. On the very next day, Hatcher died of typhoid fever at only 42 years of age — but he had at least seen the skeleton that he had described in its mounted state before his death (Holland 1906:226). The Carnegie Museum’s </w:t>
-      </w:r>
-      <w:r>
-        <w:rPr>
-          <w:i/>
-          <w:iCs/>
-        </w:rPr>
-        <w:t>Diplodocus</w:t>
-      </w:r>
-      <w:r>
-        <w:rPr/>
-        <w:t xml:space="preserve"> cast was therefore (albeit briefly) the first mounted sauropod in the world, six months ahead of the AMNH’s composite </w:t>
-      </w:r>
-      <w:r>
-        <w:rPr>
-          <w:i/>
-          <w:iCs/>
-        </w:rPr>
-        <w:t>Brontosaurus</w:t>
-      </w:r>
-      <w:r>
-        <w:rPr/>
-        <w:t>, AMNH 460, which was to be unveiled on 16th February 1905 (Brinkman 2010:104).</w:t>
-      </w:r>
-    </w:p>
-    <w:p>
-      <w:pPr>
-        <w:pStyle w:val="TextBody"/>
-        <w:rPr/>
-      </w:pPr>
-      <w:r>
-        <w:rPr/>
-        <w:t>The casts were shipped from Pittsburgh on 3rd December 1904 and arrived safely at the British Museum on 11 January 1905.</w:t>
-      </w:r>
-    </w:p>
-    <w:p>
-      <w:pPr>
-        <w:pStyle w:val="TextBody"/>
-        <w:rPr/>
-      </w:pPr>
-      <w:r>
-        <w:rPr/>
-        <w:t>By February 1905, not only were the molds and the BMNH cast complete, but four additional sets of cast elements had been made, all at a total cost of $8,558 (Nieuwland 2019:75). This cost did not include that of shipping and mounting the casts, which was typically rather more expensive than their production had been.</w:t>
-      </w:r>
-    </w:p>
-    <w:p>
-      <w:pPr>
-        <w:pStyle w:val="TextBody"/>
-        <w:rPr/>
-      </w:pPr>
-      <w:r>
-        <w:rPr/>
-        <w:t>In April 1905, Holland and Coggleshall arrived at South Kensington and supervised the assembly of the first cast skeleton (Holland 1905:443). At 1pm on 12th May 1905, the mount was unveiled at the BMNH — see photographs in Holland 1905:plates XVII and XVIII. Speeches were given by Ray Lankester, Andrew Carnegie, Lord Avebury speaking for the trusteer, Holland (including a tribute to the recently deceased Hatcher), Sir George Trevalyan (the longest-serving of the trustees) and Sir Archibald Geikie (representing British geologists). Although the material for the mount had been completed as early as October the previous year, the public unveiling had been delayed until spring of 1905 in the hope that more of London’s dignitaries could be present. The king himself, disappointingly to Lankester and Carnegie, was not among those in attendance. However, the events attracted a great deal of press coverage, not only in London and Pittsburgh but across Britain and America, and even in Canada and Australia. The next day, the exhibit was opened to the general public, and attracted the largest crowds that had ever attended the museum (Holland 1906:264).</w:t>
-      </w:r>
-    </w:p>
-    <w:p>
-      <w:pPr>
-        <w:pStyle w:val="TextBody"/>
-        <w:rPr/>
-      </w:pPr>
-      <w:r>
-        <w:rPr/>
-        <w:t xml:space="preserve">After Hatcher’s death, Holland had succeeded him as the scientific leader of the work on </w:t>
-      </w:r>
-      <w:r>
-        <w:rPr>
-          <w:i/>
-          <w:iCs/>
-        </w:rPr>
-        <w:t>Diplodocus</w:t>
-      </w:r>
-      <w:r>
-        <w:rPr/>
-        <w:t xml:space="preserve">, even though his principal field of study was lepidoptery. In 1906, his monograph on </w:t>
-      </w:r>
-      <w:r>
-        <w:rPr>
-          <w:i/>
-          <w:iCs/>
-        </w:rPr>
-        <w:t>Diplodocus</w:t>
-      </w:r>
-      <w:r>
-        <w:rPr/>
-        <w:t xml:space="preserve"> osteology (Holland 1906) was published, using two new specimens to expand on Hatcher’s (1901) description with more detail especially on the skull, atlas, tail, sternal plates and supposed clavicles.</w:t>
-      </w:r>
-    </w:p>
-    <w:p>
-      <w:pPr>
-        <w:pStyle w:val="TextBody"/>
-        <w:rPr/>
-      </w:pPr>
-      <w:r>
-        <w:rPr/>
-        <w:t>XXX Written up to here</w:t>
-      </w:r>
-    </w:p>
-    <w:p>
-      <w:pPr>
-        <w:pStyle w:val="TextBody"/>
-        <w:rPr/>
-      </w:pPr>
-      <w:r>
-        <w:rPr/>
-        <w:t>1907, April: The actual fossils (and some sculpted elements) are mounted at the Carnegie Museum.</w:t>
-      </w:r>
-    </w:p>
-    <w:p>
-      <w:pPr>
-        <w:pStyle w:val="TextBody"/>
-        <w:rPr/>
-      </w:pPr>
-      <w:r>
-        <w:rPr/>
-        <w:t>1908: further casts are erected in Berlin, Germany; and Paris, France. The Berlin cast sparks a debate about posture (Hay 1908, Tornier 1909, Hay 1910, Holland 1910).</w:t>
-      </w:r>
-    </w:p>
-    <w:p>
-      <w:pPr>
-        <w:pStyle w:val="TextBody"/>
-        <w:rPr/>
-      </w:pPr>
-      <w:r>
-        <w:rPr/>
-        <w:t>1909: the last two casts of the original batch are mounted in Vienna, Austria; and Bologna, Italy.</w:t>
-      </w:r>
-    </w:p>
-    <w:p>
-      <w:pPr>
-        <w:pStyle w:val="TextBody"/>
-        <w:rPr/>
-      </w:pPr>
-      <w:r>
-        <w:rPr/>
-        <w:t>1909-1910: five further casts are made from the molds</w:t>
-      </w:r>
-    </w:p>
-    <w:p>
-      <w:pPr>
-        <w:pStyle w:val="TextBody"/>
-        <w:rPr/>
-      </w:pPr>
-      <w:r>
-        <w:rPr/>
-        <w:t>1910: a cast is mounted in St. Petersburgh (now Leningrad), Russia. Discuss posture.</w:t>
-      </w:r>
-    </w:p>
-    <w:p>
-      <w:pPr>
-        <w:pStyle w:val="TextBody"/>
-        <w:rPr/>
-      </w:pPr>
-      <w:r>
-        <w:rPr/>
-        <w:t>1912: another cast is mounted in La Plata, on the outskirts of Buenos Aires, Argentina.</w:t>
-      </w:r>
-    </w:p>
-    <w:p>
-      <w:pPr>
-        <w:pStyle w:val="TextBody"/>
-        <w:rPr/>
-      </w:pPr>
-      <w:r>
-        <w:rPr/>
-        <w:t>1913: another cast is mounted in Madrid, Spain.</w:t>
-      </w:r>
-    </w:p>
-    <w:p>
-      <w:pPr>
-        <w:pStyle w:val="TextBody"/>
-        <w:rPr/>
-      </w:pPr>
-      <w:r>
-        <w:rPr/>
-        <w:t>1914: The Great War breaks out, ending Carnegie's arbitration campaign that was the main reason for donating casts, and reducing the pace of creating new casts.</w:t>
-      </w:r>
-    </w:p>
-    <w:p>
-      <w:pPr>
-        <w:pStyle w:val="TextBody"/>
-        <w:rPr/>
-      </w:pPr>
-      <w:r>
-        <w:rPr/>
-        <w:t>1917 at the latest: the molds went into storage and are not used again, according to Untermann (1959:364).</w:t>
-      </w:r>
-    </w:p>
-    <w:p>
-      <w:pPr>
-        <w:pStyle w:val="TextBody"/>
-        <w:rPr/>
-      </w:pPr>
-      <w:r>
-        <w:rPr/>
-        <w:t>1919: Carnegie dies, leaving no permanent endowment for vertebrate palaeontology at the Carnegie Museum (Brinkman 2010:109), plunging the department into financial difficulty.</w:t>
-      </w:r>
-    </w:p>
-    <w:p>
-      <w:pPr>
-        <w:pStyle w:val="TextBody"/>
-        <w:rPr/>
-      </w:pPr>
-      <w:r>
-        <w:rPr/>
-        <w:t>1932: the penultimate cast is mounted in Mexico (with missing/damaged parts produced and added in 1931/2), funded in part by Carnegie’s widow Louise.</w:t>
-      </w:r>
-    </w:p>
-    <w:p>
-      <w:pPr>
-        <w:pStyle w:val="TextBody"/>
-        <w:rPr/>
-      </w:pPr>
-      <w:r>
-        <w:rPr/>
-        <w:t>1934: the final cast is sent to Munich, but never mounted.</w:t>
-      </w:r>
-    </w:p>
-    <w:p>
-      <w:pPr>
-        <w:pStyle w:val="Heading1"/>
-        <w:numPr>
-          <w:ilvl w:val="0"/>
-          <w:numId w:val="2"/>
-        </w:numPr>
-        <w:ind w:left="0" w:right="0" w:hanging="0"/>
-        <w:rPr/>
-      </w:pPr>
       <w:bookmarkStart w:id="5" w:name="__RefHeading___Toc1836_55120580"/>
       <w:bookmarkEnd w:id="5"/>
       <w:r>
@@ -1404,19 +1412,7 @@
       </w:r>
       <w:r>
         <w:rPr/>
-        <w:t xml:space="preserve"> has priority.) Although this account is more political than scientific, it does contain the detail that the proximal end of the right tibia shows theropod tooth marks. </w:t>
-      </w:r>
-      <w:r>
-        <w:rPr/>
-        <w:t>(As noted by McIntosh (1981:20), the r</w:t>
-      </w:r>
-      <w:r>
-        <w:rPr/>
-        <w:t xml:space="preserve">ight tibia is actually from CM 94, </w:t>
-      </w:r>
-      <w:r>
-        <w:rPr/>
-        <w:t>not the “core specimen” CM 84.)</w:t>
+        <w:t xml:space="preserve"> has priority.) Although this account is more political than scientific, it does contain the detail that the proximal end of the right tibia shows theropod tooth marks. (As noted by McIntosh (1981:20), the right tibia is actually from CM 94, not the “core specimen” CM 84.)</w:t>
       </w:r>
     </w:p>
     <w:p>
@@ -1549,15 +1545,7 @@
       </w:r>
       <w:r>
         <w:rPr/>
-        <w:t xml:space="preserve">, and too many phalanges were assigned to the manus. In the Carnegie Museum of Natural History </w:t>
-      </w:r>
-      <w:r>
-        <w:rPr/>
-        <w:t xml:space="preserve">original </w:t>
-      </w:r>
-      <w:r>
-        <w:rPr/>
-        <w:t xml:space="preserve">only, the left forelimb CM 21775 now assigned to </w:t>
+        <w:t xml:space="preserve">, and too many phalanges were assigned to the manus. In the Carnegie Museum of Natural History original only, the left forelimb CM 21775 now assigned to </w:t>
       </w:r>
       <w:r>
         <w:rPr>
@@ -1578,73 +1566,57 @@
       </w:pPr>
       <w:r>
         <w:rPr/>
-        <w:t>This account of the mounted skeleton omits the source of several elements, however:</w:t>
-      </w:r>
-    </w:p>
-    <w:p>
-      <w:pPr>
-        <w:pStyle w:val="TextBody"/>
-        <w:numPr>
-          <w:ilvl w:val="0"/>
-          <w:numId w:val="6"/>
-        </w:numPr>
-        <w:rPr/>
-      </w:pPr>
-      <w:r>
-        <w:rPr/>
-        <w:t>atlas (C1)</w:t>
-      </w:r>
-    </w:p>
-    <w:p>
-      <w:pPr>
-        <w:pStyle w:val="TextBody"/>
-        <w:numPr>
-          <w:ilvl w:val="0"/>
-          <w:numId w:val="6"/>
-        </w:numPr>
-        <w:rPr/>
-      </w:pPr>
-      <w:r>
-        <w:rPr/>
-        <w:t>left ilium</w:t>
-      </w:r>
-    </w:p>
-    <w:p>
-      <w:pPr>
-        <w:pStyle w:val="TextBody"/>
-        <w:numPr>
-          <w:ilvl w:val="0"/>
-          <w:numId w:val="6"/>
-        </w:numPr>
-        <w:rPr/>
-      </w:pPr>
-      <w:r>
-        <w:rPr/>
-        <w:t>left femur</w:t>
-      </w:r>
-    </w:p>
-    <w:p>
-      <w:pPr>
-        <w:pStyle w:val="TextBody"/>
-        <w:numPr>
-          <w:ilvl w:val="0"/>
-          <w:numId w:val="6"/>
-        </w:numPr>
-        <w:rPr/>
-      </w:pPr>
-      <w:r>
-        <w:rPr/>
-        <w:t>left tibia</w:t>
-      </w:r>
-    </w:p>
-    <w:p>
-      <w:pPr>
-        <w:pStyle w:val="TextBody"/>
-        <w:rPr/>
-      </w:pPr>
-      <w:r>
-        <w:rPr/>
-        <w:t>While McIntosh noted that the fibula and left pes of the original mount were taken from CM 33985 and that these were not used in the casts, he did not say how the left fibula and pes were furnished in the casts.</w:t>
+        <w:t>Curtice (1996:72–73) gave a more precise account of the source of the caudal vertebrae: Ca13–31 and 33–36 were from CM 94, while the since Ca32 and Ca37–73 inclusive were from CM 307. (Curtice 1996:73 believed that the CM307 caudals were mounted in a position about six places further back than they should have been.)</w:t>
+      </w:r>
+    </w:p>
+    <w:p>
+      <w:pPr>
+        <w:pStyle w:val="TextBody"/>
+        <w:rPr/>
+      </w:pPr>
+      <w:r>
+        <w:rPr/>
+        <w:t xml:space="preserve">McIntosh’s </w:t>
+      </w:r>
+      <w:r>
+        <w:rPr/>
+        <w:t xml:space="preserve">account of the mounted skeleton omits the source of several elements, however: </w:t>
+      </w:r>
+      <w:r>
+        <w:rPr/>
+        <w:t xml:space="preserve">the </w:t>
+      </w:r>
+      <w:r>
+        <w:rPr/>
+        <w:t xml:space="preserve">atlas (C1), </w:t>
+      </w:r>
+      <w:r>
+        <w:rPr/>
+        <w:t xml:space="preserve">and </w:t>
+      </w:r>
+      <w:r>
+        <w:rPr/>
+        <w:t xml:space="preserve">left ilium, femur </w:t>
+      </w:r>
+      <w:r>
+        <w:rPr/>
+        <w:t xml:space="preserve">and </w:t>
+      </w:r>
+      <w:r>
+        <w:rPr/>
+        <w:t xml:space="preserve">tibia. </w:t>
+      </w:r>
+      <w:r>
+        <w:rPr/>
+        <w:t>Furthermore, w</w:t>
+      </w:r>
+      <w:r>
+        <w:rPr/>
+        <w:t xml:space="preserve">hile McIntosh noted that the fibula and left pes of the original mount were taken from CM 33985 and that these were not used in the casts, he did not say how the left fibula and pes were furnished in the casts. </w:t>
+      </w:r>
+      <w:r>
+        <w:rPr/>
+        <w:t>XXX find this out!</w:t>
       </w:r>
     </w:p>
     <w:p>
@@ -1852,7 +1824,7 @@
         <w:pStyle w:val="Heading1"/>
         <w:numPr>
           <w:ilvl w:val="0"/>
-          <w:numId w:val="4"/>
+          <w:numId w:val="5"/>
         </w:numPr>
         <w:ind w:left="0" w:right="0" w:hanging="0"/>
         <w:rPr/>
@@ -1889,7 +1861,7 @@
         <w:pStyle w:val="Heading1"/>
         <w:numPr>
           <w:ilvl w:val="0"/>
-          <w:numId w:val="2"/>
+          <w:numId w:val="3"/>
         </w:numPr>
         <w:ind w:left="0" w:right="0" w:hanging="0"/>
         <w:rPr/>
@@ -1919,15 +1891,7 @@
       </w:r>
       <w:r>
         <w:rPr/>
-        <w:t xml:space="preserve">. XXX remove </w:t>
-      </w:r>
-      <w:r>
-        <w:rPr/>
-        <w:t xml:space="preserve">if </w:t>
-      </w:r>
-      <w:r>
-        <w:rPr/>
-        <w:t>included in the authorship.</w:t>
+        <w:t>. XXX remove if included in the authorship.</w:t>
       </w:r>
     </w:p>
     <w:p>
@@ -1935,7 +1899,7 @@
         <w:pStyle w:val="Heading1"/>
         <w:numPr>
           <w:ilvl w:val="0"/>
-          <w:numId w:val="4"/>
+          <w:numId w:val="5"/>
         </w:numPr>
         <w:ind w:left="0" w:right="0" w:hanging="0"/>
         <w:rPr/>
@@ -2015,6 +1979,27 @@
       </w:pPr>
       <w:r>
         <w:rPr/>
+        <w:t xml:space="preserve">Curtice Brian D. 1996. </w:t>
+      </w:r>
+      <w:r>
+        <w:rPr>
+          <w:i/>
+          <w:iCs/>
+        </w:rPr>
+        <w:t>Codex of diplodocid caudal vertebrae from the Dry Mesa dinosaur quarry</w:t>
+      </w:r>
+      <w:r>
+        <w:rPr/>
+        <w:t>. Masters Thesis, Brigham Young University, Department of Geology.</w:t>
+      </w:r>
+    </w:p>
+    <w:p>
+      <w:pPr>
+        <w:pStyle w:val="Reference"/>
+        <w:rPr/>
+      </w:pPr>
+      <w:r>
+        <w:rPr/>
         <w:t xml:space="preserve">Dingus, Lowell. 1996. </w:t>
       </w:r>
       <w:r>
@@ -2866,7 +2851,7 @@
         <w:pStyle w:val="Heading1"/>
         <w:numPr>
           <w:ilvl w:val="0"/>
-          <w:numId w:val="4"/>
+          <w:numId w:val="5"/>
         </w:numPr>
         <w:ind w:left="0" w:right="0" w:hanging="0"/>
         <w:rPr/>
@@ -3032,7 +3017,7 @@
     <w:sectPr>
       <w:type w:val="nextPage"/>
       <w:pgSz w:w="11906" w:h="16838"/>
-      <w:pgMar w:left="1134" w:right="1134" w:gutter="0" w:header="0" w:top="1134" w:footer="0" w:bottom="1134"/>
+      <w:pgMar w:left="1134" w:right="1134" w:header="0" w:top="1134" w:footer="0" w:bottom="1134" w:gutter="0"/>
       <w:pgNumType w:fmt="decimal"/>
       <w:formProt w:val="false"/>
       <w:textDirection w:val="lrTb"/>
@@ -3043,7 +3028,7 @@
 </file>
 
 <file path=word/numbering.xml><?xml version="1.0" encoding="utf-8"?>
-<w:numbering xmlns:w="http://schemas.openxmlformats.org/wordprocessingml/2006/main" xmlns:o="urn:schemas-microsoft-com:office:office" xmlns:r="http://schemas.openxmlformats.org/officeDocument/2006/relationships" xmlns:v="urn:schemas-microsoft-com:vml" xmlns:mc="http://schemas.openxmlformats.org/markup-compatibility/2006" xmlns:w14="http://schemas.microsoft.com/office/word/2010/wordml" mc:Ignorable="w14">
+<w:numbering xmlns:w="http://schemas.openxmlformats.org/wordprocessingml/2006/main" xmlns:o="urn:schemas-microsoft-com:office:office" xmlns:r="http://schemas.openxmlformats.org/officeDocument/2006/relationships" xmlns:v="urn:schemas-microsoft-com:vml">
   <w:abstractNum w:abstractNumId="1">
     <w:lvl w:ilvl="0">
       <w:start w:val="1"/>
@@ -3053,9 +3038,6 @@
       <w:lvlText w:val=""/>
       <w:lvlJc w:val="left"/>
       <w:pPr>
-        <w:tabs>
-          <w:tab w:val="num" w:pos="0"/>
-        </w:tabs>
         <w:ind w:left="0" w:hanging="0"/>
       </w:pPr>
     </w:lvl>
@@ -3066,9 +3048,6 @@
       <w:lvlText w:val=""/>
       <w:lvlJc w:val="left"/>
       <w:pPr>
-        <w:tabs>
-          <w:tab w:val="num" w:pos="0"/>
-        </w:tabs>
         <w:ind w:left="0" w:hanging="0"/>
       </w:pPr>
     </w:lvl>
@@ -3080,9 +3059,6 @@
       <w:lvlText w:val=""/>
       <w:lvlJc w:val="left"/>
       <w:pPr>
-        <w:tabs>
-          <w:tab w:val="num" w:pos="0"/>
-        </w:tabs>
         <w:ind w:left="0" w:hanging="0"/>
       </w:pPr>
     </w:lvl>
@@ -3093,9 +3069,6 @@
       <w:lvlText w:val=""/>
       <w:lvlJc w:val="left"/>
       <w:pPr>
-        <w:tabs>
-          <w:tab w:val="num" w:pos="0"/>
-        </w:tabs>
         <w:ind w:left="0" w:hanging="0"/>
       </w:pPr>
     </w:lvl>
@@ -3106,9 +3079,6 @@
       <w:lvlText w:val=""/>
       <w:lvlJc w:val="left"/>
       <w:pPr>
-        <w:tabs>
-          <w:tab w:val="num" w:pos="0"/>
-        </w:tabs>
         <w:ind w:left="0" w:hanging="0"/>
       </w:pPr>
     </w:lvl>
@@ -3119,9 +3089,6 @@
       <w:lvlText w:val=""/>
       <w:lvlJc w:val="left"/>
       <w:pPr>
-        <w:tabs>
-          <w:tab w:val="num" w:pos="0"/>
-        </w:tabs>
         <w:ind w:left="0" w:hanging="0"/>
       </w:pPr>
     </w:lvl>
@@ -3132,9 +3099,6 @@
       <w:lvlText w:val=""/>
       <w:lvlJc w:val="left"/>
       <w:pPr>
-        <w:tabs>
-          <w:tab w:val="num" w:pos="0"/>
-        </w:tabs>
         <w:ind w:left="0" w:hanging="0"/>
       </w:pPr>
     </w:lvl>
@@ -3145,9 +3109,6 @@
       <w:lvlText w:val=""/>
       <w:lvlJc w:val="left"/>
       <w:pPr>
-        <w:tabs>
-          <w:tab w:val="num" w:pos="0"/>
-        </w:tabs>
         <w:ind w:left="0" w:hanging="0"/>
       </w:pPr>
     </w:lvl>
@@ -3158,9 +3119,6 @@
       <w:lvlText w:val=""/>
       <w:lvlJc w:val="left"/>
       <w:pPr>
-        <w:tabs>
-          <w:tab w:val="num" w:pos="0"/>
-        </w:tabs>
         <w:ind w:left="0" w:hanging="0"/>
       </w:pPr>
     </w:lvl>
@@ -3173,9 +3131,6 @@
       <w:lvlText w:val=""/>
       <w:lvlJc w:val="left"/>
       <w:pPr>
-        <w:tabs>
-          <w:tab w:val="num" w:pos="0"/>
-        </w:tabs>
         <w:ind w:left="0" w:hanging="0"/>
       </w:pPr>
     </w:lvl>
@@ -3186,9 +3141,6 @@
       <w:lvlText w:val=""/>
       <w:lvlJc w:val="left"/>
       <w:pPr>
-        <w:tabs>
-          <w:tab w:val="num" w:pos="0"/>
-        </w:tabs>
         <w:ind w:left="0" w:hanging="0"/>
       </w:pPr>
     </w:lvl>
@@ -3199,9 +3151,6 @@
       <w:lvlText w:val=""/>
       <w:lvlJc w:val="left"/>
       <w:pPr>
-        <w:tabs>
-          <w:tab w:val="num" w:pos="0"/>
-        </w:tabs>
         <w:ind w:left="0" w:hanging="0"/>
       </w:pPr>
     </w:lvl>
@@ -3212,9 +3161,6 @@
       <w:lvlText w:val=""/>
       <w:lvlJc w:val="left"/>
       <w:pPr>
-        <w:tabs>
-          <w:tab w:val="num" w:pos="0"/>
-        </w:tabs>
         <w:ind w:left="0" w:hanging="0"/>
       </w:pPr>
     </w:lvl>
@@ -3225,9 +3171,6 @@
       <w:lvlText w:val=""/>
       <w:lvlJc w:val="left"/>
       <w:pPr>
-        <w:tabs>
-          <w:tab w:val="num" w:pos="0"/>
-        </w:tabs>
         <w:ind w:left="0" w:hanging="0"/>
       </w:pPr>
     </w:lvl>
@@ -3238,9 +3181,6 @@
       <w:lvlText w:val=""/>
       <w:lvlJc w:val="left"/>
       <w:pPr>
-        <w:tabs>
-          <w:tab w:val="num" w:pos="0"/>
-        </w:tabs>
         <w:ind w:left="0" w:hanging="0"/>
       </w:pPr>
     </w:lvl>
@@ -3251,9 +3191,6 @@
       <w:lvlText w:val=""/>
       <w:lvlJc w:val="left"/>
       <w:pPr>
-        <w:tabs>
-          <w:tab w:val="num" w:pos="0"/>
-        </w:tabs>
         <w:ind w:left="0" w:hanging="0"/>
       </w:pPr>
     </w:lvl>
@@ -3264,9 +3201,6 @@
       <w:lvlText w:val=""/>
       <w:lvlJc w:val="left"/>
       <w:pPr>
-        <w:tabs>
-          <w:tab w:val="num" w:pos="0"/>
-        </w:tabs>
         <w:ind w:left="0" w:hanging="0"/>
       </w:pPr>
     </w:lvl>
@@ -3277,9 +3211,6 @@
       <w:lvlText w:val=""/>
       <w:lvlJc w:val="left"/>
       <w:pPr>
-        <w:tabs>
-          <w:tab w:val="num" w:pos="0"/>
-        </w:tabs>
         <w:ind w:left="0" w:hanging="0"/>
       </w:pPr>
     </w:lvl>
@@ -3292,9 +3223,6 @@
       <w:lvlText w:val=""/>
       <w:lvlJc w:val="left"/>
       <w:pPr>
-        <w:tabs>
-          <w:tab w:val="num" w:pos="0"/>
-        </w:tabs>
         <w:ind w:left="0" w:hanging="0"/>
       </w:pPr>
     </w:lvl>
@@ -3305,9 +3233,6 @@
       <w:lvlText w:val=""/>
       <w:lvlJc w:val="left"/>
       <w:pPr>
-        <w:tabs>
-          <w:tab w:val="num" w:pos="0"/>
-        </w:tabs>
         <w:ind w:left="0" w:hanging="0"/>
       </w:pPr>
     </w:lvl>
@@ -3318,9 +3243,6 @@
       <w:lvlText w:val=""/>
       <w:lvlJc w:val="left"/>
       <w:pPr>
-        <w:tabs>
-          <w:tab w:val="num" w:pos="0"/>
-        </w:tabs>
         <w:ind w:left="0" w:hanging="0"/>
       </w:pPr>
     </w:lvl>
@@ -3331,9 +3253,6 @@
       <w:lvlText w:val=""/>
       <w:lvlJc w:val="left"/>
       <w:pPr>
-        <w:tabs>
-          <w:tab w:val="num" w:pos="0"/>
-        </w:tabs>
         <w:ind w:left="0" w:hanging="0"/>
       </w:pPr>
     </w:lvl>
@@ -3344,9 +3263,6 @@
       <w:lvlText w:val=""/>
       <w:lvlJc w:val="left"/>
       <w:pPr>
-        <w:tabs>
-          <w:tab w:val="num" w:pos="0"/>
-        </w:tabs>
         <w:ind w:left="0" w:hanging="0"/>
       </w:pPr>
     </w:lvl>
@@ -3357,9 +3273,6 @@
       <w:lvlText w:val=""/>
       <w:lvlJc w:val="left"/>
       <w:pPr>
-        <w:tabs>
-          <w:tab w:val="num" w:pos="0"/>
-        </w:tabs>
         <w:ind w:left="0" w:hanging="0"/>
       </w:pPr>
     </w:lvl>
@@ -3370,9 +3283,6 @@
       <w:lvlText w:val=""/>
       <w:lvlJc w:val="left"/>
       <w:pPr>
-        <w:tabs>
-          <w:tab w:val="num" w:pos="0"/>
-        </w:tabs>
         <w:ind w:left="0" w:hanging="0"/>
       </w:pPr>
     </w:lvl>
@@ -3383,9 +3293,6 @@
       <w:lvlText w:val=""/>
       <w:lvlJc w:val="left"/>
       <w:pPr>
-        <w:tabs>
-          <w:tab w:val="num" w:pos="0"/>
-        </w:tabs>
         <w:ind w:left="0" w:hanging="0"/>
       </w:pPr>
     </w:lvl>
@@ -3396,9 +3303,6 @@
       <w:lvlText w:val=""/>
       <w:lvlJc w:val="left"/>
       <w:pPr>
-        <w:tabs>
-          <w:tab w:val="num" w:pos="0"/>
-        </w:tabs>
         <w:ind w:left="0" w:hanging="0"/>
       </w:pPr>
     </w:lvl>
@@ -3411,9 +3315,6 @@
       <w:lvlText w:val=""/>
       <w:lvlJc w:val="left"/>
       <w:pPr>
-        <w:tabs>
-          <w:tab w:val="num" w:pos="0"/>
-        </w:tabs>
         <w:ind w:left="0" w:hanging="0"/>
       </w:pPr>
     </w:lvl>
@@ -3424,9 +3325,6 @@
       <w:lvlText w:val=""/>
       <w:lvlJc w:val="left"/>
       <w:pPr>
-        <w:tabs>
-          <w:tab w:val="num" w:pos="0"/>
-        </w:tabs>
         <w:ind w:left="0" w:hanging="0"/>
       </w:pPr>
     </w:lvl>
@@ -3437,9 +3335,6 @@
       <w:lvlText w:val=""/>
       <w:lvlJc w:val="left"/>
       <w:pPr>
-        <w:tabs>
-          <w:tab w:val="num" w:pos="0"/>
-        </w:tabs>
         <w:ind w:left="0" w:hanging="0"/>
       </w:pPr>
     </w:lvl>
@@ -3450,9 +3345,6 @@
       <w:lvlText w:val=""/>
       <w:lvlJc w:val="left"/>
       <w:pPr>
-        <w:tabs>
-          <w:tab w:val="num" w:pos="0"/>
-        </w:tabs>
         <w:ind w:left="0" w:hanging="0"/>
       </w:pPr>
     </w:lvl>
@@ -3463,9 +3355,6 @@
       <w:lvlText w:val=""/>
       <w:lvlJc w:val="left"/>
       <w:pPr>
-        <w:tabs>
-          <w:tab w:val="num" w:pos="0"/>
-        </w:tabs>
         <w:ind w:left="0" w:hanging="0"/>
       </w:pPr>
     </w:lvl>
@@ -3476,9 +3365,6 @@
       <w:lvlText w:val=""/>
       <w:lvlJc w:val="left"/>
       <w:pPr>
-        <w:tabs>
-          <w:tab w:val="num" w:pos="0"/>
-        </w:tabs>
         <w:ind w:left="0" w:hanging="0"/>
       </w:pPr>
     </w:lvl>
@@ -3489,9 +3375,6 @@
       <w:lvlText w:val=""/>
       <w:lvlJc w:val="left"/>
       <w:pPr>
-        <w:tabs>
-          <w:tab w:val="num" w:pos="0"/>
-        </w:tabs>
         <w:ind w:left="0" w:hanging="0"/>
       </w:pPr>
     </w:lvl>
@@ -3502,9 +3385,6 @@
       <w:lvlText w:val=""/>
       <w:lvlJc w:val="left"/>
       <w:pPr>
-        <w:tabs>
-          <w:tab w:val="num" w:pos="0"/>
-        </w:tabs>
         <w:ind w:left="0" w:hanging="0"/>
       </w:pPr>
     </w:lvl>
@@ -3515,14 +3395,103 @@
       <w:lvlText w:val=""/>
       <w:lvlJc w:val="left"/>
       <w:pPr>
-        <w:tabs>
-          <w:tab w:val="num" w:pos="0"/>
-        </w:tabs>
         <w:ind w:left="0" w:hanging="0"/>
       </w:pPr>
     </w:lvl>
   </w:abstractNum>
   <w:abstractNum w:abstractNumId="5">
+    <w:lvl w:ilvl="0">
+      <w:start w:val="1"/>
+      <w:numFmt w:val="none"/>
+      <w:suff w:val="nothing"/>
+      <w:lvlText w:val=""/>
+      <w:lvlJc w:val="left"/>
+      <w:pPr>
+        <w:ind w:left="0" w:hanging="0"/>
+      </w:pPr>
+    </w:lvl>
+    <w:lvl w:ilvl="1">
+      <w:start w:val="1"/>
+      <w:numFmt w:val="none"/>
+      <w:suff w:val="nothing"/>
+      <w:lvlText w:val=""/>
+      <w:lvlJc w:val="left"/>
+      <w:pPr>
+        <w:ind w:left="0" w:hanging="0"/>
+      </w:pPr>
+    </w:lvl>
+    <w:lvl w:ilvl="2">
+      <w:start w:val="1"/>
+      <w:numFmt w:val="none"/>
+      <w:suff w:val="nothing"/>
+      <w:lvlText w:val=""/>
+      <w:lvlJc w:val="left"/>
+      <w:pPr>
+        <w:ind w:left="0" w:hanging="0"/>
+      </w:pPr>
+    </w:lvl>
+    <w:lvl w:ilvl="3">
+      <w:start w:val="1"/>
+      <w:numFmt w:val="none"/>
+      <w:suff w:val="nothing"/>
+      <w:lvlText w:val=""/>
+      <w:lvlJc w:val="left"/>
+      <w:pPr>
+        <w:ind w:left="0" w:hanging="0"/>
+      </w:pPr>
+    </w:lvl>
+    <w:lvl w:ilvl="4">
+      <w:start w:val="1"/>
+      <w:numFmt w:val="none"/>
+      <w:suff w:val="nothing"/>
+      <w:lvlText w:val=""/>
+      <w:lvlJc w:val="left"/>
+      <w:pPr>
+        <w:ind w:left="0" w:hanging="0"/>
+      </w:pPr>
+    </w:lvl>
+    <w:lvl w:ilvl="5">
+      <w:start w:val="1"/>
+      <w:numFmt w:val="none"/>
+      <w:suff w:val="nothing"/>
+      <w:lvlText w:val=""/>
+      <w:lvlJc w:val="left"/>
+      <w:pPr>
+        <w:ind w:left="0" w:hanging="0"/>
+      </w:pPr>
+    </w:lvl>
+    <w:lvl w:ilvl="6">
+      <w:start w:val="1"/>
+      <w:numFmt w:val="none"/>
+      <w:suff w:val="nothing"/>
+      <w:lvlText w:val=""/>
+      <w:lvlJc w:val="left"/>
+      <w:pPr>
+        <w:ind w:left="0" w:hanging="0"/>
+      </w:pPr>
+    </w:lvl>
+    <w:lvl w:ilvl="7">
+      <w:start w:val="1"/>
+      <w:numFmt w:val="none"/>
+      <w:suff w:val="nothing"/>
+      <w:lvlText w:val=""/>
+      <w:lvlJc w:val="left"/>
+      <w:pPr>
+        <w:ind w:left="0" w:hanging="0"/>
+      </w:pPr>
+    </w:lvl>
+    <w:lvl w:ilvl="8">
+      <w:start w:val="1"/>
+      <w:numFmt w:val="none"/>
+      <w:suff w:val="nothing"/>
+      <w:lvlText w:val=""/>
+      <w:lvlJc w:val="left"/>
+      <w:pPr>
+        <w:ind w:left="0" w:hanging="0"/>
+      </w:pPr>
+    </w:lvl>
+  </w:abstractNum>
+  <w:abstractNum w:abstractNumId="6">
     <w:lvl w:ilvl="0">
       <w:start w:val="1"/>
       <w:numFmt w:val="bullet"/>
@@ -3536,6 +3505,7 @@
       </w:pPr>
       <w:rPr>
         <w:rFonts w:ascii="Symbol" w:hAnsi="Symbol" w:cs="Symbol" w:hint="default"/>
+        <w:rFonts w:cs="Symbol"/>
       </w:rPr>
     </w:lvl>
     <w:lvl w:ilvl="1">
@@ -3551,6 +3521,7 @@
       </w:pPr>
       <w:rPr>
         <w:rFonts w:ascii="OpenSymbol" w:hAnsi="OpenSymbol" w:cs="OpenSymbol" w:hint="default"/>
+        <w:rFonts w:cs="OpenSymbol"/>
       </w:rPr>
     </w:lvl>
     <w:lvl w:ilvl="2">
@@ -3566,6 +3537,7 @@
       </w:pPr>
       <w:rPr>
         <w:rFonts w:ascii="OpenSymbol" w:hAnsi="OpenSymbol" w:cs="OpenSymbol" w:hint="default"/>
+        <w:rFonts w:cs="OpenSymbol"/>
       </w:rPr>
     </w:lvl>
     <w:lvl w:ilvl="3">
@@ -3581,6 +3553,7 @@
       </w:pPr>
       <w:rPr>
         <w:rFonts w:ascii="Symbol" w:hAnsi="Symbol" w:cs="Symbol" w:hint="default"/>
+        <w:rFonts w:cs="Symbol"/>
       </w:rPr>
     </w:lvl>
     <w:lvl w:ilvl="4">
@@ -3596,6 +3569,7 @@
       </w:pPr>
       <w:rPr>
         <w:rFonts w:ascii="OpenSymbol" w:hAnsi="OpenSymbol" w:cs="OpenSymbol" w:hint="default"/>
+        <w:rFonts w:cs="OpenSymbol"/>
       </w:rPr>
     </w:lvl>
     <w:lvl w:ilvl="5">
@@ -3611,6 +3585,7 @@
       </w:pPr>
       <w:rPr>
         <w:rFonts w:ascii="OpenSymbol" w:hAnsi="OpenSymbol" w:cs="OpenSymbol" w:hint="default"/>
+        <w:rFonts w:cs="OpenSymbol"/>
       </w:rPr>
     </w:lvl>
     <w:lvl w:ilvl="6">
@@ -3626,6 +3601,7 @@
       </w:pPr>
       <w:rPr>
         <w:rFonts w:ascii="Symbol" w:hAnsi="Symbol" w:cs="Symbol" w:hint="default"/>
+        <w:rFonts w:cs="Symbol"/>
       </w:rPr>
     </w:lvl>
     <w:lvl w:ilvl="7">
@@ -3641,6 +3617,7 @@
       </w:pPr>
       <w:rPr>
         <w:rFonts w:ascii="OpenSymbol" w:hAnsi="OpenSymbol" w:cs="OpenSymbol" w:hint="default"/>
+        <w:rFonts w:cs="OpenSymbol"/>
       </w:rPr>
     </w:lvl>
     <w:lvl w:ilvl="8">
@@ -3656,143 +3633,7 @@
       </w:pPr>
       <w:rPr>
         <w:rFonts w:ascii="OpenSymbol" w:hAnsi="OpenSymbol" w:cs="OpenSymbol" w:hint="default"/>
-      </w:rPr>
-    </w:lvl>
-  </w:abstractNum>
-  <w:abstractNum w:abstractNumId="6">
-    <w:lvl w:ilvl="0">
-      <w:start w:val="1"/>
-      <w:numFmt w:val="bullet"/>
-      <w:lvlText w:val=""/>
-      <w:lvlJc w:val="left"/>
-      <w:pPr>
-        <w:tabs>
-          <w:tab w:val="num" w:pos="720"/>
-        </w:tabs>
-        <w:ind w:left="720" w:hanging="360"/>
-      </w:pPr>
-      <w:rPr>
-        <w:rFonts w:ascii="Symbol" w:hAnsi="Symbol" w:cs="Symbol" w:hint="default"/>
-      </w:rPr>
-    </w:lvl>
-    <w:lvl w:ilvl="1">
-      <w:start w:val="1"/>
-      <w:numFmt w:val="bullet"/>
-      <w:lvlText w:val="◦"/>
-      <w:lvlJc w:val="left"/>
-      <w:pPr>
-        <w:tabs>
-          <w:tab w:val="num" w:pos="1080"/>
-        </w:tabs>
-        <w:ind w:left="1080" w:hanging="360"/>
-      </w:pPr>
-      <w:rPr>
-        <w:rFonts w:ascii="OpenSymbol" w:hAnsi="OpenSymbol" w:cs="OpenSymbol" w:hint="default"/>
-      </w:rPr>
-    </w:lvl>
-    <w:lvl w:ilvl="2">
-      <w:start w:val="1"/>
-      <w:numFmt w:val="bullet"/>
-      <w:lvlText w:val="▪"/>
-      <w:lvlJc w:val="left"/>
-      <w:pPr>
-        <w:tabs>
-          <w:tab w:val="num" w:pos="1440"/>
-        </w:tabs>
-        <w:ind w:left="1440" w:hanging="360"/>
-      </w:pPr>
-      <w:rPr>
-        <w:rFonts w:ascii="OpenSymbol" w:hAnsi="OpenSymbol" w:cs="OpenSymbol" w:hint="default"/>
-      </w:rPr>
-    </w:lvl>
-    <w:lvl w:ilvl="3">
-      <w:start w:val="1"/>
-      <w:numFmt w:val="bullet"/>
-      <w:lvlText w:val=""/>
-      <w:lvlJc w:val="left"/>
-      <w:pPr>
-        <w:tabs>
-          <w:tab w:val="num" w:pos="1800"/>
-        </w:tabs>
-        <w:ind w:left="1800" w:hanging="360"/>
-      </w:pPr>
-      <w:rPr>
-        <w:rFonts w:ascii="Symbol" w:hAnsi="Symbol" w:cs="Symbol" w:hint="default"/>
-      </w:rPr>
-    </w:lvl>
-    <w:lvl w:ilvl="4">
-      <w:start w:val="1"/>
-      <w:numFmt w:val="bullet"/>
-      <w:lvlText w:val="◦"/>
-      <w:lvlJc w:val="left"/>
-      <w:pPr>
-        <w:tabs>
-          <w:tab w:val="num" w:pos="2160"/>
-        </w:tabs>
-        <w:ind w:left="2160" w:hanging="360"/>
-      </w:pPr>
-      <w:rPr>
-        <w:rFonts w:ascii="OpenSymbol" w:hAnsi="OpenSymbol" w:cs="OpenSymbol" w:hint="default"/>
-      </w:rPr>
-    </w:lvl>
-    <w:lvl w:ilvl="5">
-      <w:start w:val="1"/>
-      <w:numFmt w:val="bullet"/>
-      <w:lvlText w:val="▪"/>
-      <w:lvlJc w:val="left"/>
-      <w:pPr>
-        <w:tabs>
-          <w:tab w:val="num" w:pos="2520"/>
-        </w:tabs>
-        <w:ind w:left="2520" w:hanging="360"/>
-      </w:pPr>
-      <w:rPr>
-        <w:rFonts w:ascii="OpenSymbol" w:hAnsi="OpenSymbol" w:cs="OpenSymbol" w:hint="default"/>
-      </w:rPr>
-    </w:lvl>
-    <w:lvl w:ilvl="6">
-      <w:start w:val="1"/>
-      <w:numFmt w:val="bullet"/>
-      <w:lvlText w:val=""/>
-      <w:lvlJc w:val="left"/>
-      <w:pPr>
-        <w:tabs>
-          <w:tab w:val="num" w:pos="2880"/>
-        </w:tabs>
-        <w:ind w:left="2880" w:hanging="360"/>
-      </w:pPr>
-      <w:rPr>
-        <w:rFonts w:ascii="Symbol" w:hAnsi="Symbol" w:cs="Symbol" w:hint="default"/>
-      </w:rPr>
-    </w:lvl>
-    <w:lvl w:ilvl="7">
-      <w:start w:val="1"/>
-      <w:numFmt w:val="bullet"/>
-      <w:lvlText w:val="◦"/>
-      <w:lvlJc w:val="left"/>
-      <w:pPr>
-        <w:tabs>
-          <w:tab w:val="num" w:pos="3240"/>
-        </w:tabs>
-        <w:ind w:left="3240" w:hanging="360"/>
-      </w:pPr>
-      <w:rPr>
-        <w:rFonts w:ascii="OpenSymbol" w:hAnsi="OpenSymbol" w:cs="OpenSymbol" w:hint="default"/>
-      </w:rPr>
-    </w:lvl>
-    <w:lvl w:ilvl="8">
-      <w:start w:val="1"/>
-      <w:numFmt w:val="bullet"/>
-      <w:lvlText w:val="▪"/>
-      <w:lvlJc w:val="left"/>
-      <w:pPr>
-        <w:tabs>
-          <w:tab w:val="num" w:pos="3600"/>
-        </w:tabs>
-        <w:ind w:left="3600" w:hanging="360"/>
-      </w:pPr>
-      <w:rPr>
-        <w:rFonts w:ascii="OpenSymbol" w:hAnsi="OpenSymbol" w:cs="OpenSymbol" w:hint="default"/>
+        <w:rFonts w:cs="OpenSymbol"/>
       </w:rPr>
     </w:lvl>
   </w:abstractNum>
@@ -3824,14 +3665,13 @@
       <w:rPr>
         <w:rFonts w:ascii="Liberation Serif" w:hAnsi="Liberation Serif" w:eastAsia="Songti SC" w:cs="Arial Unicode MS"/>
         <w:kern w:val="2"/>
+        <w:sz w:val="20"/>
         <w:szCs w:val="24"/>
         <w:lang w:val="en-GB" w:eastAsia="zh-CN" w:bidi="hi-IN"/>
       </w:rPr>
     </w:rPrDefault>
     <w:pPrDefault>
-      <w:pPr>
-        <w:suppressAutoHyphens w:val="true"/>
-      </w:pPr>
+      <w:pPr/>
     </w:pPrDefault>
   </w:docDefaults>
   <w:style w:type="paragraph" w:styleId="Normal">
@@ -3840,7 +3680,7 @@
     <w:pPr>
       <w:widowControl/>
       <w:suppressAutoHyphens w:val="true"/>
-      <w:overflowPunct w:val="true"/>
+      <w:overflowPunct w:val="false"/>
       <w:bidi w:val="0"/>
       <w:spacing w:before="0" w:after="0"/>
       <w:ind w:left="0" w:right="0" w:hanging="0"/>
@@ -3917,14 +3757,14 @@
     </w:rPr>
   </w:style>
   <w:style w:type="character" w:styleId="InternetLink">
-    <w:name w:val="Hyperlink"/>
+    <w:name w:val="Internet Link"/>
     <w:rPr>
       <w:color w:val="000080"/>
       <w:u w:val="single"/>
       <w:lang w:val="zxx" w:eastAsia="zxx" w:bidi="zxx"/>
     </w:rPr>
   </w:style>
-  <w:style w:type="character" w:styleId="VisitedInternetLink">
+  <w:style w:type="character" w:styleId="FollowedHyperlink">
     <w:name w:val="FollowedHyperlink"/>
     <w:qFormat/>
     <w:rPr>
@@ -3967,6 +3807,145 @@
       <w:i/>
       <w:iCs/>
     </w:rPr>
+  </w:style>
+  <w:style w:type="character" w:styleId="ListLabel1">
+    <w:name w:val="ListLabel 1"/>
+    <w:qFormat/>
+    <w:rPr>
+      <w:rFonts w:cs="Symbol"/>
+    </w:rPr>
+  </w:style>
+  <w:style w:type="character" w:styleId="ListLabel2">
+    <w:name w:val="ListLabel 2"/>
+    <w:qFormat/>
+    <w:rPr>
+      <w:rFonts w:cs="OpenSymbol"/>
+    </w:rPr>
+  </w:style>
+  <w:style w:type="character" w:styleId="ListLabel3">
+    <w:name w:val="ListLabel 3"/>
+    <w:qFormat/>
+    <w:rPr>
+      <w:rFonts w:cs="OpenSymbol"/>
+    </w:rPr>
+  </w:style>
+  <w:style w:type="character" w:styleId="ListLabel4">
+    <w:name w:val="ListLabel 4"/>
+    <w:qFormat/>
+    <w:rPr>
+      <w:rFonts w:cs="Symbol"/>
+    </w:rPr>
+  </w:style>
+  <w:style w:type="character" w:styleId="ListLabel5">
+    <w:name w:val="ListLabel 5"/>
+    <w:qFormat/>
+    <w:rPr>
+      <w:rFonts w:cs="OpenSymbol"/>
+    </w:rPr>
+  </w:style>
+  <w:style w:type="character" w:styleId="ListLabel6">
+    <w:name w:val="ListLabel 6"/>
+    <w:qFormat/>
+    <w:rPr>
+      <w:rFonts w:cs="OpenSymbol"/>
+    </w:rPr>
+  </w:style>
+  <w:style w:type="character" w:styleId="ListLabel7">
+    <w:name w:val="ListLabel 7"/>
+    <w:qFormat/>
+    <w:rPr>
+      <w:rFonts w:cs="Symbol"/>
+    </w:rPr>
+  </w:style>
+  <w:style w:type="character" w:styleId="ListLabel8">
+    <w:name w:val="ListLabel 8"/>
+    <w:qFormat/>
+    <w:rPr>
+      <w:rFonts w:cs="OpenSymbol"/>
+    </w:rPr>
+  </w:style>
+  <w:style w:type="character" w:styleId="ListLabel9">
+    <w:name w:val="ListLabel 9"/>
+    <w:qFormat/>
+    <w:rPr>
+      <w:rFonts w:cs="OpenSymbol"/>
+    </w:rPr>
+  </w:style>
+  <w:style w:type="character" w:styleId="ListLabel10">
+    <w:name w:val="ListLabel 10"/>
+    <w:qFormat/>
+    <w:rPr>
+      <w:rFonts w:cs="Symbol"/>
+    </w:rPr>
+  </w:style>
+  <w:style w:type="character" w:styleId="ListLabel11">
+    <w:name w:val="ListLabel 11"/>
+    <w:qFormat/>
+    <w:rPr>
+      <w:rFonts w:cs="OpenSymbol"/>
+    </w:rPr>
+  </w:style>
+  <w:style w:type="character" w:styleId="ListLabel12">
+    <w:name w:val="ListLabel 12"/>
+    <w:qFormat/>
+    <w:rPr>
+      <w:rFonts w:cs="OpenSymbol"/>
+    </w:rPr>
+  </w:style>
+  <w:style w:type="character" w:styleId="ListLabel13">
+    <w:name w:val="ListLabel 13"/>
+    <w:qFormat/>
+    <w:rPr>
+      <w:rFonts w:cs="Symbol"/>
+    </w:rPr>
+  </w:style>
+  <w:style w:type="character" w:styleId="ListLabel14">
+    <w:name w:val="ListLabel 14"/>
+    <w:qFormat/>
+    <w:rPr>
+      <w:rFonts w:cs="OpenSymbol"/>
+    </w:rPr>
+  </w:style>
+  <w:style w:type="character" w:styleId="ListLabel15">
+    <w:name w:val="ListLabel 15"/>
+    <w:qFormat/>
+    <w:rPr>
+      <w:rFonts w:cs="OpenSymbol"/>
+    </w:rPr>
+  </w:style>
+  <w:style w:type="character" w:styleId="ListLabel16">
+    <w:name w:val="ListLabel 16"/>
+    <w:qFormat/>
+    <w:rPr>
+      <w:rFonts w:cs="Symbol"/>
+    </w:rPr>
+  </w:style>
+  <w:style w:type="character" w:styleId="ListLabel17">
+    <w:name w:val="ListLabel 17"/>
+    <w:qFormat/>
+    <w:rPr>
+      <w:rFonts w:cs="OpenSymbol"/>
+    </w:rPr>
+  </w:style>
+  <w:style w:type="character" w:styleId="ListLabel18">
+    <w:name w:val="ListLabel 18"/>
+    <w:qFormat/>
+    <w:rPr>
+      <w:rFonts w:cs="OpenSymbol"/>
+    </w:rPr>
+  </w:style>
+  <w:style w:type="character" w:styleId="ListLabel19">
+    <w:name w:val="ListLabel 19"/>
+    <w:qFormat/>
+    <w:rPr>
+      <w:i w:val="false"/>
+      <w:iCs w:val="false"/>
+    </w:rPr>
+  </w:style>
+  <w:style w:type="character" w:styleId="ListLabel20">
+    <w:name w:val="ListLabel 20"/>
+    <w:qFormat/>
+    <w:rPr/>
   </w:style>
   <w:style w:type="paragraph" w:styleId="Heading">
     <w:name w:val="Heading"/>

</xml_diff>

<commit_message>
Integrate notes from Lamanna
</commit_message>
<xml_diff>
--- a/composition-of-the-Carnegie-Diplodocus.docx
+++ b/composition-of-the-Carnegie-Diplodocus.docx
@@ -700,6 +700,27 @@
       </w:pPr>
       <w:r>
         <w:rPr/>
+        <w:t xml:space="preserve">The mounted </w:t>
+      </w:r>
+      <w:r>
+        <w:rPr>
+          <w:i/>
+          <w:iCs/>
+        </w:rPr>
+        <w:t>Diplodocus</w:t>
+      </w:r>
+      <w:r>
+        <w:rPr/>
+        <w:t xml:space="preserve"> skeleton at the Carnegie Museum does not have a specimen number of its own. It is often referred to loosely as CM 84, since that is the specimen that contributes most of the fossil material to the mount; or, more carefully, as CM 84/94/307, since those are the three specimens that currently contribute original fossil material. In this paper, we will refer to it as “the Carnegie mount”; when we refer to CM 84, we mean the particular individual specimen, not the mount. When referring to the various cast mounts, we refer to them by the name of the city that they were originally mounted in, e.g. the London cast, the Berlin cast and the Vernal cast. XXX make sure this is consistently the case.</w:t>
+      </w:r>
+    </w:p>
+    <w:p>
+      <w:pPr>
+        <w:pStyle w:val="TextBody"/>
+        <w:rPr/>
+      </w:pPr>
+      <w:r>
+        <w:rPr/>
         <w:t>A distinction is made between molds and casts. A mold is a negative structure made from an original  specimen (or, less commonly, a cast), in which the spaces inside the mold match the shapes of the original specimen. A cast is a positive structure, a copy made of a specimen made by filling a mold, and its shape matches that of the original specimen.</w:t>
       </w:r>
     </w:p>
@@ -755,16 +776,6 @@
       <w:r>
         <w:rPr/>
         <w:t>.</w:t>
-      </w:r>
-    </w:p>
-    <w:p>
-      <w:pPr>
-        <w:pStyle w:val="TextBody"/>
-        <w:rPr/>
-      </w:pPr>
-      <w:r>
-        <w:rPr/>
-        <w:t>XXX Specimen number for the mounted skeleton, as opposed to its constituents.</w:t>
       </w:r>
     </w:p>
     <w:p>
@@ -836,11 +847,7 @@
       </w:pPr>
       <w:r>
         <w:rPr/>
-        <w:t xml:space="preserve">CMNH — Cleveland Museum of Natural History, </w:t>
-      </w:r>
-      <w:r>
-        <w:rPr/>
-        <w:t>Cleveland, Ohio, USA.</w:t>
+        <w:t>CMNH — Cleveland Museum of Natural History, Cleveland, Ohio, USA.</w:t>
       </w:r>
     </w:p>
     <w:p>
@@ -1447,15 +1454,7 @@
       </w:r>
       <w:r>
         <w:rPr/>
-        <w:t xml:space="preserve"> osteology, while dealing in part with the cast that was mounted at the BMNH in 1905, also predated the 1907 mounting of the original fossil material at the Carnegie Museum. This paper was therefore unable to provide a comprehensive catalogue of which bones from which specimens were used in the mount, but did provide some relevant information especially about the skull. CM 84, the specimen from which the Carnegie mount is mostly assembled, does not itself include a skull. Holland (1906:227) explain</w:t>
-      </w:r>
-      <w:r>
-        <w:rPr/>
-        <w:t>ed</w:t>
-      </w:r>
-      <w:r>
-        <w:rPr/>
-        <w:t xml:space="preserve"> that the skull supplied to British Museum as part of the </w:t>
+        <w:t xml:space="preserve"> osteology, while dealing in part with the cast that was mounted at the BMNH in 1905, also predated the 1907 mounting of the original fossil material at the Carnegie Museum. This paper was therefore unable to provide a comprehensive catalogue of which bones from which specimens were used in the mount, but did provide some relevant information especially about the skull. CM 84, the specimen from which the Carnegie mount is mostly assembled, does not itself include a skull. Holland (1906:227) explained that the skull supplied to British Museum as part of the </w:t>
       </w:r>
       <w:r>
         <w:rPr>
@@ -1480,55 +1479,7 @@
       </w:pPr>
       <w:r>
         <w:rPr/>
-        <w:t xml:space="preserve">The posterior portion was modelled on material from CM 662, </w:t>
-      </w:r>
-      <w:r>
-        <w:rPr/>
-        <w:t xml:space="preserve">described in detail by Holland (1906:230–246) and </w:t>
-      </w:r>
-      <w:r>
-        <w:rPr/>
-        <w:t xml:space="preserve">illustrated by Holland </w:t>
-      </w:r>
-      <w:r>
-        <w:rPr/>
-        <w:t>(</w:t>
-      </w:r>
-      <w:r>
-        <w:rPr/>
-        <w:t>1906:plate</w:t>
-      </w:r>
-      <w:r>
-        <w:rPr/>
-        <w:t>s</w:t>
-      </w:r>
-      <w:r>
-        <w:rPr/>
-        <w:t xml:space="preserve"> XXVII–XXVIII</w:t>
-      </w:r>
-      <w:r>
-        <w:rPr/>
-        <w:t>). (This specimen was</w:t>
-      </w:r>
-      <w:r>
-        <w:rPr/>
-        <w:t xml:space="preserve"> </w:t>
-      </w:r>
-      <w:r>
-        <w:rPr/>
-        <w:t xml:space="preserve">subsequently moved to the Cleveland Museum of Natural History as CMNH 10670; then moved to the Houston Museum of Natural History as </w:t>
-      </w:r>
-      <w:r>
-        <w:rPr/>
-        <w:t xml:space="preserve">HMNS 175). </w:t>
-      </w:r>
-      <w:r>
-        <w:rPr/>
-        <w:t>CM 662</w:t>
-      </w:r>
-      <w:r>
-        <w:rPr/>
-        <w:t xml:space="preserve"> specimen was initially referred by Holland (1906) to the genus </w:t>
+        <w:t xml:space="preserve">The posterior portion was modelled on material from CM 662, described in detail by Holland (1906:230–246) and illustrated by Holland (1906:plates XXVII–XXVIII). (This specimen was subsequently moved to the Cleveland Museum of Natural History as CMNH 10670; then moved to the Houston Museum of Natural History as HMNS 175). CM 662 specimen was initially referred by Holland (1906) to the genus </w:t>
       </w:r>
       <w:r>
         <w:rPr>
@@ -1608,11 +1559,7 @@
       </w:r>
       <w:r>
         <w:rPr/>
-        <w:t xml:space="preserve">, meaning that both the fossils on which the Carnegie mount’s skull were based are now considered to belong to that genus </w:t>
-      </w:r>
-      <w:r>
-        <w:rPr/>
-        <w:t xml:space="preserve">rather than to </w:t>
+        <w:t xml:space="preserve">, meaning that both the fossils on which the Carnegie mount’s skull were based are now considered to belong to that genus rather than to </w:t>
       </w:r>
       <w:r>
         <w:rPr>
@@ -1746,17 +1693,109 @@
       </w:pPr>
       <w:r>
         <w:rPr/>
-        <w:t>Curtice (1996:72–73) gave a more precise account of the source of the caudal vertebrae: Ca13–31 and 33–36 were from CM 94, while Ca32 and Ca37–73 inclusive were from CM 307. (Curtice 1996:73 believed that the CM307 caudals were mounted in a position about six places further back than they should have been.)</w:t>
-      </w:r>
-    </w:p>
-    <w:p>
-      <w:pPr>
-        <w:pStyle w:val="TextBody"/>
-        <w:rPr/>
-      </w:pPr>
-      <w:r>
-        <w:rPr/>
-        <w:t>McIntosh’s account of the mounted skeleton omits the source of several elements, however: the atlas (C1), and left ilium, femur and tibia. Furthermore, while McIntosh noted that the fibula and left pes of the original mount were taken from CM 33985 and that these were not used in the casts, he did not say how the left fibula and pes were furnished in the casts. XXX find this out!</w:t>
+        <w:t>Curtice (1996:72–73) gave a more precise account of the source of the caudal vertebrae: Ca13–31 and 33–36 were from CM 94, while Ca32 and Ca37–73 inclusive were from CM 307. (</w:t>
+      </w:r>
+      <w:r>
+        <w:rPr/>
+        <w:t xml:space="preserve">The CM 307 caudals were catalogued by McIntosh (1981:21) as </w:t>
+      </w:r>
+      <w:r>
+        <w:rPr>
+          <w:i/>
+          <w:iCs/>
+        </w:rPr>
+        <w:t>Diplodocus</w:t>
+      </w:r>
+      <w:r>
+        <w:rPr/>
+        <w:t xml:space="preserve"> sp., not necessarily </w:t>
+      </w:r>
+      <w:r>
+        <w:rPr>
+          <w:i/>
+          <w:iCs/>
+        </w:rPr>
+        <w:t>D</w:t>
+      </w:r>
+      <w:r>
+        <w:rPr/>
+        <w:t xml:space="preserve">. </w:t>
+      </w:r>
+      <w:r>
+        <w:rPr>
+          <w:i/>
+          <w:iCs/>
+        </w:rPr>
+        <w:t>carnegii</w:t>
+      </w:r>
+      <w:r>
+        <w:rPr/>
+        <w:t xml:space="preserve">, and in fact may not belong to the genus </w:t>
+      </w:r>
+      <w:r>
+        <w:rPr>
+          <w:i/>
+          <w:iCs/>
+        </w:rPr>
+        <w:t>Diplodocus</w:t>
+      </w:r>
+      <w:r>
+        <w:rPr/>
+        <w:t xml:space="preserve"> at all.) </w:t>
+      </w:r>
+      <w:r>
+        <w:rPr/>
+        <w:t xml:space="preserve">Curtice </w:t>
+      </w:r>
+      <w:r>
+        <w:rPr/>
+        <w:t>(</w:t>
+      </w:r>
+      <w:r>
+        <w:rPr/>
+        <w:t>1996:73</w:t>
+      </w:r>
+      <w:r>
+        <w:rPr/>
+        <w:t>)</w:t>
+      </w:r>
+      <w:r>
+        <w:rPr/>
+        <w:t xml:space="preserve"> believed that the CM 307 caudals were mounted in a position about six places further back than they should have been.</w:t>
+      </w:r>
+    </w:p>
+    <w:p>
+      <w:pPr>
+        <w:pStyle w:val="TextBody"/>
+        <w:rPr/>
+      </w:pPr>
+      <w:r>
+        <w:rPr/>
+        <w:t xml:space="preserve">McIntosh’s account of the mounted skeleton omits the source of several elements, </w:t>
+      </w:r>
+      <w:r>
+        <w:rPr/>
+        <w:t>and these omissions have been remedied by any subsequent publication known to us.</w:t>
+      </w:r>
+      <w:r>
+        <w:rPr/>
+        <w:t xml:space="preserve"> </w:t>
+      </w:r>
+      <w:r>
+        <w:rPr/>
+        <w:t>T</w:t>
+      </w:r>
+      <w:r>
+        <w:rPr/>
+        <w:t xml:space="preserve">he </w:t>
+      </w:r>
+      <w:r>
+        <w:rPr/>
+        <w:t xml:space="preserve">elements of unspecific origin are the </w:t>
+      </w:r>
+      <w:r>
+        <w:rPr/>
+        <w:t>atlas (C1), and left ilium, femur and tibia. Furthermore, while McIntosh noted that the fibula and left pes of the original mount were taken from CM 33985 and that these were not used in the casts, he did not say how the left fibula and pes were furnished in the casts. XXX find this out!</w:t>
       </w:r>
     </w:p>
     <w:p>
@@ -3990,7 +4029,7 @@
     <w:pPr>
       <w:widowControl/>
       <w:suppressAutoHyphens w:val="true"/>
-      <w:overflowPunct w:val="false"/>
+      <w:overflowPunct w:val="true"/>
       <w:bidi w:val="0"/>
       <w:spacing w:before="0" w:after="0"/>
       <w:ind w:left="0" w:right="0" w:hanging="0"/>
@@ -4406,6 +4445,145 @@
   </w:style>
   <w:style w:type="character" w:styleId="ListLabel42">
     <w:name w:val="ListLabel 42"/>
+    <w:qFormat/>
+    <w:rPr/>
+  </w:style>
+  <w:style w:type="character" w:styleId="ListLabel43">
+    <w:name w:val="ListLabel 43"/>
+    <w:qFormat/>
+    <w:rPr>
+      <w:rFonts w:cs="Symbol"/>
+    </w:rPr>
+  </w:style>
+  <w:style w:type="character" w:styleId="ListLabel44">
+    <w:name w:val="ListLabel 44"/>
+    <w:qFormat/>
+    <w:rPr>
+      <w:rFonts w:cs="OpenSymbol"/>
+    </w:rPr>
+  </w:style>
+  <w:style w:type="character" w:styleId="ListLabel45">
+    <w:name w:val="ListLabel 45"/>
+    <w:qFormat/>
+    <w:rPr>
+      <w:rFonts w:cs="OpenSymbol"/>
+    </w:rPr>
+  </w:style>
+  <w:style w:type="character" w:styleId="ListLabel46">
+    <w:name w:val="ListLabel 46"/>
+    <w:qFormat/>
+    <w:rPr>
+      <w:rFonts w:cs="Symbol"/>
+    </w:rPr>
+  </w:style>
+  <w:style w:type="character" w:styleId="ListLabel47">
+    <w:name w:val="ListLabel 47"/>
+    <w:qFormat/>
+    <w:rPr>
+      <w:rFonts w:cs="OpenSymbol"/>
+    </w:rPr>
+  </w:style>
+  <w:style w:type="character" w:styleId="ListLabel48">
+    <w:name w:val="ListLabel 48"/>
+    <w:qFormat/>
+    <w:rPr>
+      <w:rFonts w:cs="OpenSymbol"/>
+    </w:rPr>
+  </w:style>
+  <w:style w:type="character" w:styleId="ListLabel49">
+    <w:name w:val="ListLabel 49"/>
+    <w:qFormat/>
+    <w:rPr>
+      <w:rFonts w:cs="Symbol"/>
+    </w:rPr>
+  </w:style>
+  <w:style w:type="character" w:styleId="ListLabel50">
+    <w:name w:val="ListLabel 50"/>
+    <w:qFormat/>
+    <w:rPr>
+      <w:rFonts w:cs="OpenSymbol"/>
+    </w:rPr>
+  </w:style>
+  <w:style w:type="character" w:styleId="ListLabel51">
+    <w:name w:val="ListLabel 51"/>
+    <w:qFormat/>
+    <w:rPr>
+      <w:rFonts w:cs="OpenSymbol"/>
+    </w:rPr>
+  </w:style>
+  <w:style w:type="character" w:styleId="ListLabel52">
+    <w:name w:val="ListLabel 52"/>
+    <w:qFormat/>
+    <w:rPr>
+      <w:rFonts w:cs="OpenSymbol"/>
+    </w:rPr>
+  </w:style>
+  <w:style w:type="character" w:styleId="ListLabel53">
+    <w:name w:val="ListLabel 53"/>
+    <w:qFormat/>
+    <w:rPr>
+      <w:rFonts w:cs="OpenSymbol"/>
+    </w:rPr>
+  </w:style>
+  <w:style w:type="character" w:styleId="ListLabel54">
+    <w:name w:val="ListLabel 54"/>
+    <w:qFormat/>
+    <w:rPr>
+      <w:rFonts w:cs="OpenSymbol"/>
+    </w:rPr>
+  </w:style>
+  <w:style w:type="character" w:styleId="ListLabel55">
+    <w:name w:val="ListLabel 55"/>
+    <w:qFormat/>
+    <w:rPr>
+      <w:rFonts w:cs="OpenSymbol"/>
+    </w:rPr>
+  </w:style>
+  <w:style w:type="character" w:styleId="ListLabel56">
+    <w:name w:val="ListLabel 56"/>
+    <w:qFormat/>
+    <w:rPr>
+      <w:rFonts w:cs="OpenSymbol"/>
+    </w:rPr>
+  </w:style>
+  <w:style w:type="character" w:styleId="ListLabel57">
+    <w:name w:val="ListLabel 57"/>
+    <w:qFormat/>
+    <w:rPr>
+      <w:rFonts w:cs="OpenSymbol"/>
+    </w:rPr>
+  </w:style>
+  <w:style w:type="character" w:styleId="ListLabel58">
+    <w:name w:val="ListLabel 58"/>
+    <w:qFormat/>
+    <w:rPr>
+      <w:rFonts w:cs="OpenSymbol"/>
+    </w:rPr>
+  </w:style>
+  <w:style w:type="character" w:styleId="ListLabel59">
+    <w:name w:val="ListLabel 59"/>
+    <w:qFormat/>
+    <w:rPr>
+      <w:rFonts w:cs="OpenSymbol"/>
+    </w:rPr>
+  </w:style>
+  <w:style w:type="character" w:styleId="ListLabel60">
+    <w:name w:val="ListLabel 60"/>
+    <w:qFormat/>
+    <w:rPr>
+      <w:rFonts w:cs="OpenSymbol"/>
+    </w:rPr>
+  </w:style>
+  <w:style w:type="character" w:styleId="ListLabel61">
+    <w:name w:val="ListLabel 61"/>
+    <w:qFormat/>
+    <w:rPr>
+      <w:i w:val="false"/>
+      <w:iCs w:val="false"/>
+    </w:rPr>
+  </w:style>
+  <w:style w:type="character" w:styleId="ListLabel62">
+    <w:name w:val="ListLabel 62"/>
     <w:qFormat/>
     <w:rPr/>
   </w:style>

</xml_diff>

<commit_message>
Write about head posture
</commit_message>
<xml_diff>
--- a/composition-of-the-Carnegie-Diplodocus.docx
+++ b/composition-of-the-Carnegie-Diplodocus.docx
@@ -1580,17 +1580,32 @@
       </w:pPr>
       <w:r>
         <w:rPr/>
+        <w:t xml:space="preserve">Holland (1906:228–230) was </w:t>
+      </w:r>
+      <w:r>
+        <w:rPr/>
+        <w:t xml:space="preserve">ahead of his time in determining the orientation of the skull as being strongly inclined relative to the cervical column. Citing Marsh’s (1896:175–176) observation that “the occipital condyle […] is placed nearly at right angles to the long axis of the skull”, Holland (1906:229–230) rightly observed that “to place the skull with its longer axis in a line parallel with that of the cervical vertebrae was a mechanical and anatomical impossibility [and] involves the dislocation of the neck”. Instead he arranged for the skull of the London cast to be strongly inclined downwards. Yet over a century later it is still common to see artwork of </w:t>
+      </w:r>
+      <w:r>
+        <w:rPr>
+          <w:i/>
+          <w:iCs/>
+        </w:rPr>
+        <w:t>Diplodocus</w:t>
+      </w:r>
+      <w:r>
+        <w:rPr/>
+        <w:t xml:space="preserve"> (and other sauropods) with their heads parallel to their necks, as for example in the cover art of Lindsay (1992) and even the silhouette on the cover of Nieuwland (2019).</w:t>
+      </w:r>
+    </w:p>
+    <w:p>
+      <w:pPr>
+        <w:pStyle w:val="TextBody"/>
+        <w:rPr/>
+      </w:pPr>
+      <w:r>
+        <w:rPr/>
         <w:t>XXX Atlas of AMNH 969 described and illustrated in detail by Holland (1906:246–249).</w:t>
-      </w:r>
-    </w:p>
-    <w:p>
-      <w:pPr>
-        <w:pStyle w:val="TextBody"/>
-        <w:rPr/>
-      </w:pPr>
-      <w:r>
-        <w:rPr/>
-        <w:t>XXX Holland (1906:228–230) was dead right on skull posture (see XXX Taylor et al. 2009)</w:t>
       </w:r>
     </w:p>
     <w:p>
@@ -1747,15 +1762,7 @@
       </w:pPr>
       <w:r>
         <w:rPr/>
-        <w:t xml:space="preserve">McIntosh’s account of the mounted skeleton omits the source of several elements, and these omissions have </w:t>
-      </w:r>
-      <w:r>
-        <w:rPr/>
-        <w:t xml:space="preserve">not </w:t>
-      </w:r>
-      <w:r>
-        <w:rPr/>
-        <w:t>been remedied by any subsequent publication known to us. The elements of unspecific origin are the atlas (C1), and left ilium, femur and tibia. Furthermore, while McIntosh noted that the fibula and left pes of the original mount were taken from CM 33985 and that these were not used in the casts, he did not say how the left fibula and pes were furnished in the casts. XXX find this out!</w:t>
+        <w:t>McIntosh’s account of the mounted skeleton omits the source of several elements, and these omissions have not been remedied by any subsequent publication known to us. The elements of unspecific origin are the atlas (C1), and left ilium, femur and tibia. Furthermore, while McIntosh noted that the fibula and left pes of the original mount were taken from CM 33985 and that these were not used in the casts, he did not say how the left fibula and pes were furnished in the casts. XXX find this out!</w:t>
       </w:r>
     </w:p>
     <w:p>
@@ -1799,6 +1806,16 @@
       <w:r>
         <w:rPr/>
         <w:t>XXX length as reported by Holland</w:t>
+      </w:r>
+    </w:p>
+    <w:p>
+      <w:pPr>
+        <w:pStyle w:val="TextBody"/>
+        <w:rPr/>
+      </w:pPr>
+      <w:r>
+        <w:rPr/>
+        <w:t>XXX Table A here, summarising contributions from different skeletons; cite Figure D.</w:t>
       </w:r>
     </w:p>
     <w:p>
@@ -2041,6 +2058,27 @@
       <w:r>
         <w:rPr/>
         <w:t>. XXX remove if included in the authorship.</w:t>
+      </w:r>
+    </w:p>
+    <w:p>
+      <w:pPr>
+        <w:pStyle w:val="TextBody"/>
+        <w:rPr/>
+      </w:pPr>
+      <w:r>
+        <w:rPr/>
+        <w:t xml:space="preserve">We thank Scott Hartman for kindly allowing us to use his skeletal reconstruction of </w:t>
+      </w:r>
+      <w:r>
+        <w:rPr>
+          <w:i/>
+          <w:iCs/>
+        </w:rPr>
+        <w:t>Diplodocus carnegii</w:t>
+      </w:r>
+      <w:r>
+        <w:rPr/>
+        <w:t>.</w:t>
       </w:r>
     </w:p>
     <w:p>
@@ -2589,6 +2627,27 @@
         <w:rPr/>
       </w:pPr>
       <w:r>
+        <w:rPr/>
+        <w:t xml:space="preserve">Lindsay, William. 1992. </w:t>
+      </w:r>
+      <w:r>
+        <w:rPr>
+          <w:i/>
+          <w:iCs/>
+        </w:rPr>
+        <w:t>Barosaurus: On the Trail of the Gigantic Plant-Eating Dinosaur</w:t>
+      </w:r>
+      <w:r>
+        <w:rPr/>
+        <w:t xml:space="preserve"> (Dinosaur Spotter’s Guides series). Dorling Kindersley (London). 32 pages.</w:t>
+      </w:r>
+    </w:p>
+    <w:p>
+      <w:pPr>
+        <w:pStyle w:val="Reference"/>
+        <w:rPr/>
+      </w:pPr>
+      <w:r>
         <w:rPr>
           <w:b w:val="false"/>
           <w:bCs w:val="false"/>
@@ -3172,6 +3231,39 @@
       <w:r>
         <w:rPr/>
         <w:t xml:space="preserve"> CM 84 in left anterolateral view. Highlighted bones: scapulae in blue, coracoids in red and sternal plates in yellow. Note the absence of the putative furculae that Holland tentatively added to the BMNH mount in May 1905, as shown in his photographs (Holland 1906:figures 25–26), before removing them.</w:t>
+      </w:r>
+    </w:p>
+    <w:p>
+      <w:pPr>
+        <w:pStyle w:val="FigureCaption"/>
+        <w:spacing w:before="0" w:after="142"/>
+        <w:rPr/>
+      </w:pPr>
+      <w:r>
+        <w:rPr>
+          <w:b/>
+          <w:bCs/>
+        </w:rPr>
+        <w:t>Figure D.</w:t>
+      </w:r>
+      <w:r>
+        <w:rPr/>
+        <w:t xml:space="preserve"> Skeletal atlas of the Carnegie mount of </w:t>
+      </w:r>
+      <w:r>
+        <w:rPr>
+          <w:i/>
+          <w:iCs/>
+        </w:rPr>
+        <w:t>Diplodocus carnegii</w:t>
+      </w:r>
+      <w:r>
+        <w:rPr/>
+        <w:t xml:space="preserve"> as originally erected in 1907, with bones color-coded according to the specimen they belonged to or were cast or sculpted from. Modified from a skeletal reconstruction by Scott Hartman, used with permission. Bones are coloured as follows: </w:t>
+      </w:r>
+      <w:r>
+        <w:rPr/>
+        <w:t>CM 84 (most of the skeleton), yellow; CM 94 (lower right hindlimb and much of the tail), red; CM 307 (the rest of the tail), blue; CM 662 (sculpted right forelimb), green; AMNH 965 (sculpted forefeet), purple; CM 21775 (left forelimb), cyan; CM 33985 (left hindlimb), orange; CM 662 (sculpted braincase), indigo; USNM 2673 (sculpted remainder of skull), gold. See Table A.</w:t>
       </w:r>
     </w:p>
     <w:p>
@@ -3999,7 +4091,7 @@
     <w:pPr>
       <w:widowControl/>
       <w:suppressAutoHyphens w:val="true"/>
-      <w:overflowPunct w:val="false"/>
+      <w:overflowPunct w:val="true"/>
       <w:bidi w:val="0"/>
       <w:spacing w:before="0" w:after="0"/>
       <w:ind w:left="0" w:right="0" w:hanging="0"/>
@@ -4693,6 +4785,145 @@
   </w:style>
   <w:style w:type="character" w:styleId="ListLabel82">
     <w:name w:val="ListLabel 82"/>
+    <w:qFormat/>
+    <w:rPr/>
+  </w:style>
+  <w:style w:type="character" w:styleId="ListLabel83">
+    <w:name w:val="ListLabel 83"/>
+    <w:qFormat/>
+    <w:rPr>
+      <w:rFonts w:cs="Symbol"/>
+    </w:rPr>
+  </w:style>
+  <w:style w:type="character" w:styleId="ListLabel84">
+    <w:name w:val="ListLabel 84"/>
+    <w:qFormat/>
+    <w:rPr>
+      <w:rFonts w:cs="OpenSymbol"/>
+    </w:rPr>
+  </w:style>
+  <w:style w:type="character" w:styleId="ListLabel85">
+    <w:name w:val="ListLabel 85"/>
+    <w:qFormat/>
+    <w:rPr>
+      <w:rFonts w:cs="OpenSymbol"/>
+    </w:rPr>
+  </w:style>
+  <w:style w:type="character" w:styleId="ListLabel86">
+    <w:name w:val="ListLabel 86"/>
+    <w:qFormat/>
+    <w:rPr>
+      <w:rFonts w:cs="Symbol"/>
+    </w:rPr>
+  </w:style>
+  <w:style w:type="character" w:styleId="ListLabel87">
+    <w:name w:val="ListLabel 87"/>
+    <w:qFormat/>
+    <w:rPr>
+      <w:rFonts w:cs="OpenSymbol"/>
+    </w:rPr>
+  </w:style>
+  <w:style w:type="character" w:styleId="ListLabel88">
+    <w:name w:val="ListLabel 88"/>
+    <w:qFormat/>
+    <w:rPr>
+      <w:rFonts w:cs="OpenSymbol"/>
+    </w:rPr>
+  </w:style>
+  <w:style w:type="character" w:styleId="ListLabel89">
+    <w:name w:val="ListLabel 89"/>
+    <w:qFormat/>
+    <w:rPr>
+      <w:rFonts w:cs="Symbol"/>
+    </w:rPr>
+  </w:style>
+  <w:style w:type="character" w:styleId="ListLabel90">
+    <w:name w:val="ListLabel 90"/>
+    <w:qFormat/>
+    <w:rPr>
+      <w:rFonts w:cs="OpenSymbol"/>
+    </w:rPr>
+  </w:style>
+  <w:style w:type="character" w:styleId="ListLabel91">
+    <w:name w:val="ListLabel 91"/>
+    <w:qFormat/>
+    <w:rPr>
+      <w:rFonts w:cs="OpenSymbol"/>
+    </w:rPr>
+  </w:style>
+  <w:style w:type="character" w:styleId="ListLabel92">
+    <w:name w:val="ListLabel 92"/>
+    <w:qFormat/>
+    <w:rPr>
+      <w:rFonts w:cs="OpenSymbol"/>
+    </w:rPr>
+  </w:style>
+  <w:style w:type="character" w:styleId="ListLabel93">
+    <w:name w:val="ListLabel 93"/>
+    <w:qFormat/>
+    <w:rPr>
+      <w:rFonts w:cs="OpenSymbol"/>
+    </w:rPr>
+  </w:style>
+  <w:style w:type="character" w:styleId="ListLabel94">
+    <w:name w:val="ListLabel 94"/>
+    <w:qFormat/>
+    <w:rPr>
+      <w:rFonts w:cs="OpenSymbol"/>
+    </w:rPr>
+  </w:style>
+  <w:style w:type="character" w:styleId="ListLabel95">
+    <w:name w:val="ListLabel 95"/>
+    <w:qFormat/>
+    <w:rPr>
+      <w:rFonts w:cs="OpenSymbol"/>
+    </w:rPr>
+  </w:style>
+  <w:style w:type="character" w:styleId="ListLabel96">
+    <w:name w:val="ListLabel 96"/>
+    <w:qFormat/>
+    <w:rPr>
+      <w:rFonts w:cs="OpenSymbol"/>
+    </w:rPr>
+  </w:style>
+  <w:style w:type="character" w:styleId="ListLabel97">
+    <w:name w:val="ListLabel 97"/>
+    <w:qFormat/>
+    <w:rPr>
+      <w:rFonts w:cs="OpenSymbol"/>
+    </w:rPr>
+  </w:style>
+  <w:style w:type="character" w:styleId="ListLabel98">
+    <w:name w:val="ListLabel 98"/>
+    <w:qFormat/>
+    <w:rPr>
+      <w:rFonts w:cs="OpenSymbol"/>
+    </w:rPr>
+  </w:style>
+  <w:style w:type="character" w:styleId="ListLabel99">
+    <w:name w:val="ListLabel 99"/>
+    <w:qFormat/>
+    <w:rPr>
+      <w:rFonts w:cs="OpenSymbol"/>
+    </w:rPr>
+  </w:style>
+  <w:style w:type="character" w:styleId="ListLabel100">
+    <w:name w:val="ListLabel 100"/>
+    <w:qFormat/>
+    <w:rPr>
+      <w:rFonts w:cs="OpenSymbol"/>
+    </w:rPr>
+  </w:style>
+  <w:style w:type="character" w:styleId="ListLabel101">
+    <w:name w:val="ListLabel 101"/>
+    <w:qFormat/>
+    <w:rPr>
+      <w:i w:val="false"/>
+      <w:iCs w:val="false"/>
+    </w:rPr>
+  </w:style>
+  <w:style w:type="character" w:styleId="ListLabel102">
+    <w:name w:val="ListLabel 102"/>
     <w:qFormat/>
     <w:rPr/>
   </w:style>

</xml_diff>

<commit_message>
Brief historical discussion of real-bone mount
</commit_message>
<xml_diff>
--- a/composition-of-the-Carnegie-Diplodocus.docx
+++ b/composition-of-the-Carnegie-Diplodocus.docx
@@ -173,16 +173,7 @@
           <w:i w:val="false"/>
           <w:iCs w:val="false"/>
         </w:rPr>
-        <w:t xml:space="preserve"> Huygens Institute, Royal Netherlands Academy of Arts and Sciences, </w:t>
-      </w:r>
-      <w:r>
-        <w:rPr>
-          <w:b w:val="false"/>
-          <w:bCs w:val="false"/>
-          <w:i w:val="false"/>
-          <w:iCs w:val="false"/>
-        </w:rPr>
-        <w:t>Netherlands.</w:t>
+        <w:t xml:space="preserve"> Huygens Institute, Royal Netherlands Academy of Arts and Sciences, Netherlands.</w:t>
       </w:r>
     </w:p>
     <w:p>
@@ -1203,17 +1194,60 @@
       </w:pPr>
       <w:r>
         <w:rPr/>
+        <w:t xml:space="preserve">On 11 April </w:t>
+      </w:r>
+      <w:r>
+        <w:rPr/>
+        <w:t xml:space="preserve">1907, </w:t>
+      </w:r>
+      <w:r>
+        <w:rPr/>
+        <w:t>t</w:t>
+      </w:r>
+      <w:r>
+        <w:rPr/>
+        <w:t xml:space="preserve">he </w:t>
+      </w:r>
+      <w:r>
+        <w:rPr/>
+        <w:t xml:space="preserve">original </w:t>
+      </w:r>
+      <w:r>
+        <w:rPr>
+          <w:i/>
+          <w:iCs/>
+        </w:rPr>
+        <w:t>Diplodocus</w:t>
+      </w:r>
+      <w:r>
+        <w:rPr/>
+        <w:t xml:space="preserve"> </w:t>
+      </w:r>
+      <w:r>
+        <w:rPr/>
+        <w:t xml:space="preserve">fossils </w:t>
+      </w:r>
+      <w:r>
+        <w:rPr/>
+        <w:t xml:space="preserve">were mounted </w:t>
+      </w:r>
+      <w:r>
+        <w:rPr/>
+        <w:t xml:space="preserve">at the Carnegie Museum </w:t>
+      </w:r>
+      <w:r>
+        <w:rPr/>
+        <w:t>(Nieuwland 2019:92), nearly two years after the London cast. The skeleton was unveiled as part of the opening of a new Carnegie Museum building on Forbes Avenue in the Oakland suburb of Pittsburgh, the original building having quickly been outgrown. As will be discussed in detail, below, this “original material” mount in fact included elements from multiple specimens, cast of several more, and modelled elements based on yet other specimens.</w:t>
+      </w:r>
+    </w:p>
+    <w:p>
+      <w:pPr>
+        <w:pStyle w:val="TextBody"/>
+        <w:rPr/>
+      </w:pPr>
+      <w:r>
+        <w:rPr/>
         <w:t>XXX Written up to here</w:t>
-      </w:r>
-    </w:p>
-    <w:p>
-      <w:pPr>
-        <w:pStyle w:val="TextBody"/>
-        <w:rPr/>
-      </w:pPr>
-      <w:r>
-        <w:rPr/>
-        <w:t>1907, April: The actual fossils (and some sculpted elements) are mounted at the Carnegie Museum.</w:t>
       </w:r>
     </w:p>
     <w:p>
@@ -4087,7 +4121,7 @@
     <w:pPr>
       <w:widowControl/>
       <w:suppressAutoHyphens w:val="true"/>
-      <w:overflowPunct w:val="false"/>
+      <w:overflowPunct w:val="true"/>
       <w:bidi w:val="0"/>
       <w:spacing w:before="0" w:after="0"/>
       <w:ind w:left="0" w:right="0" w:hanging="0"/>
@@ -5059,6 +5093,145 @@
   </w:style>
   <w:style w:type="character" w:styleId="ListLabel122">
     <w:name w:val="ListLabel 122"/>
+    <w:qFormat/>
+    <w:rPr/>
+  </w:style>
+  <w:style w:type="character" w:styleId="ListLabel123">
+    <w:name w:val="ListLabel 123"/>
+    <w:qFormat/>
+    <w:rPr>
+      <w:rFonts w:cs="Symbol"/>
+    </w:rPr>
+  </w:style>
+  <w:style w:type="character" w:styleId="ListLabel124">
+    <w:name w:val="ListLabel 124"/>
+    <w:qFormat/>
+    <w:rPr>
+      <w:rFonts w:cs="OpenSymbol"/>
+    </w:rPr>
+  </w:style>
+  <w:style w:type="character" w:styleId="ListLabel125">
+    <w:name w:val="ListLabel 125"/>
+    <w:qFormat/>
+    <w:rPr>
+      <w:rFonts w:cs="OpenSymbol"/>
+    </w:rPr>
+  </w:style>
+  <w:style w:type="character" w:styleId="ListLabel126">
+    <w:name w:val="ListLabel 126"/>
+    <w:qFormat/>
+    <w:rPr>
+      <w:rFonts w:cs="Symbol"/>
+    </w:rPr>
+  </w:style>
+  <w:style w:type="character" w:styleId="ListLabel127">
+    <w:name w:val="ListLabel 127"/>
+    <w:qFormat/>
+    <w:rPr>
+      <w:rFonts w:cs="OpenSymbol"/>
+    </w:rPr>
+  </w:style>
+  <w:style w:type="character" w:styleId="ListLabel128">
+    <w:name w:val="ListLabel 128"/>
+    <w:qFormat/>
+    <w:rPr>
+      <w:rFonts w:cs="OpenSymbol"/>
+    </w:rPr>
+  </w:style>
+  <w:style w:type="character" w:styleId="ListLabel129">
+    <w:name w:val="ListLabel 129"/>
+    <w:qFormat/>
+    <w:rPr>
+      <w:rFonts w:cs="Symbol"/>
+    </w:rPr>
+  </w:style>
+  <w:style w:type="character" w:styleId="ListLabel130">
+    <w:name w:val="ListLabel 130"/>
+    <w:qFormat/>
+    <w:rPr>
+      <w:rFonts w:cs="OpenSymbol"/>
+    </w:rPr>
+  </w:style>
+  <w:style w:type="character" w:styleId="ListLabel131">
+    <w:name w:val="ListLabel 131"/>
+    <w:qFormat/>
+    <w:rPr>
+      <w:rFonts w:cs="OpenSymbol"/>
+    </w:rPr>
+  </w:style>
+  <w:style w:type="character" w:styleId="ListLabel132">
+    <w:name w:val="ListLabel 132"/>
+    <w:qFormat/>
+    <w:rPr>
+      <w:rFonts w:cs="OpenSymbol"/>
+    </w:rPr>
+  </w:style>
+  <w:style w:type="character" w:styleId="ListLabel133">
+    <w:name w:val="ListLabel 133"/>
+    <w:qFormat/>
+    <w:rPr>
+      <w:rFonts w:cs="OpenSymbol"/>
+    </w:rPr>
+  </w:style>
+  <w:style w:type="character" w:styleId="ListLabel134">
+    <w:name w:val="ListLabel 134"/>
+    <w:qFormat/>
+    <w:rPr>
+      <w:rFonts w:cs="OpenSymbol"/>
+    </w:rPr>
+  </w:style>
+  <w:style w:type="character" w:styleId="ListLabel135">
+    <w:name w:val="ListLabel 135"/>
+    <w:qFormat/>
+    <w:rPr>
+      <w:rFonts w:cs="OpenSymbol"/>
+    </w:rPr>
+  </w:style>
+  <w:style w:type="character" w:styleId="ListLabel136">
+    <w:name w:val="ListLabel 136"/>
+    <w:qFormat/>
+    <w:rPr>
+      <w:rFonts w:cs="OpenSymbol"/>
+    </w:rPr>
+  </w:style>
+  <w:style w:type="character" w:styleId="ListLabel137">
+    <w:name w:val="ListLabel 137"/>
+    <w:qFormat/>
+    <w:rPr>
+      <w:rFonts w:cs="OpenSymbol"/>
+    </w:rPr>
+  </w:style>
+  <w:style w:type="character" w:styleId="ListLabel138">
+    <w:name w:val="ListLabel 138"/>
+    <w:qFormat/>
+    <w:rPr>
+      <w:rFonts w:cs="OpenSymbol"/>
+    </w:rPr>
+  </w:style>
+  <w:style w:type="character" w:styleId="ListLabel139">
+    <w:name w:val="ListLabel 139"/>
+    <w:qFormat/>
+    <w:rPr>
+      <w:rFonts w:cs="OpenSymbol"/>
+    </w:rPr>
+  </w:style>
+  <w:style w:type="character" w:styleId="ListLabel140">
+    <w:name w:val="ListLabel 140"/>
+    <w:qFormat/>
+    <w:rPr>
+      <w:rFonts w:cs="OpenSymbol"/>
+    </w:rPr>
+  </w:style>
+  <w:style w:type="character" w:styleId="ListLabel141">
+    <w:name w:val="ListLabel 141"/>
+    <w:qFormat/>
+    <w:rPr>
+      <w:i w:val="false"/>
+      <w:iCs w:val="false"/>
+    </w:rPr>
+  </w:style>
+  <w:style w:type="character" w:styleId="ListLabel142">
+    <w:name w:val="ListLabel 142"/>
     <w:qFormat/>
     <w:rPr/>
   </w:style>

</xml_diff>

<commit_message>
Add caption for Figure E
</commit_message>
<xml_diff>
--- a/composition-of-the-Carnegie-Diplodocus.docx
+++ b/composition-of-the-Carnegie-Diplodocus.docx
@@ -1879,7 +1879,11 @@
       </w:pPr>
       <w:r>
         <w:rPr/>
-        <w:t>XXX Table A here, summarising contributions from different skeletons; cite Figure D.</w:t>
+        <w:t xml:space="preserve">XXX Table A here, summarising contributions from different skeletons; cite Figure D. </w:t>
+      </w:r>
+      <w:r>
+        <w:rPr/>
+        <w:t>Cite Figure E for CM 21775.</w:t>
       </w:r>
     </w:p>
     <w:p>
@@ -2803,6 +2807,65 @@
         <w:pStyle w:val="Reference"/>
         <w:rPr/>
       </w:pPr>
+      <w:r>
+        <w:rPr>
+          <w:b w:val="false"/>
+          <w:bCs w:val="false"/>
+        </w:rPr>
+        <w:t xml:space="preserve">Mook, Charles C. 1917. The fore and hind limbs of </w:t>
+      </w:r>
+      <w:r>
+        <w:rPr>
+          <w:b w:val="false"/>
+          <w:bCs w:val="false"/>
+          <w:i/>
+          <w:iCs/>
+        </w:rPr>
+        <w:t>Diplodocus</w:t>
+      </w:r>
+      <w:r>
+        <w:rPr>
+          <w:b w:val="false"/>
+          <w:bCs w:val="false"/>
+        </w:rPr>
+        <w:t xml:space="preserve">. </w:t>
+      </w:r>
+      <w:r>
+        <w:rPr>
+          <w:b w:val="false"/>
+          <w:bCs w:val="false"/>
+          <w:i/>
+          <w:iCs/>
+        </w:rPr>
+        <w:t>Bulletin of the American Museum of Natural History</w:t>
+      </w:r>
+      <w:r>
+        <w:rPr>
+          <w:b w:val="false"/>
+          <w:bCs w:val="false"/>
+        </w:rPr>
+        <w:t xml:space="preserve"> </w:t>
+      </w:r>
+      <w:r>
+        <w:rPr>
+          <w:b/>
+          <w:bCs/>
+        </w:rPr>
+        <w:t>37</w:t>
+      </w:r>
+      <w:r>
+        <w:rPr>
+          <w:b w:val="false"/>
+          <w:bCs w:val="false"/>
+        </w:rPr>
+        <w:t>:815–819.</w:t>
+      </w:r>
+    </w:p>
+    <w:p>
+      <w:pPr>
+        <w:pStyle w:val="Reference"/>
+        <w:rPr/>
+      </w:pPr>
       <w:bookmarkStart w:id="15" w:name="__DdeLink__16582_68767826"/>
       <w:r>
         <w:rPr/>
@@ -2901,17 +2964,7 @@
       </w:r>
       <w:r>
         <w:rPr/>
-        <w:t xml:space="preserve">. Salamander Books, London. 208 </w:t>
-      </w:r>
-      <w:bookmarkStart w:id="16" w:name="__DdeLink__3017_14216418"/>
-      <w:r>
-        <w:rPr/>
-        <w:t>pages</w:t>
-      </w:r>
-      <w:bookmarkEnd w:id="16"/>
-      <w:r>
-        <w:rPr/>
-        <w:t>.</w:t>
+        <w:t>. Salamander Books, London. 208 pages.</w:t>
       </w:r>
     </w:p>
     <w:p>
@@ -2944,6 +2997,60 @@
       <w:r>
         <w:rPr/>
         <w:t>:181–190.</w:t>
+      </w:r>
+    </w:p>
+    <w:p>
+      <w:pPr>
+        <w:pStyle w:val="Reference"/>
+        <w:rPr/>
+      </w:pPr>
+      <w:r>
+        <w:rPr/>
+        <w:t xml:space="preserve">Osborn, Henry Fairfield, and Charles C. Mook. 1921. </w:t>
+      </w:r>
+      <w:r>
+        <w:rPr>
+          <w:i/>
+          <w:iCs/>
+        </w:rPr>
+        <w:t>Camarasaurus</w:t>
+      </w:r>
+      <w:r>
+        <w:rPr/>
+        <w:t xml:space="preserve">, </w:t>
+      </w:r>
+      <w:r>
+        <w:rPr>
+          <w:i/>
+          <w:iCs/>
+        </w:rPr>
+        <w:t>Amphicoelias</w:t>
+      </w:r>
+      <w:r>
+        <w:rPr/>
+        <w:t xml:space="preserve"> and other sauropods of Cope. </w:t>
+      </w:r>
+      <w:r>
+        <w:rPr>
+          <w:i/>
+          <w:iCs/>
+        </w:rPr>
+        <w:t>Memoirs of the American Museum of Natural History</w:t>
+      </w:r>
+      <w:r>
+        <w:rPr/>
+        <w:t xml:space="preserve">, n.s. </w:t>
+      </w:r>
+      <w:r>
+        <w:rPr>
+          <w:b/>
+          <w:bCs/>
+        </w:rPr>
+        <w:t>3</w:t>
+      </w:r>
+      <w:r>
+        <w:rPr/>
+        <w:t>:247–387, and plates LX–LXXXV.</w:t>
       </w:r>
     </w:p>
     <w:p>
@@ -3113,6 +3220,70 @@
     <w:p>
       <w:pPr>
         <w:pStyle w:val="Reference"/>
+        <w:rPr/>
+      </w:pPr>
+      <w:r>
+        <w:rPr/>
+        <w:t xml:space="preserve">Tschopp, Emanuel, Octávio Mateus and Roger B. J. Benson. 2015. A specimen-level phylogenetic analysis and taxonomic revision of Diplodocidae (Dinosauria, Sauropoda). </w:t>
+      </w:r>
+      <w:r>
+        <w:rPr>
+          <w:i/>
+          <w:iCs/>
+        </w:rPr>
+        <w:t>PeerJ</w:t>
+      </w:r>
+      <w:r>
+        <w:rPr/>
+        <w:t xml:space="preserve"> </w:t>
+      </w:r>
+      <w:r>
+        <w:rPr>
+          <w:b/>
+          <w:bCs/>
+        </w:rPr>
+        <w:t>2</w:t>
+      </w:r>
+      <w:r>
+        <w:rPr/>
+        <w:t>:e857. doi:10.7717/peerj.857</w:t>
+      </w:r>
+    </w:p>
+    <w:p>
+      <w:pPr>
+        <w:pStyle w:val="Reference"/>
+        <w:rPr/>
+      </w:pPr>
+      <w:r>
+        <w:rPr/>
+        <w:t xml:space="preserve">Tschopp, Emanuel, Susannah C. R. Maidment, Matthew C. Lamanna and Mark A. Norell. 2019. Reassessment of a historical collection of sauropod dinosaurs from the northern Morrison Formation of Wyoming, with implications for sauropod biogeography. </w:t>
+      </w:r>
+      <w:r>
+        <w:rPr>
+          <w:i/>
+          <w:iCs/>
+        </w:rPr>
+        <w:t>Bulletin of the American Museum of Natural History</w:t>
+      </w:r>
+      <w:r>
+        <w:rPr/>
+        <w:t xml:space="preserve"> </w:t>
+      </w:r>
+      <w:r>
+        <w:rPr>
+          <w:b/>
+          <w:bCs/>
+        </w:rPr>
+        <w:t>437</w:t>
+      </w:r>
+      <w:r>
+        <w:rPr/>
+        <w:t>:1–79, 31 figures, 22 tables.</w:t>
+      </w:r>
+    </w:p>
+    <w:p>
+      <w:pPr>
+        <w:pStyle w:val="Reference"/>
         <w:rPr>
           <w:b w:val="false"/>
           <w:b w:val="false"/>
@@ -3216,8 +3387,8 @@
         <w:ind w:left="0" w:right="0" w:hanging="0"/>
         <w:rPr/>
       </w:pPr>
-      <w:bookmarkStart w:id="17" w:name="__RefHeading___Toc3407_68767826"/>
-      <w:bookmarkEnd w:id="17"/>
+      <w:bookmarkStart w:id="16" w:name="__RefHeading___Toc3407_68767826"/>
+      <w:bookmarkEnd w:id="16"/>
       <w:r>
         <w:rPr/>
         <w:t>Figure Captions</w:t>
@@ -3361,7 +3532,15 @@
       </w:r>
       <w:r>
         <w:rPr/>
-        <w:t xml:space="preserve"> CM 84 in left anterolateral view. Highlighted bones: scapulae in blue, coracoids in red and sternal plates in yellow. Note the absence of the putative furculae that Holland tentatively added to the BMNH mount in May 1905, as shown in his photographs (Holland 1906:figures 25–26), before removing them.</w:t>
+        <w:t xml:space="preserve"> CM 84, </w:t>
+      </w:r>
+      <w:r>
+        <w:rPr/>
+        <w:t xml:space="preserve">s it is today, </w:t>
+      </w:r>
+      <w:r>
+        <w:rPr/>
+        <w:t>in left anterolateral view. Highlighted bones: scapulae in blue, coracoids in red and sternal plates in yellow. Note the absence of the putative furculae that Holland tentatively added to the BMNH mount in May 1905, as shown in his photographs (Holland 1906:figures 25–26), before removing them.</w:t>
       </w:r>
     </w:p>
     <w:p>
@@ -3398,6 +3577,220 @@
         <w:pStyle w:val="FigureCaption"/>
         <w:spacing w:before="0" w:after="142"/>
         <w:rPr/>
+      </w:pPr>
+      <w:r>
+        <w:rPr>
+          <w:b/>
+          <w:bCs/>
+        </w:rPr>
+        <w:t>Figure E.</w:t>
+      </w:r>
+      <w:r>
+        <w:rPr/>
+        <w:t xml:space="preserve"> Mounted skeleton of </w:t>
+      </w:r>
+      <w:r>
+        <w:rPr>
+          <w:i/>
+          <w:iCs/>
+        </w:rPr>
+        <w:t>Diplodocus carnegii</w:t>
+      </w:r>
+      <w:r>
+        <w:rPr/>
+        <w:t xml:space="preserve"> as originally exhibited in 1907 at the Carnegie Museum, highlighting the mismatched humeri. </w:t>
+      </w:r>
+      <w:r>
+        <w:rPr>
+          <w:b/>
+          <w:bCs/>
+        </w:rPr>
+        <w:t>A.</w:t>
+      </w:r>
+      <w:r>
+        <w:rPr/>
+        <w:t xml:space="preserve"> skeleton in right anterolateral view. </w:t>
+      </w:r>
+      <w:r>
+        <w:rPr>
+          <w:b/>
+          <w:bCs/>
+        </w:rPr>
+        <w:t>B.</w:t>
+      </w:r>
+      <w:r>
+        <w:rPr/>
+        <w:t xml:space="preserve"> Line drawing of right humerus of </w:t>
+      </w:r>
+      <w:r>
+        <w:rPr>
+          <w:i/>
+          <w:iCs/>
+        </w:rPr>
+        <w:t>Diplodocus</w:t>
+      </w:r>
+      <w:r>
+        <w:rPr/>
+        <w:t xml:space="preserve"> sp. AMNH 5855 in anterior view, modified from Mook (1917:figure 2A</w:t>
+      </w:r>
+      <w:r>
+        <w:rPr/>
+        <w:t>)</w:t>
+      </w:r>
+      <w:r>
+        <w:rPr/>
+        <w:t xml:space="preserve">. </w:t>
+      </w:r>
+      <w:r>
+        <w:rPr>
+          <w:b/>
+          <w:bCs/>
+        </w:rPr>
+        <w:t>C.</w:t>
+      </w:r>
+      <w:r>
+        <w:rPr/>
+        <w:t xml:space="preserve"> Right humerus of the Carnegie mount in left anterolateral view, enlarged from part A, </w:t>
+      </w:r>
+      <w:r>
+        <w:rPr/>
+        <w:t xml:space="preserve">modelled from CM 622, a smaller diplodocine individual then thought to belong to </w:t>
+      </w:r>
+      <w:r>
+        <w:rPr>
+          <w:i/>
+          <w:iCs/>
+        </w:rPr>
+        <w:t>Diplodocus</w:t>
+      </w:r>
+      <w:r>
+        <w:rPr/>
+        <w:t xml:space="preserve">, subsequently referred to the new species </w:t>
+      </w:r>
+      <w:r>
+        <w:rPr>
+          <w:i/>
+          <w:iCs/>
+        </w:rPr>
+        <w:t>Diplodocus hayi</w:t>
+      </w:r>
+      <w:r>
+        <w:rPr/>
+        <w:t xml:space="preserve"> Holland 1924, and now referred to its own genus </w:t>
+      </w:r>
+      <w:r>
+        <w:rPr>
+          <w:i/>
+          <w:iCs/>
+        </w:rPr>
+        <w:t>Galemopus</w:t>
+      </w:r>
+      <w:r>
+        <w:rPr/>
+        <w:t xml:space="preserve"> Tschopp et al. 2015. </w:t>
+      </w:r>
+      <w:r>
+        <w:rPr>
+          <w:b/>
+          <w:bCs/>
+        </w:rPr>
+        <w:t>D.</w:t>
+      </w:r>
+      <w:r>
+        <w:rPr/>
+        <w:t xml:space="preserve"> Left humerus of the </w:t>
+      </w:r>
+      <w:r>
+        <w:rPr/>
+        <w:t xml:space="preserve">Carnegie mount in </w:t>
+      </w:r>
+      <w:r>
+        <w:rPr/>
+        <w:t>anterior</w:t>
+      </w:r>
+      <w:r>
+        <w:rPr/>
+        <w:t xml:space="preserve"> view, enlarged from part A, </w:t>
+      </w:r>
+      <w:r>
+        <w:rPr/>
+        <w:t xml:space="preserve">CM 21775, assigned by McIntosh (1981:16) to </w:t>
+      </w:r>
+      <w:r>
+        <w:rPr>
+          <w:i/>
+          <w:iCs/>
+        </w:rPr>
+        <w:t>Camarasaurus</w:t>
+      </w:r>
+      <w:r>
+        <w:rPr>
+          <w:i w:val="false"/>
+          <w:iCs w:val="false"/>
+        </w:rPr>
+        <w:t xml:space="preserve">, </w:t>
+      </w:r>
+      <w:r>
+        <w:rPr>
+          <w:i w:val="false"/>
+          <w:iCs w:val="false"/>
+        </w:rPr>
+        <w:t xml:space="preserve">but considered </w:t>
+      </w:r>
+      <w:r>
+        <w:rPr>
+          <w:i w:val="false"/>
+          <w:iCs w:val="false"/>
+        </w:rPr>
+        <w:t>by Tschopp et al. (2019:</w:t>
+      </w:r>
+      <w:r>
+        <w:rPr>
+          <w:i w:val="false"/>
+          <w:iCs w:val="false"/>
+        </w:rPr>
+        <w:t xml:space="preserve">29–37) to be Camarasauridae indet. </w:t>
+      </w:r>
+      <w:r>
+        <w:rPr>
+          <w:b/>
+          <w:bCs/>
+          <w:i w:val="false"/>
+          <w:iCs w:val="false"/>
+        </w:rPr>
+        <w:t>E.</w:t>
+      </w:r>
+      <w:r>
+        <w:rPr>
+          <w:i w:val="false"/>
+          <w:iCs w:val="false"/>
+        </w:rPr>
+        <w:t xml:space="preserve"> Right humerus of </w:t>
+      </w:r>
+      <w:r>
+        <w:rPr>
+          <w:i/>
+          <w:iCs/>
+        </w:rPr>
+        <w:t>Camarasaurus supremus</w:t>
+      </w:r>
+      <w:r>
+        <w:rPr>
+          <w:i w:val="false"/>
+          <w:iCs w:val="false"/>
+        </w:rPr>
+        <w:t xml:space="preserve"> AMNH 5761/H.1 in anterior view, modified from Osborn and Mook (1921:figure 84B). Parts B and E scaled to the same heights as parts C and D respectively.</w:t>
+      </w:r>
+    </w:p>
+    <w:p>
+      <w:pPr>
+        <w:pStyle w:val="FigureCaption"/>
+        <w:spacing w:before="0" w:after="142"/>
+        <w:rPr>
+          <w:i w:val="false"/>
+          <w:i w:val="false"/>
+          <w:iCs w:val="false"/>
+        </w:rPr>
       </w:pPr>
       <w:r>
         <w:rPr/>

</xml_diff>